<commit_message>
Made more changes to report. Only tests missing
</commit_message>
<xml_diff>
--- a/docs/Report.docx
+++ b/docs/Report.docx
@@ -988,19 +988,6 @@
           <w:ilvl w:val="0"/>
           <w:numId w:val="0"/>
         </w:numPr>
-        <w:ind w:start="21.30pt"/>
-        <w:rPr>
-          <w:lang w:val="en-GB"/>
-        </w:rPr>
-      </w:pPr>
-    </w:p>
-    <w:p>
-      <w:pPr>
-        <w:pStyle w:val="Listacommarcas"/>
-        <w:numPr>
-          <w:ilvl w:val="0"/>
-          <w:numId w:val="0"/>
-        </w:numPr>
         <w:ind w:start="18pt"/>
         <w:rPr>
           <w:lang w:val="en-GB"/>
@@ -1420,6 +1407,16 @@
         </w:rPr>
         <w:t>.</w:t>
       </w:r>
+    </w:p>
+    <w:p>
+      <w:pPr>
+        <w:pStyle w:val="Corpodetexto"/>
+        <w:spacing w:line="12pt" w:lineRule="auto"/>
+        <w:ind w:firstLine="0pt"/>
+        <w:rPr>
+          <w:lang w:val="en-GB"/>
+        </w:rPr>
+      </w:pPr>
     </w:p>
     <w:p>
       <w:pPr>
@@ -2290,6 +2287,14 @@
     </w:p>
     <w:p>
       <w:pPr>
+        <w:pStyle w:val="Corpodetexto"/>
+        <w:rPr>
+          <w:lang w:val="en-GB"/>
+        </w:rPr>
+      </w:pPr>
+    </w:p>
+    <w:p>
+      <w:pPr>
         <w:pStyle w:val="Ttulo1"/>
         <w:rPr>
           <w:lang w:val="en-GB"/>
@@ -2313,104 +2318,19 @@
         <w:rPr>
           <w:lang w:val="en-GB"/>
         </w:rPr>
-        <w:t xml:space="preserve">During our </w:t>
-      </w:r>
-      <w:r>
-        <w:rPr>
-          <w:noProof/>
-          <w:lang w:val="en-GB"/>
-        </w:rPr>
-        <w:t>research</w:t>
-      </w:r>
-      <w:r>
-        <w:rPr>
-          <w:noProof/>
-          <w:lang w:val="en-GB"/>
-        </w:rPr>
-        <w:t>,</w:t>
-      </w:r>
-      <w:r>
-        <w:rPr>
-          <w:lang w:val="en-GB"/>
-        </w:rPr>
-        <w:t xml:space="preserve"> there were several projects that we found which will likely assist us </w:t>
-      </w:r>
-      <w:r>
-        <w:rPr>
-          <w:shd w:val="clear" w:color="auto" w:fill="FFFFFF"/>
-          <w:lang w:val="en-GB"/>
-        </w:rPr>
-        <w:t xml:space="preserve">throughout the course of the development of the project. The first example details the development of a solver of the Unblock Me game </w:t>
-      </w:r>
-      <w:r>
-        <w:rPr>
-          <w:sz w:val="16"/>
-          <w:szCs w:val="16"/>
-          <w:shd w:val="clear" w:color="auto" w:fill="FFFFFF"/>
-          <w:lang w:val="en-GB"/>
-        </w:rPr>
-        <w:t>[4]</w:t>
-      </w:r>
-      <w:r>
-        <w:rPr>
-          <w:shd w:val="clear" w:color="auto" w:fill="FFFFFF"/>
-          <w:lang w:val="en-GB"/>
-        </w:rPr>
-        <w:t>. It uses a</w:t>
-      </w:r>
-      <w:r>
-        <w:rPr>
-          <w:lang w:val="en-GB"/>
-        </w:rPr>
-        <w:t xml:space="preserve"> Breadth First algorithm and it is implemented in C++ </w:t>
-      </w:r>
-      <w:r>
-        <w:rPr>
-          <w:sz w:val="16"/>
-          <w:szCs w:val="16"/>
-          <w:lang w:val="en-GB"/>
-        </w:rPr>
-        <w:t>[5]</w:t>
-      </w:r>
-      <w:r>
-        <w:rPr>
-          <w:lang w:val="en-GB"/>
-        </w:rPr>
-        <w:t xml:space="preserve">. The second project is also an implementation of this game, but with a </w:t>
-      </w:r>
-      <w:r>
-        <w:rPr>
-          <w:noProof/>
-          <w:lang w:val="en-GB"/>
-        </w:rPr>
-        <w:t>couple</w:t>
-      </w:r>
-      <w:r>
-        <w:rPr>
-          <w:noProof/>
-          <w:lang w:val="en-GB"/>
-        </w:rPr>
-        <w:t xml:space="preserve"> of</w:t>
-      </w:r>
-      <w:r>
-        <w:rPr>
-          <w:lang w:val="en-GB"/>
-        </w:rPr>
-        <w:t xml:space="preserve"> differences. It is developed using the Python language and the algorithm implemented is the A* </w:t>
-      </w:r>
-      <w:r>
-        <w:rPr>
-          <w:sz w:val="16"/>
-          <w:szCs w:val="16"/>
-          <w:lang w:val="en-GB"/>
-        </w:rPr>
-        <w:t>[6]</w:t>
-      </w:r>
-      <w:r>
-        <w:rPr>
-          <w:lang w:val="en-GB"/>
-        </w:rPr>
-        <w:t>.</w:t>
+        <w:t xml:space="preserve">The work that most guided me in this project was my group’s first project. It gave me a first contact with search algorithms and made me gave a general approach to problems of the same nature. Design </w:t>
+      </w:r>
+      <w:r>
+        <w:rPr>
+          <w:lang w:val="en-GB"/>
+        </w:rPr>
+        <w:t>solution</w:t>
+      </w:r>
+      <w:r>
+        <w:rPr>
+          <w:lang w:val="en-GB"/>
+        </w:rPr>
+        <w:t xml:space="preserve"> of other projects were avoided.</w:t>
       </w:r>
     </w:p>
     <w:p>
@@ -3133,21 +3053,13 @@
         <w:rPr>
           <w:lang w:val="en-GB"/>
         </w:rPr>
-        <w:t xml:space="preserve"> method is used to compare boards and return true if their boards contents is equal regardless if it’s the same object.</w:t>
-      </w:r>
-    </w:p>
-    <w:p>
-      <w:pPr>
-        <w:pStyle w:val="Ttulo1"/>
-        <w:rPr>
-          <w:lang w:val="en-GB"/>
-        </w:rPr>
-      </w:pPr>
-      <w:r>
-        <w:rPr>
-          <w:lang w:val="en-GB"/>
-        </w:rPr>
-        <w:t>Search algorithms</w:t>
+        <w:t xml:space="preserve"> </w:t>
+      </w:r>
+      <w:r>
+        <w:rPr>
+          <w:lang w:val="en-GB"/>
+        </w:rPr>
+        <w:t>method is used to compare boards and return true if their boards contents is equal regardless if it’s the same object.</w:t>
       </w:r>
     </w:p>
     <w:p>
@@ -3158,12 +3070,979 @@
           <w:lang w:val="en-GB"/>
         </w:rPr>
       </w:pPr>
+    </w:p>
+    <w:p>
+      <w:pPr>
+        <w:pStyle w:val="Ttulo1"/>
+        <w:rPr>
+          <w:lang w:val="en-GB"/>
+        </w:rPr>
+      </w:pPr>
+      <w:r>
+        <w:rPr>
+          <w:lang w:val="en-GB"/>
+        </w:rPr>
+        <w:t>Search algorithms</w:t>
+      </w:r>
+    </w:p>
+    <w:p>
+      <w:pPr>
+        <w:pStyle w:val="Corpodetexto"/>
+        <w:ind w:firstLine="0pt"/>
+        <w:rPr>
+          <w:lang w:val="en-GB"/>
+        </w:rPr>
+      </w:pPr>
       <w:r>
         <w:rPr>
           <w:lang w:val="en-GB"/>
         </w:rPr>
         <w:tab/>
       </w:r>
+      <w:r>
+        <w:rPr>
+          <w:lang w:val="en-GB"/>
+        </w:rPr>
+        <w:t>All used algorithms (</w:t>
+      </w:r>
+      <w:r>
+        <w:rPr>
+          <w:lang w:val="en-GB"/>
+        </w:rPr>
+        <w:t>Uniform, Greedy and A*</w:t>
+      </w:r>
+      <w:r>
+        <w:rPr>
+          <w:lang w:val="en-GB"/>
+        </w:rPr>
+        <w:t>)</w:t>
+      </w:r>
+      <w:r>
+        <w:rPr>
+          <w:lang w:val="en-GB"/>
+        </w:rPr>
+        <w:t xml:space="preserve"> follow the same implementation and execution:</w:t>
+      </w:r>
+    </w:p>
+    <w:p>
+      <w:pPr>
+        <w:pStyle w:val="Corpodetexto"/>
+        <w:ind w:firstLine="0pt"/>
+        <w:jc w:val="center"/>
+        <w:rPr>
+          <w:lang w:val="en-GB"/>
+        </w:rPr>
+      </w:pPr>
+      <w:r>
+        <w:rPr>
+          <w:noProof/>
+          <w:lang w:val="en-GB"/>
+        </w:rPr>
+        <w:drawing>
+          <wp:inline distT="0" distB="0" distL="0" distR="0">
+            <wp:extent cx="3089910" cy="2193925"/>
+            <wp:effectExtent l="0" t="0" r="0" b="0"/>
+            <wp:docPr id="8" name="Imagem 8"/>
+            <wp:cNvGraphicFramePr>
+              <a:graphicFrameLocks xmlns:a="http://purl.oclc.org/ooxml/drawingml/main" noChangeAspect="1"/>
+            </wp:cNvGraphicFramePr>
+            <a:graphic xmlns:a="http://purl.oclc.org/ooxml/drawingml/main">
+              <a:graphicData uri="http://purl.oclc.org/ooxml/drawingml/picture">
+                <pic:pic xmlns:pic="http://purl.oclc.org/ooxml/drawingml/picture">
+                  <pic:nvPicPr>
+                    <pic:cNvPr id="8" name="Algorithms implementation.PNG"/>
+                    <pic:cNvPicPr/>
+                  </pic:nvPicPr>
+                  <pic:blipFill>
+                    <a:blip r:embed="rId12" cstate="print">
+                      <a:extLst>
+                        <a:ext uri="{28A0092B-C50C-407E-A947-70E740481C1C}">
+                          <a14:useLocalDpi xmlns:a14="http://schemas.microsoft.com/office/drawing/2010/main" val="0"/>
+                        </a:ext>
+                      </a:extLst>
+                    </a:blip>
+                    <a:stretch>
+                      <a:fillRect/>
+                    </a:stretch>
+                  </pic:blipFill>
+                  <pic:spPr>
+                    <a:xfrm>
+                      <a:off x="0" y="0"/>
+                      <a:ext cx="3089910" cy="2193925"/>
+                    </a:xfrm>
+                    <a:prstGeom prst="rect">
+                      <a:avLst/>
+                    </a:prstGeom>
+                  </pic:spPr>
+                </pic:pic>
+              </a:graphicData>
+            </a:graphic>
+          </wp:inline>
+        </w:drawing>
+      </w:r>
+    </w:p>
+    <w:p>
+      <w:pPr>
+        <w:pStyle w:val="Corpodetexto"/>
+        <w:ind w:firstLine="0pt"/>
+        <w:jc w:val="start"/>
+        <w:rPr>
+          <w:noProof/>
+          <w:lang w:val="en-GB"/>
+        </w:rPr>
+      </w:pPr>
+      <w:r>
+        <w:rPr>
+          <w:noProof/>
+          <w:lang w:val="en-GB"/>
+        </w:rPr>
+        <w:lastRenderedPageBreak/>
+        <w:tab/>
+        <w:t xml:space="preserve">An object </w:t>
+      </w:r>
+      <w:r>
+        <w:rPr>
+          <w:i/>
+          <w:noProof/>
+          <w:lang w:val="en-GB"/>
+        </w:rPr>
+        <w:t>Algorithm</w:t>
+      </w:r>
+      <w:r>
+        <w:rPr>
+          <w:noProof/>
+          <w:lang w:val="en-GB"/>
+        </w:rPr>
+        <w:t xml:space="preserve"> </w:t>
+      </w:r>
+      <w:r>
+        <w:rPr>
+          <w:noProof/>
+          <w:lang w:val="en-GB"/>
+        </w:rPr>
+        <w:t>is</w:t>
+      </w:r>
+      <w:r>
+        <w:rPr>
+          <w:noProof/>
+          <w:lang w:val="en-GB"/>
+        </w:rPr>
+        <w:t xml:space="preserve"> created with the apropriate arguments, then the </w:t>
+      </w:r>
+      <w:r>
+        <w:rPr>
+          <w:i/>
+          <w:noProof/>
+          <w:lang w:val="en-GB"/>
+        </w:rPr>
+        <w:t>run()</w:t>
+      </w:r>
+      <w:r>
+        <w:rPr>
+          <w:noProof/>
+          <w:lang w:val="en-GB"/>
+        </w:rPr>
+        <w:t xml:space="preserve"> method is called, the solution is generated and </w:t>
+      </w:r>
+      <w:r>
+        <w:rPr>
+          <w:i/>
+          <w:noProof/>
+          <w:lang w:val="en-GB"/>
+        </w:rPr>
+        <w:t>printSolution()</w:t>
+      </w:r>
+      <w:r>
+        <w:rPr>
+          <w:noProof/>
+          <w:lang w:val="en-GB"/>
+        </w:rPr>
+        <w:t xml:space="preserve"> is called to view it.</w:t>
+      </w:r>
+    </w:p>
+    <w:p>
+      <w:pPr>
+        <w:pStyle w:val="Corpodetexto"/>
+        <w:ind w:firstLine="0pt"/>
+        <w:jc w:val="start"/>
+        <w:rPr>
+          <w:noProof/>
+          <w:lang w:val="en-GB"/>
+        </w:rPr>
+      </w:pPr>
+      <w:r>
+        <w:rPr>
+          <w:noProof/>
+          <w:lang w:val="en-GB"/>
+        </w:rPr>
+        <w:tab/>
+        <w:t>Exploring the run method, we can see a basic implementation of a search algorithm:</w:t>
+      </w:r>
+      <w:r>
+        <w:rPr>
+          <w:noProof/>
+          <w:lang w:val="en-GB"/>
+        </w:rPr>
+        <w:t xml:space="preserve">  Firstly, g</w:t>
+      </w:r>
+      <w:r>
+        <w:rPr>
+          <w:noProof/>
+          <w:lang w:val="en-GB"/>
+        </w:rPr>
+        <w:t xml:space="preserve">enerate parent </w:t>
+      </w:r>
+      <w:r>
+        <w:rPr>
+          <w:noProof/>
+          <w:lang w:val="en-GB"/>
+        </w:rPr>
+        <w:t>n</w:t>
+      </w:r>
+      <w:r>
+        <w:rPr>
+          <w:noProof/>
+          <w:lang w:val="en-GB"/>
+        </w:rPr>
+        <w:t>ode</w:t>
+      </w:r>
+      <w:r>
+        <w:rPr>
+          <w:noProof/>
+          <w:lang w:val="en-GB"/>
+        </w:rPr>
+        <w:t>, then t</w:t>
+      </w:r>
+      <w:r>
+        <w:rPr>
+          <w:noProof/>
+          <w:lang w:val="en-GB"/>
+        </w:rPr>
+        <w:t>est if it is ta</w:t>
+      </w:r>
+      <w:r>
+        <w:rPr>
+          <w:noProof/>
+          <w:lang w:val="en-GB"/>
+        </w:rPr>
+        <w:t>r</w:t>
+      </w:r>
+      <w:r>
+        <w:rPr>
+          <w:noProof/>
+          <w:lang w:val="en-GB"/>
+        </w:rPr>
+        <w:t>get state</w:t>
+      </w:r>
+      <w:r>
+        <w:rPr>
+          <w:noProof/>
+          <w:lang w:val="en-GB"/>
+        </w:rPr>
+        <w:t>. If not, g</w:t>
+      </w:r>
+      <w:r>
+        <w:rPr>
+          <w:noProof/>
+          <w:lang w:val="en-GB"/>
+        </w:rPr>
+        <w:t xml:space="preserve">enerate </w:t>
+      </w:r>
+      <w:r>
+        <w:rPr>
+          <w:noProof/>
+          <w:lang w:val="en-GB"/>
+        </w:rPr>
+        <w:t>c</w:t>
+      </w:r>
+      <w:r>
+        <w:rPr>
+          <w:noProof/>
+          <w:lang w:val="en-GB"/>
+        </w:rPr>
+        <w:t xml:space="preserve">hild </w:t>
+      </w:r>
+      <w:r>
+        <w:rPr>
+          <w:noProof/>
+          <w:lang w:val="en-GB"/>
+        </w:rPr>
+        <w:t>n</w:t>
+      </w:r>
+      <w:r>
+        <w:rPr>
+          <w:noProof/>
+          <w:lang w:val="en-GB"/>
+        </w:rPr>
+        <w:t>ode</w:t>
+      </w:r>
+      <w:r>
+        <w:rPr>
+          <w:noProof/>
+          <w:lang w:val="en-GB"/>
+        </w:rPr>
+        <w:t>s, then get next node</w:t>
+      </w:r>
+      <w:r>
+        <w:rPr>
+          <w:noProof/>
+          <w:lang w:val="en-GB"/>
+        </w:rPr>
+        <w:t xml:space="preserve"> to analyse</w:t>
+      </w:r>
+      <w:r>
+        <w:rPr>
+          <w:noProof/>
+          <w:lang w:val="en-GB"/>
+        </w:rPr>
+        <w:t xml:space="preserve"> and repeat until solution is found:</w:t>
+      </w:r>
+    </w:p>
+    <w:p>
+      <w:pPr>
+        <w:pStyle w:val="Corpodetexto"/>
+        <w:ind w:firstLine="0pt"/>
+        <w:jc w:val="start"/>
+        <w:rPr>
+          <w:noProof/>
+          <w:lang w:val="en-GB"/>
+        </w:rPr>
+      </w:pPr>
+      <w:r>
+        <w:rPr>
+          <w:noProof/>
+          <w:lang w:val="en-GB"/>
+        </w:rPr>
+        <w:drawing>
+          <wp:inline distT="0" distB="0" distL="0" distR="0">
+            <wp:extent cx="3089910" cy="2334895"/>
+            <wp:effectExtent l="0" t="0" r="0" b="8255"/>
+            <wp:docPr id="9" name="Imagem 9"/>
+            <wp:cNvGraphicFramePr>
+              <a:graphicFrameLocks xmlns:a="http://purl.oclc.org/ooxml/drawingml/main" noChangeAspect="1"/>
+            </wp:cNvGraphicFramePr>
+            <a:graphic xmlns:a="http://purl.oclc.org/ooxml/drawingml/main">
+              <a:graphicData uri="http://purl.oclc.org/ooxml/drawingml/picture">
+                <pic:pic xmlns:pic="http://purl.oclc.org/ooxml/drawingml/picture">
+                  <pic:nvPicPr>
+                    <pic:cNvPr id="9" name="Algorithm run method.PNG"/>
+                    <pic:cNvPicPr/>
+                  </pic:nvPicPr>
+                  <pic:blipFill>
+                    <a:blip r:embed="rId13">
+                      <a:extLst>
+                        <a:ext uri="{28A0092B-C50C-407E-A947-70E740481C1C}">
+                          <a14:useLocalDpi xmlns:a14="http://schemas.microsoft.com/office/drawing/2010/main" val="0"/>
+                        </a:ext>
+                      </a:extLst>
+                    </a:blip>
+                    <a:stretch>
+                      <a:fillRect/>
+                    </a:stretch>
+                  </pic:blipFill>
+                  <pic:spPr>
+                    <a:xfrm>
+                      <a:off x="0" y="0"/>
+                      <a:ext cx="3089910" cy="2334895"/>
+                    </a:xfrm>
+                    <a:prstGeom prst="rect">
+                      <a:avLst/>
+                    </a:prstGeom>
+                  </pic:spPr>
+                </pic:pic>
+              </a:graphicData>
+            </a:graphic>
+          </wp:inline>
+        </w:drawing>
+      </w:r>
+    </w:p>
+    <w:p>
+      <w:pPr>
+        <w:pStyle w:val="Corpodetexto"/>
+        <w:ind w:firstLine="0pt"/>
+        <w:jc w:val="start"/>
+        <w:rPr>
+          <w:noProof/>
+          <w:lang w:val="en-GB"/>
+        </w:rPr>
+      </w:pPr>
+      <w:r>
+        <w:rPr>
+          <w:noProof/>
+          <w:lang w:val="en-GB"/>
+        </w:rPr>
+        <w:tab/>
+        <w:t>The differences</w:t>
+      </w:r>
+      <w:r>
+        <w:rPr>
+          <w:noProof/>
+          <w:lang w:val="en-GB"/>
+        </w:rPr>
+        <w:t xml:space="preserve"> reside</w:t>
+      </w:r>
+      <w:r>
+        <w:rPr>
+          <w:noProof/>
+          <w:lang w:val="en-GB"/>
+        </w:rPr>
+        <w:t xml:space="preserve"> in the </w:t>
+      </w:r>
+      <w:r>
+        <w:rPr>
+          <w:noProof/>
+          <w:lang w:val="en-GB"/>
+        </w:rPr>
+        <w:t xml:space="preserve">way the </w:t>
+      </w:r>
+      <w:r>
+        <w:rPr>
+          <w:noProof/>
+          <w:lang w:val="en-GB"/>
+        </w:rPr>
+        <w:t>class’s constructor</w:t>
+      </w:r>
+      <w:r>
+        <w:rPr>
+          <w:noProof/>
+          <w:lang w:val="en-GB"/>
+        </w:rPr>
+        <w:t xml:space="preserve"> is called</w:t>
+      </w:r>
+      <w:r>
+        <w:rPr>
+          <w:noProof/>
+          <w:lang w:val="en-GB"/>
+        </w:rPr>
+        <w:t>:</w:t>
+      </w:r>
+    </w:p>
+    <w:p>
+      <w:pPr>
+        <w:pStyle w:val="Corpodetexto"/>
+        <w:ind w:firstLine="0pt"/>
+        <w:jc w:val="start"/>
+        <w:rPr>
+          <w:noProof/>
+          <w:lang w:val="en-GB"/>
+        </w:rPr>
+      </w:pPr>
+      <w:r>
+        <w:rPr>
+          <w:noProof/>
+          <w:lang w:val="en-GB"/>
+        </w:rPr>
+        <w:drawing>
+          <wp:inline distT="0" distB="0" distL="0" distR="0">
+            <wp:extent cx="3089910" cy="1157605"/>
+            <wp:effectExtent l="0" t="0" r="0" b="4445"/>
+            <wp:docPr id="10" name="Imagem 10"/>
+            <wp:cNvGraphicFramePr>
+              <a:graphicFrameLocks xmlns:a="http://purl.oclc.org/ooxml/drawingml/main" noChangeAspect="1"/>
+            </wp:cNvGraphicFramePr>
+            <a:graphic xmlns:a="http://purl.oclc.org/ooxml/drawingml/main">
+              <a:graphicData uri="http://purl.oclc.org/ooxml/drawingml/picture">
+                <pic:pic xmlns:pic="http://purl.oclc.org/ooxml/drawingml/picture">
+                  <pic:nvPicPr>
+                    <pic:cNvPr id="10" name="Algorithm Constructor.PNG"/>
+                    <pic:cNvPicPr/>
+                  </pic:nvPicPr>
+                  <pic:blipFill>
+                    <a:blip r:embed="rId14" cstate="print">
+                      <a:extLst>
+                        <a:ext uri="{28A0092B-C50C-407E-A947-70E740481C1C}">
+                          <a14:useLocalDpi xmlns:a14="http://schemas.microsoft.com/office/drawing/2010/main" val="0"/>
+                        </a:ext>
+                      </a:extLst>
+                    </a:blip>
+                    <a:stretch>
+                      <a:fillRect/>
+                    </a:stretch>
+                  </pic:blipFill>
+                  <pic:spPr>
+                    <a:xfrm>
+                      <a:off x="0" y="0"/>
+                      <a:ext cx="3089910" cy="1157605"/>
+                    </a:xfrm>
+                    <a:prstGeom prst="rect">
+                      <a:avLst/>
+                    </a:prstGeom>
+                  </pic:spPr>
+                </pic:pic>
+              </a:graphicData>
+            </a:graphic>
+          </wp:inline>
+        </w:drawing>
+      </w:r>
+    </w:p>
+    <w:p>
+      <w:pPr>
+        <w:pStyle w:val="Corpodetexto"/>
+        <w:ind w:firstLine="0pt"/>
+        <w:jc w:val="start"/>
+        <w:rPr>
+          <w:noProof/>
+          <w:lang w:val="en-GB"/>
+        </w:rPr>
+      </w:pPr>
+      <w:r>
+        <w:rPr>
+          <w:noProof/>
+          <w:lang w:val="en-GB"/>
+        </w:rPr>
+        <w:tab/>
+        <w:t>This method takes two Compa</w:t>
+      </w:r>
+      <w:r>
+        <w:rPr>
+          <w:noProof/>
+          <w:lang w:val="en-GB"/>
+        </w:rPr>
+        <w:t>rator&lt;Board&gt; functions that it uses to generate a priority between nodes. All unexplored nodes are placed in a priority queue and each time a dequeue is done, the node which the highest priority is return</w:t>
+      </w:r>
+      <w:r>
+        <w:rPr>
+          <w:noProof/>
+          <w:lang w:val="en-GB"/>
+        </w:rPr>
+        <w:t>ed</w:t>
+      </w:r>
+      <w:r>
+        <w:rPr>
+          <w:noProof/>
+          <w:lang w:val="en-GB"/>
+        </w:rPr>
+        <w:t xml:space="preserve"> which is equal to the one with the lowest sum of heuristics and cost. If two nodes have the same priority, then they are dequeued in the same order they were placed.</w:t>
+      </w:r>
+    </w:p>
+    <w:p>
+      <w:pPr>
+        <w:pStyle w:val="Corpodetexto"/>
+        <w:ind w:firstLine="0pt"/>
+        <w:jc w:val="start"/>
+        <w:rPr>
+          <w:noProof/>
+          <w:lang w:val="en-GB"/>
+        </w:rPr>
+      </w:pPr>
+      <w:r>
+        <w:rPr>
+          <w:noProof/>
+          <w:lang w:val="en-GB"/>
+        </w:rPr>
+        <w:tab/>
+        <w:t xml:space="preserve">The cost functions used were </w:t>
+      </w:r>
+      <w:r>
+        <w:rPr>
+          <w:i/>
+          <w:noProof/>
+          <w:lang w:val="en-GB"/>
+        </w:rPr>
+        <w:t>cost0</w:t>
+      </w:r>
+      <w:r>
+        <w:rPr>
+          <w:i/>
+          <w:noProof/>
+          <w:lang w:val="en-GB"/>
+        </w:rPr>
+        <w:t>()</w:t>
+      </w:r>
+      <w:r>
+        <w:rPr>
+          <w:noProof/>
+          <w:lang w:val="en-GB"/>
+        </w:rPr>
+        <w:t>,</w:t>
+      </w:r>
+      <w:r>
+        <w:rPr>
+          <w:noProof/>
+          <w:lang w:val="en-GB"/>
+        </w:rPr>
+        <w:t xml:space="preserve"> where each move’s cost doesn’t impact the outcome</w:t>
+      </w:r>
+      <w:r>
+        <w:rPr>
+          <w:noProof/>
+          <w:lang w:val="en-GB"/>
+        </w:rPr>
+        <w:t>,</w:t>
+      </w:r>
+      <w:r>
+        <w:rPr>
+          <w:noProof/>
+          <w:lang w:val="en-GB"/>
+        </w:rPr>
+        <w:t xml:space="preserve"> and </w:t>
+      </w:r>
+      <w:r>
+        <w:rPr>
+          <w:i/>
+          <w:noProof/>
+          <w:lang w:val="en-GB"/>
+        </w:rPr>
+        <w:t>costToMove()</w:t>
+      </w:r>
+      <w:r>
+        <w:rPr>
+          <w:noProof/>
+          <w:lang w:val="en-GB"/>
+        </w:rPr>
+        <w:t>, wh</w:t>
+      </w:r>
+      <w:r>
+        <w:rPr>
+          <w:noProof/>
+          <w:lang w:val="en-GB"/>
+        </w:rPr>
+        <w:t>ich</w:t>
+      </w:r>
+      <w:r>
+        <w:rPr>
+          <w:noProof/>
+          <w:lang w:val="en-GB"/>
+        </w:rPr>
+        <w:t>, in this game, is always equal to one.</w:t>
+      </w:r>
+    </w:p>
+    <w:p>
+      <w:pPr>
+        <w:pStyle w:val="Corpodetexto"/>
+        <w:ind w:firstLine="0pt"/>
+        <w:jc w:val="center"/>
+        <w:rPr>
+          <w:noProof/>
+          <w:lang w:val="en-GB"/>
+        </w:rPr>
+      </w:pPr>
+      <w:r>
+        <w:rPr>
+          <w:noProof/>
+          <w:lang w:val="en-GB"/>
+        </w:rPr>
+        <w:drawing>
+          <wp:inline distT="0" distB="0" distL="0" distR="0">
+            <wp:extent cx="1850128" cy="965747"/>
+            <wp:effectExtent l="0" t="0" r="0" b="6350"/>
+            <wp:docPr id="11" name="Imagem 11"/>
+            <wp:cNvGraphicFramePr>
+              <a:graphicFrameLocks xmlns:a="http://purl.oclc.org/ooxml/drawingml/main" noChangeAspect="1"/>
+            </wp:cNvGraphicFramePr>
+            <a:graphic xmlns:a="http://purl.oclc.org/ooxml/drawingml/main">
+              <a:graphicData uri="http://purl.oclc.org/ooxml/drawingml/picture">
+                <pic:pic xmlns:pic="http://purl.oclc.org/ooxml/drawingml/picture">
+                  <pic:nvPicPr>
+                    <pic:cNvPr id="11" name="Costs with example.PNG"/>
+                    <pic:cNvPicPr/>
+                  </pic:nvPicPr>
+                  <pic:blipFill>
+                    <a:blip r:embed="rId15">
+                      <a:extLst>
+                        <a:ext uri="{28A0092B-C50C-407E-A947-70E740481C1C}">
+                          <a14:useLocalDpi xmlns:a14="http://schemas.microsoft.com/office/drawing/2010/main" val="0"/>
+                        </a:ext>
+                      </a:extLst>
+                    </a:blip>
+                    <a:stretch>
+                      <a:fillRect/>
+                    </a:stretch>
+                  </pic:blipFill>
+                  <pic:spPr>
+                    <a:xfrm>
+                      <a:off x="0" y="0"/>
+                      <a:ext cx="1866709" cy="974402"/>
+                    </a:xfrm>
+                    <a:prstGeom prst="rect">
+                      <a:avLst/>
+                    </a:prstGeom>
+                  </pic:spPr>
+                </pic:pic>
+              </a:graphicData>
+            </a:graphic>
+          </wp:inline>
+        </w:drawing>
+      </w:r>
+    </w:p>
+    <w:p>
+      <w:pPr>
+        <w:pStyle w:val="Corpodetexto"/>
+        <w:ind w:firstLine="0pt"/>
+        <w:jc w:val="start"/>
+        <w:rPr>
+          <w:noProof/>
+          <w:lang w:val="en-GB"/>
+        </w:rPr>
+      </w:pPr>
+      <w:r>
+        <w:rPr>
+          <w:noProof/>
+          <w:lang w:val="en-GB"/>
+        </w:rPr>
+        <w:tab/>
+        <w:t xml:space="preserve">The heuristic functions used were </w:t>
+      </w:r>
+      <w:r>
+        <w:rPr>
+          <w:i/>
+          <w:noProof/>
+          <w:lang w:val="en-GB"/>
+        </w:rPr>
+        <w:t>value0()</w:t>
+      </w:r>
+      <w:r>
+        <w:rPr>
+          <w:noProof/>
+          <w:lang w:val="en-GB"/>
+        </w:rPr>
+        <w:t xml:space="preserve">, where the heuristic isn’t used, </w:t>
+      </w:r>
+      <w:r>
+        <w:rPr>
+          <w:i/>
+          <w:noProof/>
+          <w:lang w:val="en-GB"/>
+        </w:rPr>
+        <w:t>outOfPlacePieces()</w:t>
+      </w:r>
+      <w:r>
+        <w:rPr>
+          <w:noProof/>
+          <w:lang w:val="en-GB"/>
+        </w:rPr>
+        <w:t xml:space="preserve">, where we count the differences between the two board, and </w:t>
+      </w:r>
+      <w:r>
+        <w:rPr>
+          <w:i/>
+          <w:noProof/>
+          <w:lang w:val="en-GB"/>
+        </w:rPr>
+        <w:t>manhattanDistance()</w:t>
+      </w:r>
+      <w:r>
+        <w:rPr>
+          <w:noProof/>
+          <w:lang w:val="en-GB"/>
+        </w:rPr>
+        <w:t xml:space="preserve">, where we add up the horizontal and vertical distance of each piece to </w:t>
+      </w:r>
+      <w:r>
+        <w:rPr>
+          <w:noProof/>
+          <w:lang w:val="en-GB"/>
+        </w:rPr>
+        <w:t>its</w:t>
+      </w:r>
+      <w:r>
+        <w:rPr>
+          <w:noProof/>
+          <w:lang w:val="en-GB"/>
+        </w:rPr>
+        <w:t xml:space="preserve"> correct spot.</w:t>
+      </w:r>
+    </w:p>
+    <w:p>
+      <w:pPr>
+        <w:pStyle w:val="Corpodetexto"/>
+        <w:ind w:firstLine="0pt"/>
+        <w:jc w:val="center"/>
+        <w:rPr>
+          <w:noProof/>
+          <w:lang w:val="en-GB"/>
+        </w:rPr>
+      </w:pPr>
+      <w:r>
+        <w:rPr>
+          <w:noProof/>
+          <w:lang w:val="en-GB"/>
+        </w:rPr>
+        <w:drawing>
+          <wp:inline distT="0" distB="0" distL="0" distR="0">
+            <wp:extent cx="2152362" cy="1530008"/>
+            <wp:effectExtent l="0" t="0" r="635" b="0"/>
+            <wp:docPr id="12" name="Imagem 12"/>
+            <wp:cNvGraphicFramePr>
+              <a:graphicFrameLocks xmlns:a="http://purl.oclc.org/ooxml/drawingml/main" noChangeAspect="1"/>
+            </wp:cNvGraphicFramePr>
+            <a:graphic xmlns:a="http://purl.oclc.org/ooxml/drawingml/main">
+              <a:graphicData uri="http://purl.oclc.org/ooxml/drawingml/picture">
+                <pic:pic xmlns:pic="http://purl.oclc.org/ooxml/drawingml/picture">
+                  <pic:nvPicPr>
+                    <pic:cNvPr id="12" name="Heuristics with example.PNG"/>
+                    <pic:cNvPicPr/>
+                  </pic:nvPicPr>
+                  <pic:blipFill>
+                    <a:blip r:embed="rId16" cstate="print">
+                      <a:extLst>
+                        <a:ext uri="{28A0092B-C50C-407E-A947-70E740481C1C}">
+                          <a14:useLocalDpi xmlns:a14="http://schemas.microsoft.com/office/drawing/2010/main" val="0"/>
+                        </a:ext>
+                      </a:extLst>
+                    </a:blip>
+                    <a:stretch>
+                      <a:fillRect/>
+                    </a:stretch>
+                  </pic:blipFill>
+                  <pic:spPr>
+                    <a:xfrm>
+                      <a:off x="0" y="0"/>
+                      <a:ext cx="2168713" cy="1541631"/>
+                    </a:xfrm>
+                    <a:prstGeom prst="rect">
+                      <a:avLst/>
+                    </a:prstGeom>
+                  </pic:spPr>
+                </pic:pic>
+              </a:graphicData>
+            </a:graphic>
+          </wp:inline>
+        </w:drawing>
+      </w:r>
+    </w:p>
+    <w:p>
+      <w:pPr>
+        <w:pStyle w:val="Corpodetexto"/>
+        <w:ind w:firstLine="0pt"/>
+        <w:jc w:val="start"/>
+        <w:rPr>
+          <w:noProof/>
+          <w:lang w:val="en-GB"/>
+        </w:rPr>
+      </w:pPr>
+      <w:r>
+        <w:rPr>
+          <w:noProof/>
+          <w:lang w:val="en-GB"/>
+        </w:rPr>
+        <w:tab/>
+        <w:t>The advatages of this aproch is that the system is easily expandable to include more algorithms with different costs and/or heuristics simply by creating these new functions:</w:t>
+      </w:r>
+    </w:p>
+    <w:p>
+      <w:pPr>
+        <w:pStyle w:val="Corpodetexto"/>
+        <w:ind w:firstLine="0pt"/>
+        <w:jc w:val="center"/>
+        <w:rPr>
+          <w:noProof/>
+          <w:lang w:val="en-GB"/>
+        </w:rPr>
+      </w:pPr>
+      <w:r>
+        <w:rPr>
+          <w:noProof/>
+          <w:lang w:val="en-GB"/>
+        </w:rPr>
+        <w:drawing>
+          <wp:inline distT="0" distB="0" distL="0" distR="0">
+            <wp:extent cx="1816185" cy="690494"/>
+            <wp:effectExtent l="0" t="0" r="0" b="0"/>
+            <wp:docPr id="14" name="Imagem 14"/>
+            <wp:cNvGraphicFramePr>
+              <a:graphicFrameLocks xmlns:a="http://purl.oclc.org/ooxml/drawingml/main" noChangeAspect="1"/>
+            </wp:cNvGraphicFramePr>
+            <a:graphic xmlns:a="http://purl.oclc.org/ooxml/drawingml/main">
+              <a:graphicData uri="http://purl.oclc.org/ooxml/drawingml/picture">
+                <pic:pic xmlns:pic="http://purl.oclc.org/ooxml/drawingml/picture">
+                  <pic:nvPicPr>
+                    <pic:cNvPr id="14" name="Algorithm with new heuristic.PNG"/>
+                    <pic:cNvPicPr/>
+                  </pic:nvPicPr>
+                  <pic:blipFill>
+                    <a:blip r:embed="rId17">
+                      <a:extLst>
+                        <a:ext uri="{28A0092B-C50C-407E-A947-70E740481C1C}">
+                          <a14:useLocalDpi xmlns:a14="http://schemas.microsoft.com/office/drawing/2010/main" val="0"/>
+                        </a:ext>
+                      </a:extLst>
+                    </a:blip>
+                    <a:stretch>
+                      <a:fillRect/>
+                    </a:stretch>
+                  </pic:blipFill>
+                  <pic:spPr>
+                    <a:xfrm>
+                      <a:off x="0" y="0"/>
+                      <a:ext cx="1842471" cy="700488"/>
+                    </a:xfrm>
+                    <a:prstGeom prst="rect">
+                      <a:avLst/>
+                    </a:prstGeom>
+                  </pic:spPr>
+                </pic:pic>
+              </a:graphicData>
+            </a:graphic>
+          </wp:inline>
+        </w:drawing>
+      </w:r>
+    </w:p>
+    <w:p>
+      <w:pPr>
+        <w:pStyle w:val="Corpodetexto"/>
+        <w:ind w:firstLine="0pt"/>
+        <w:jc w:val="start"/>
+        <w:rPr>
+          <w:lang w:val="en-GB"/>
+        </w:rPr>
+      </w:pPr>
+    </w:p>
+    <w:p>
+      <w:pPr>
+        <w:pStyle w:val="Ttulo1"/>
+        <w:rPr>
+          <w:lang w:val="en-GB"/>
+        </w:rPr>
+      </w:pPr>
+      <w:r>
+        <w:rPr>
+          <w:lang w:val="en-GB"/>
+        </w:rPr>
+        <w:t>Exp</w:t>
+      </w:r>
+      <w:r>
+        <w:rPr>
+          <w:lang w:val="en-GB"/>
+        </w:rPr>
+        <w:t>eriences and results</w:t>
+      </w:r>
+    </w:p>
+    <w:p>
+      <w:pPr>
+        <w:pStyle w:val="Corpodetexto"/>
+        <w:rPr>
+          <w:lang w:val="en-GB"/>
+        </w:rPr>
+      </w:pPr>
+      <w:r>
+        <w:rPr>
+          <w:lang w:val="en-GB"/>
+        </w:rPr>
+        <w:t>In order to easily visualize the results obtained, each one of the tables below will illustrate the outcome of the different algorithms for 5 experiments of different complexity.</w:t>
+      </w:r>
+    </w:p>
+    <w:p>
+      <w:pPr>
+        <w:pStyle w:val="Corpodetexto"/>
+        <w:rPr>
+          <w:lang w:val="en-GB"/>
+        </w:rPr>
+      </w:pPr>
+      <w:r>
+        <w:rPr>
+          <w:lang w:val="en-GB"/>
+        </w:rPr>
+        <w:t>Experience 1:</w:t>
+      </w:r>
+    </w:p>
+    <w:p>
+      <w:pPr>
+        <w:pStyle w:val="Corpodetexto"/>
+        <w:rPr>
+          <w:lang w:val="en-GB"/>
+        </w:rPr>
+      </w:pPr>
       <w:proofErr w:type="spellStart"/>
       <w:r>
         <w:rPr>
@@ -3176,6 +4055,20 @@
         <w:rPr>
           <w:lang w:val="en-GB"/>
         </w:rPr>
+        <w:t xml:space="preserve"> as </w:t>
+      </w:r>
+      <w:proofErr w:type="spellStart"/>
+      <w:r>
+        <w:rPr>
+          <w:lang w:val="en-GB"/>
+        </w:rPr>
+        <w:t>experiências</w:t>
+      </w:r>
+      <w:proofErr w:type="spellEnd"/>
+      <w:r>
+        <w:rPr>
+          <w:lang w:val="en-GB"/>
+        </w:rPr>
         <w:t xml:space="preserve"> </w:t>
       </w:r>
       <w:proofErr w:type="spellStart"/>
@@ -3183,6 +4076,20 @@
         <w:rPr>
           <w:lang w:val="en-GB"/>
         </w:rPr>
+        <w:t>realizadas</w:t>
+      </w:r>
+      <w:proofErr w:type="spellEnd"/>
+      <w:r>
+        <w:rPr>
+          <w:lang w:val="en-GB"/>
+        </w:rPr>
+        <w:t xml:space="preserve"> com </w:t>
+      </w:r>
+      <w:proofErr w:type="spellStart"/>
+      <w:r>
+        <w:rPr>
+          <w:lang w:val="en-GB"/>
+        </w:rPr>
         <w:t>os</w:t>
       </w:r>
       <w:proofErr w:type="spellEnd"/>
@@ -3218,6 +4125,784 @@
         <w:rPr>
           <w:lang w:val="en-GB"/>
         </w:rPr>
+        <w:t xml:space="preserve"> para resolver </w:t>
+      </w:r>
+      <w:proofErr w:type="spellStart"/>
+      <w:r>
+        <w:rPr>
+          <w:lang w:val="en-GB"/>
+        </w:rPr>
+        <w:t>diversos</w:t>
+      </w:r>
+      <w:proofErr w:type="spellEnd"/>
+      <w:r>
+        <w:rPr>
+          <w:lang w:val="en-GB"/>
+        </w:rPr>
+        <w:t xml:space="preserve"> puzzles e </w:t>
+      </w:r>
+      <w:proofErr w:type="spellStart"/>
+      <w:r>
+        <w:rPr>
+          <w:lang w:val="en-GB"/>
+        </w:rPr>
+        <w:t>os</w:t>
+      </w:r>
+      <w:proofErr w:type="spellEnd"/>
+      <w:r>
+        <w:rPr>
+          <w:lang w:val="en-GB"/>
+        </w:rPr>
+        <w:t xml:space="preserve"> </w:t>
+      </w:r>
+      <w:proofErr w:type="spellStart"/>
+      <w:r>
+        <w:rPr>
+          <w:lang w:val="en-GB"/>
+        </w:rPr>
+        <w:t>resultados</w:t>
+      </w:r>
+      <w:proofErr w:type="spellEnd"/>
+      <w:r>
+        <w:rPr>
+          <w:lang w:val="en-GB"/>
+        </w:rPr>
+        <w:t xml:space="preserve"> </w:t>
+      </w:r>
+      <w:proofErr w:type="spellStart"/>
+      <w:r>
+        <w:rPr>
+          <w:lang w:val="en-GB"/>
+        </w:rPr>
+        <w:t>obtidos</w:t>
+      </w:r>
+      <w:proofErr w:type="spellEnd"/>
+      <w:r>
+        <w:rPr>
+          <w:lang w:val="en-GB"/>
+        </w:rPr>
+        <w:t xml:space="preserve"> a </w:t>
+      </w:r>
+      <w:proofErr w:type="spellStart"/>
+      <w:r>
+        <w:rPr>
+          <w:lang w:val="en-GB"/>
+        </w:rPr>
+        <w:t>nível</w:t>
+      </w:r>
+      <w:proofErr w:type="spellEnd"/>
+      <w:r>
+        <w:rPr>
+          <w:lang w:val="en-GB"/>
+        </w:rPr>
+        <w:t xml:space="preserve"> de tempo e </w:t>
+      </w:r>
+      <w:proofErr w:type="spellStart"/>
+      <w:r>
+        <w:rPr>
+          <w:lang w:val="en-GB"/>
+        </w:rPr>
+        <w:t>custo</w:t>
+      </w:r>
+      <w:proofErr w:type="spellEnd"/>
+      <w:r>
+        <w:rPr>
+          <w:lang w:val="en-GB"/>
+        </w:rPr>
+        <w:t xml:space="preserve"> da </w:t>
+      </w:r>
+      <w:proofErr w:type="spellStart"/>
+      <w:r>
+        <w:rPr>
+          <w:lang w:val="en-GB"/>
+        </w:rPr>
+        <w:t>solução</w:t>
+      </w:r>
+      <w:proofErr w:type="spellEnd"/>
+      <w:r>
+        <w:rPr>
+          <w:lang w:val="en-GB"/>
+        </w:rPr>
+        <w:t xml:space="preserve"> </w:t>
+      </w:r>
+      <w:proofErr w:type="spellStart"/>
+      <w:r>
+        <w:rPr>
+          <w:lang w:val="en-GB"/>
+        </w:rPr>
+        <w:t>obtida</w:t>
+      </w:r>
+      <w:proofErr w:type="spellEnd"/>
+      <w:r>
+        <w:rPr>
+          <w:lang w:val="en-GB"/>
+        </w:rPr>
+        <w:t xml:space="preserve"> </w:t>
+      </w:r>
+      <w:proofErr w:type="spellStart"/>
+      <w:r>
+        <w:rPr>
+          <w:lang w:val="en-GB"/>
+        </w:rPr>
+        <w:t>em</w:t>
+      </w:r>
+      <w:proofErr w:type="spellEnd"/>
+      <w:r>
+        <w:rPr>
+          <w:lang w:val="en-GB"/>
+        </w:rPr>
+        <w:t xml:space="preserve"> </w:t>
+      </w:r>
+      <w:proofErr w:type="spellStart"/>
+      <w:r>
+        <w:rPr>
+          <w:lang w:val="en-GB"/>
+        </w:rPr>
+        <w:t>cada</w:t>
+      </w:r>
+      <w:proofErr w:type="spellEnd"/>
+      <w:r>
+        <w:rPr>
+          <w:lang w:val="en-GB"/>
+        </w:rPr>
+        <w:t xml:space="preserve"> </w:t>
+      </w:r>
+      <w:proofErr w:type="spellStart"/>
+      <w:r>
+        <w:rPr>
+          <w:lang w:val="en-GB"/>
+        </w:rPr>
+        <w:t>nível</w:t>
+      </w:r>
+      <w:proofErr w:type="spellEnd"/>
+      <w:r>
+        <w:rPr>
+          <w:lang w:val="en-GB"/>
+        </w:rPr>
+        <w:t xml:space="preserve">, por </w:t>
+      </w:r>
+      <w:proofErr w:type="spellStart"/>
+      <w:r>
+        <w:rPr>
+          <w:lang w:val="en-GB"/>
+        </w:rPr>
+        <w:t>cada</w:t>
+      </w:r>
+      <w:proofErr w:type="spellEnd"/>
+      <w:r>
+        <w:rPr>
+          <w:lang w:val="en-GB"/>
+        </w:rPr>
+        <w:t xml:space="preserve"> um dos </w:t>
+      </w:r>
+      <w:proofErr w:type="spellStart"/>
+      <w:r>
+        <w:rPr>
+          <w:lang w:val="en-GB"/>
+        </w:rPr>
+        <w:t>métodos</w:t>
+      </w:r>
+      <w:proofErr w:type="spellEnd"/>
+      <w:r>
+        <w:rPr>
+          <w:lang w:val="en-GB"/>
+        </w:rPr>
+        <w:t xml:space="preserve"> </w:t>
+      </w:r>
+      <w:proofErr w:type="spellStart"/>
+      <w:r>
+        <w:rPr>
+          <w:lang w:val="en-GB"/>
+        </w:rPr>
+        <w:t>experimentados</w:t>
+      </w:r>
+      <w:proofErr w:type="spellEnd"/>
+      <w:r>
+        <w:rPr>
+          <w:lang w:val="en-GB"/>
+        </w:rPr>
+        <w:t xml:space="preserve">. </w:t>
+      </w:r>
+      <w:proofErr w:type="spellStart"/>
+      <w:r>
+        <w:rPr>
+          <w:lang w:val="en-GB"/>
+        </w:rPr>
+        <w:t>Devem</w:t>
+      </w:r>
+      <w:proofErr w:type="spellEnd"/>
+      <w:r>
+        <w:rPr>
+          <w:lang w:val="en-GB"/>
+        </w:rPr>
+        <w:t xml:space="preserve"> ser </w:t>
+      </w:r>
+      <w:proofErr w:type="spellStart"/>
+      <w:r>
+        <w:rPr>
+          <w:lang w:val="en-GB"/>
+        </w:rPr>
+        <w:t>incluídas</w:t>
+      </w:r>
+      <w:proofErr w:type="spellEnd"/>
+      <w:r>
+        <w:rPr>
+          <w:lang w:val="en-GB"/>
+        </w:rPr>
+        <w:t xml:space="preserve"> </w:t>
+      </w:r>
+      <w:proofErr w:type="spellStart"/>
+      <w:r>
+        <w:rPr>
+          <w:lang w:val="en-GB"/>
+        </w:rPr>
+        <w:t>tabelas</w:t>
+      </w:r>
+      <w:proofErr w:type="spellEnd"/>
+      <w:r>
+        <w:rPr>
+          <w:lang w:val="en-GB"/>
+        </w:rPr>
+        <w:t xml:space="preserve"> </w:t>
+      </w:r>
+      <w:proofErr w:type="spellStart"/>
+      <w:r>
+        <w:rPr>
+          <w:lang w:val="en-GB"/>
+        </w:rPr>
+        <w:t>comparativas</w:t>
+      </w:r>
+      <w:proofErr w:type="spellEnd"/>
+      <w:r>
+        <w:rPr>
+          <w:lang w:val="en-GB"/>
+        </w:rPr>
+        <w:t xml:space="preserve"> dos </w:t>
+      </w:r>
+      <w:proofErr w:type="spellStart"/>
+      <w:r>
+        <w:rPr>
+          <w:lang w:val="en-GB"/>
+        </w:rPr>
+        <w:t>resultados</w:t>
+      </w:r>
+      <w:proofErr w:type="spellEnd"/>
+      <w:r>
+        <w:rPr>
+          <w:lang w:val="en-GB"/>
+        </w:rPr>
+        <w:t xml:space="preserve"> </w:t>
+      </w:r>
+      <w:proofErr w:type="spellStart"/>
+      <w:r>
+        <w:rPr>
+          <w:lang w:val="en-GB"/>
+        </w:rPr>
+        <w:t>obtidos</w:t>
+      </w:r>
+      <w:proofErr w:type="spellEnd"/>
+      <w:r>
+        <w:rPr>
+          <w:lang w:val="en-GB"/>
+        </w:rPr>
+        <w:t xml:space="preserve"> </w:t>
+      </w:r>
+      <w:proofErr w:type="spellStart"/>
+      <w:r>
+        <w:rPr>
+          <w:lang w:val="en-GB"/>
+        </w:rPr>
+        <w:t>na</w:t>
+      </w:r>
+      <w:proofErr w:type="spellEnd"/>
+      <w:r>
+        <w:rPr>
+          <w:lang w:val="en-GB"/>
+        </w:rPr>
+        <w:t xml:space="preserve"> </w:t>
+      </w:r>
+      <w:proofErr w:type="spellStart"/>
+      <w:r>
+        <w:rPr>
+          <w:lang w:val="en-GB"/>
+        </w:rPr>
+        <w:t>aplicação</w:t>
+      </w:r>
+      <w:proofErr w:type="spellEnd"/>
+      <w:r>
+        <w:rPr>
+          <w:lang w:val="en-GB"/>
+        </w:rPr>
+        <w:t xml:space="preserve"> dos </w:t>
+      </w:r>
+      <w:proofErr w:type="spellStart"/>
+      <w:r>
+        <w:rPr>
+          <w:lang w:val="en-GB"/>
+        </w:rPr>
+        <w:t>vários</w:t>
+      </w:r>
+      <w:proofErr w:type="spellEnd"/>
+      <w:r>
+        <w:rPr>
+          <w:lang w:val="en-GB"/>
+        </w:rPr>
+        <w:t xml:space="preserve"> </w:t>
+      </w:r>
+      <w:proofErr w:type="spellStart"/>
+      <w:r>
+        <w:rPr>
+          <w:lang w:val="en-GB"/>
+        </w:rPr>
+        <w:t>métodos</w:t>
+      </w:r>
+      <w:proofErr w:type="spellEnd"/>
+      <w:r>
+        <w:rPr>
+          <w:lang w:val="en-GB"/>
+        </w:rPr>
+        <w:t xml:space="preserve"> </w:t>
+      </w:r>
+      <w:proofErr w:type="spellStart"/>
+      <w:r>
+        <w:rPr>
+          <w:lang w:val="en-GB"/>
+        </w:rPr>
+        <w:t>aos</w:t>
+      </w:r>
+      <w:proofErr w:type="spellEnd"/>
+      <w:r>
+        <w:rPr>
+          <w:lang w:val="en-GB"/>
+        </w:rPr>
+        <w:t xml:space="preserve"> </w:t>
+      </w:r>
+      <w:proofErr w:type="spellStart"/>
+      <w:r>
+        <w:rPr>
+          <w:lang w:val="en-GB"/>
+        </w:rPr>
+        <w:t>vários</w:t>
+      </w:r>
+      <w:proofErr w:type="spellEnd"/>
+      <w:r>
+        <w:rPr>
+          <w:lang w:val="en-GB"/>
+        </w:rPr>
+        <w:t xml:space="preserve"> puzzles (</w:t>
+      </w:r>
+      <w:proofErr w:type="spellStart"/>
+      <w:r>
+        <w:rPr>
+          <w:lang w:val="en-GB"/>
+        </w:rPr>
+        <w:t>níveis</w:t>
+      </w:r>
+      <w:proofErr w:type="spellEnd"/>
+      <w:r>
+        <w:rPr>
+          <w:lang w:val="en-GB"/>
+        </w:rPr>
+        <w:t xml:space="preserve"> do </w:t>
+      </w:r>
+      <w:proofErr w:type="spellStart"/>
+      <w:r>
+        <w:rPr>
+          <w:lang w:val="en-GB"/>
+        </w:rPr>
+        <w:t>jogo</w:t>
+      </w:r>
+      <w:proofErr w:type="spellEnd"/>
+      <w:r>
+        <w:rPr>
+          <w:lang w:val="en-GB"/>
+        </w:rPr>
+        <w:t xml:space="preserve">) e </w:t>
+      </w:r>
+      <w:proofErr w:type="spellStart"/>
+      <w:r>
+        <w:rPr>
+          <w:lang w:val="en-GB"/>
+        </w:rPr>
+        <w:t>discutidos</w:t>
+      </w:r>
+      <w:proofErr w:type="spellEnd"/>
+      <w:r>
+        <w:rPr>
+          <w:lang w:val="en-GB"/>
+        </w:rPr>
+        <w:t xml:space="preserve"> </w:t>
+      </w:r>
+      <w:proofErr w:type="spellStart"/>
+      <w:r>
+        <w:rPr>
+          <w:lang w:val="en-GB"/>
+        </w:rPr>
+        <w:t>os</w:t>
+      </w:r>
+      <w:proofErr w:type="spellEnd"/>
+      <w:r>
+        <w:rPr>
+          <w:lang w:val="en-GB"/>
+        </w:rPr>
+        <w:t xml:space="preserve"> </w:t>
+      </w:r>
+      <w:proofErr w:type="spellStart"/>
+      <w:r>
+        <w:rPr>
+          <w:lang w:val="en-GB"/>
+        </w:rPr>
+        <w:t>resultados</w:t>
+      </w:r>
+      <w:proofErr w:type="spellEnd"/>
+      <w:r>
+        <w:rPr>
+          <w:lang w:val="en-GB"/>
+        </w:rPr>
+        <w:t>.</w:t>
+      </w:r>
+    </w:p>
+    <w:p>
+      <w:pPr>
+        <w:pStyle w:val="Ttulo1"/>
+        <w:rPr>
+          <w:lang w:val="en-GB"/>
+        </w:rPr>
+      </w:pPr>
+      <w:r>
+        <w:rPr>
+          <w:lang w:val="en-GB"/>
+        </w:rPr>
+        <w:t>Conclusions and Development Prespectives</w:t>
+      </w:r>
+    </w:p>
+    <w:p>
+      <w:pPr>
+        <w:pStyle w:val="Corpodetexto"/>
+        <w:rPr>
+          <w:lang w:val="en-GB"/>
+        </w:rPr>
+      </w:pPr>
+      <w:proofErr w:type="spellStart"/>
+      <w:r>
+        <w:rPr>
+          <w:lang w:val="en-GB"/>
+        </w:rPr>
+        <w:t>Sumário</w:t>
+      </w:r>
+      <w:proofErr w:type="spellEnd"/>
+      <w:r>
+        <w:rPr>
+          <w:lang w:val="en-GB"/>
+        </w:rPr>
+        <w:t xml:space="preserve"> do </w:t>
+      </w:r>
+      <w:proofErr w:type="spellStart"/>
+      <w:r>
+        <w:rPr>
+          <w:lang w:val="en-GB"/>
+        </w:rPr>
+        <w:t>trabalho</w:t>
+      </w:r>
+      <w:proofErr w:type="spellEnd"/>
+      <w:r>
+        <w:rPr>
+          <w:lang w:val="en-GB"/>
+        </w:rPr>
+        <w:t xml:space="preserve"> </w:t>
+      </w:r>
+      <w:proofErr w:type="spellStart"/>
+      <w:r>
+        <w:rPr>
+          <w:lang w:val="en-GB"/>
+        </w:rPr>
+        <w:t>realizado</w:t>
+      </w:r>
+      <w:proofErr w:type="spellEnd"/>
+      <w:r>
+        <w:rPr>
+          <w:lang w:val="en-GB"/>
+        </w:rPr>
+        <w:t xml:space="preserve"> e </w:t>
+      </w:r>
+      <w:proofErr w:type="spellStart"/>
+      <w:r>
+        <w:rPr>
+          <w:lang w:val="en-GB"/>
+        </w:rPr>
+        <w:t>conclusões</w:t>
+      </w:r>
+      <w:proofErr w:type="spellEnd"/>
+      <w:r>
+        <w:rPr>
+          <w:lang w:val="en-GB"/>
+        </w:rPr>
+        <w:t xml:space="preserve"> que </w:t>
+      </w:r>
+      <w:proofErr w:type="spellStart"/>
+      <w:r>
+        <w:rPr>
+          <w:lang w:val="en-GB"/>
+        </w:rPr>
+        <w:t>retira</w:t>
+      </w:r>
+      <w:proofErr w:type="spellEnd"/>
+      <w:r>
+        <w:rPr>
+          <w:lang w:val="en-GB"/>
+        </w:rPr>
+        <w:t xml:space="preserve"> </w:t>
+      </w:r>
+      <w:proofErr w:type="spellStart"/>
+      <w:r>
+        <w:rPr>
+          <w:lang w:val="en-GB"/>
+        </w:rPr>
+        <w:t>deste</w:t>
+      </w:r>
+      <w:proofErr w:type="spellEnd"/>
+      <w:r>
+        <w:rPr>
+          <w:lang w:val="en-GB"/>
+        </w:rPr>
+        <w:t xml:space="preserve"> </w:t>
+      </w:r>
+      <w:proofErr w:type="spellStart"/>
+      <w:r>
+        <w:rPr>
+          <w:lang w:val="en-GB"/>
+        </w:rPr>
+        <w:t>projeto</w:t>
+      </w:r>
+      <w:proofErr w:type="spellEnd"/>
+      <w:r>
+        <w:rPr>
+          <w:lang w:val="en-GB"/>
+        </w:rPr>
+        <w:t xml:space="preserve">. </w:t>
+      </w:r>
+      <w:proofErr w:type="spellStart"/>
+      <w:r>
+        <w:rPr>
+          <w:lang w:val="en-GB"/>
+        </w:rPr>
+        <w:t>Análise</w:t>
+      </w:r>
+      <w:proofErr w:type="spellEnd"/>
+      <w:r>
+        <w:rPr>
+          <w:lang w:val="en-GB"/>
+        </w:rPr>
+        <w:t xml:space="preserve"> </w:t>
+      </w:r>
+      <w:proofErr w:type="spellStart"/>
+      <w:r>
+        <w:rPr>
+          <w:lang w:val="en-GB"/>
+        </w:rPr>
+        <w:t>crítica</w:t>
+      </w:r>
+      <w:proofErr w:type="spellEnd"/>
+      <w:r>
+        <w:rPr>
+          <w:lang w:val="en-GB"/>
+        </w:rPr>
+        <w:t xml:space="preserve"> dos </w:t>
+      </w:r>
+      <w:proofErr w:type="spellStart"/>
+      <w:r>
+        <w:rPr>
+          <w:lang w:val="en-GB"/>
+        </w:rPr>
+        <w:t>resultados</w:t>
+      </w:r>
+      <w:proofErr w:type="spellEnd"/>
+      <w:r>
+        <w:rPr>
+          <w:lang w:val="en-GB"/>
+        </w:rPr>
+        <w:t xml:space="preserve"> </w:t>
+      </w:r>
+      <w:proofErr w:type="spellStart"/>
+      <w:r>
+        <w:rPr>
+          <w:lang w:val="en-GB"/>
+        </w:rPr>
+        <w:t>obtidos</w:t>
+      </w:r>
+      <w:proofErr w:type="spellEnd"/>
+      <w:r>
+        <w:rPr>
+          <w:lang w:val="en-GB"/>
+        </w:rPr>
+        <w:t xml:space="preserve"> </w:t>
+      </w:r>
+      <w:proofErr w:type="spellStart"/>
+      <w:r>
+        <w:rPr>
+          <w:lang w:val="en-GB"/>
+        </w:rPr>
+        <w:t>em</w:t>
+      </w:r>
+      <w:proofErr w:type="spellEnd"/>
+      <w:r>
+        <w:rPr>
+          <w:lang w:val="en-GB"/>
+        </w:rPr>
+        <w:t xml:space="preserve"> </w:t>
+      </w:r>
+      <w:proofErr w:type="spellStart"/>
+      <w:r>
+        <w:rPr>
+          <w:lang w:val="en-GB"/>
+        </w:rPr>
+        <w:t>comparação</w:t>
+      </w:r>
+      <w:proofErr w:type="spellEnd"/>
+      <w:r>
+        <w:rPr>
+          <w:lang w:val="en-GB"/>
+        </w:rPr>
+        <w:t xml:space="preserve"> com </w:t>
+      </w:r>
+      <w:proofErr w:type="spellStart"/>
+      <w:r>
+        <w:rPr>
+          <w:lang w:val="en-GB"/>
+        </w:rPr>
+        <w:t>os</w:t>
+      </w:r>
+      <w:proofErr w:type="spellEnd"/>
+      <w:r>
+        <w:rPr>
+          <w:lang w:val="en-GB"/>
+        </w:rPr>
+        <w:t xml:space="preserve"> </w:t>
+      </w:r>
+      <w:proofErr w:type="spellStart"/>
+      <w:r>
+        <w:rPr>
+          <w:lang w:val="en-GB"/>
+        </w:rPr>
+        <w:t>resultados</w:t>
+      </w:r>
+      <w:proofErr w:type="spellEnd"/>
+      <w:r>
+        <w:rPr>
+          <w:lang w:val="en-GB"/>
+        </w:rPr>
+        <w:t xml:space="preserve"> </w:t>
+      </w:r>
+      <w:proofErr w:type="spellStart"/>
+      <w:r>
+        <w:rPr>
+          <w:lang w:val="en-GB"/>
+        </w:rPr>
+        <w:t>teóricos</w:t>
+      </w:r>
+      <w:proofErr w:type="spellEnd"/>
+      <w:r>
+        <w:rPr>
+          <w:lang w:val="en-GB"/>
+        </w:rPr>
+        <w:t xml:space="preserve"> que </w:t>
+      </w:r>
+      <w:proofErr w:type="spellStart"/>
+      <w:r>
+        <w:rPr>
+          <w:lang w:val="en-GB"/>
+        </w:rPr>
+        <w:t>seriam</w:t>
+      </w:r>
+      <w:proofErr w:type="spellEnd"/>
+      <w:r>
+        <w:rPr>
+          <w:lang w:val="en-GB"/>
+        </w:rPr>
+        <w:t xml:space="preserve"> </w:t>
+      </w:r>
+      <w:proofErr w:type="spellStart"/>
+      <w:r>
+        <w:rPr>
+          <w:lang w:val="en-GB"/>
+        </w:rPr>
+        <w:t>esperados</w:t>
+      </w:r>
+      <w:proofErr w:type="spellEnd"/>
+      <w:r>
+        <w:rPr>
+          <w:lang w:val="en-GB"/>
+        </w:rPr>
+        <w:t xml:space="preserve">. </w:t>
+      </w:r>
+      <w:proofErr w:type="spellStart"/>
+      <w:r>
+        <w:rPr>
+          <w:lang w:val="en-GB"/>
+        </w:rPr>
+        <w:t>Trabalho</w:t>
+      </w:r>
+      <w:proofErr w:type="spellEnd"/>
+      <w:r>
+        <w:rPr>
+          <w:lang w:val="en-GB"/>
+        </w:rPr>
+        <w:t xml:space="preserve"> </w:t>
+      </w:r>
+      <w:proofErr w:type="spellStart"/>
+      <w:r>
+        <w:rPr>
+          <w:lang w:val="en-GB"/>
+        </w:rPr>
+        <w:t>futuro</w:t>
+      </w:r>
+      <w:proofErr w:type="spellEnd"/>
+      <w:r>
+        <w:rPr>
+          <w:lang w:val="en-GB"/>
+        </w:rPr>
+        <w:t xml:space="preserve">, </w:t>
+      </w:r>
+      <w:proofErr w:type="spellStart"/>
+      <w:r>
+        <w:rPr>
+          <w:lang w:val="en-GB"/>
+        </w:rPr>
+        <w:t>ou</w:t>
+      </w:r>
+      <w:proofErr w:type="spellEnd"/>
+      <w:r>
+        <w:rPr>
+          <w:lang w:val="en-GB"/>
+        </w:rPr>
+        <w:t xml:space="preserve"> </w:t>
+      </w:r>
+      <w:proofErr w:type="spellStart"/>
+      <w:r>
+        <w:rPr>
+          <w:lang w:val="en-GB"/>
+        </w:rPr>
+        <w:t>seja</w:t>
+      </w:r>
+      <w:proofErr w:type="spellEnd"/>
+      <w:r>
+        <w:rPr>
+          <w:lang w:val="en-GB"/>
+        </w:rPr>
+        <w:t xml:space="preserve">, </w:t>
+      </w:r>
+      <w:proofErr w:type="spellStart"/>
+      <w:r>
+        <w:rPr>
+          <w:lang w:val="en-GB"/>
+        </w:rPr>
+        <w:t>formas</w:t>
+      </w:r>
+      <w:proofErr w:type="spellEnd"/>
+      <w:r>
+        <w:rPr>
+          <w:lang w:val="en-GB"/>
+        </w:rPr>
         <w:t xml:space="preserve"> de </w:t>
       </w:r>
       <w:proofErr w:type="spellStart"/>
@@ -3225,7 +4910,21 @@
         <w:rPr>
           <w:lang w:val="en-GB"/>
         </w:rPr>
-        <w:t>pesquisa</w:t>
+        <w:t>melhorar</w:t>
+      </w:r>
+      <w:proofErr w:type="spellEnd"/>
+      <w:r>
+        <w:rPr>
+          <w:lang w:val="en-GB"/>
+        </w:rPr>
+        <w:t xml:space="preserve"> o </w:t>
+      </w:r>
+      <w:proofErr w:type="spellStart"/>
+      <w:r>
+        <w:rPr>
+          <w:lang w:val="en-GB"/>
+        </w:rPr>
+        <w:t>trabalho</w:t>
       </w:r>
       <w:proofErr w:type="spellEnd"/>
       <w:r>
@@ -3239,1156 +4938,7 @@
         <w:rPr>
           <w:lang w:val="en-GB"/>
         </w:rPr>
-        <w:t>utilizados</w:t>
-      </w:r>
-      <w:proofErr w:type="spellEnd"/>
-      <w:r>
-        <w:rPr>
-          <w:lang w:val="en-GB"/>
-        </w:rPr>
-        <w:t xml:space="preserve"> e a </w:t>
-      </w:r>
-      <w:proofErr w:type="spellStart"/>
-      <w:r>
-        <w:rPr>
-          <w:lang w:val="en-GB"/>
-        </w:rPr>
-        <w:t>sua</w:t>
-      </w:r>
-      <w:proofErr w:type="spellEnd"/>
-      <w:r>
-        <w:rPr>
-          <w:lang w:val="en-GB"/>
-        </w:rPr>
-        <w:t xml:space="preserve"> </w:t>
-      </w:r>
-      <w:proofErr w:type="spellStart"/>
-      <w:r>
-        <w:rPr>
-          <w:lang w:val="en-GB"/>
-        </w:rPr>
-        <w:t>implementação</w:t>
-      </w:r>
-      <w:proofErr w:type="spellEnd"/>
-      <w:r>
-        <w:rPr>
-          <w:lang w:val="en-GB"/>
-        </w:rPr>
-        <w:t xml:space="preserve"> de modo a </w:t>
-      </w:r>
-      <w:proofErr w:type="spellStart"/>
-      <w:r>
-        <w:rPr>
-          <w:lang w:val="en-GB"/>
-        </w:rPr>
-        <w:t>calcular</w:t>
-      </w:r>
-      <w:proofErr w:type="spellEnd"/>
-      <w:r>
-        <w:rPr>
-          <w:lang w:val="en-GB"/>
-        </w:rPr>
-        <w:t xml:space="preserve"> a </w:t>
-      </w:r>
-      <w:proofErr w:type="spellStart"/>
-      <w:r>
-        <w:rPr>
-          <w:lang w:val="en-GB"/>
-        </w:rPr>
-        <w:t>próxima</w:t>
-      </w:r>
-      <w:proofErr w:type="spellEnd"/>
-      <w:r>
-        <w:rPr>
-          <w:lang w:val="en-GB"/>
-        </w:rPr>
-        <w:t xml:space="preserve"> </w:t>
-      </w:r>
-      <w:proofErr w:type="spellStart"/>
-      <w:r>
-        <w:rPr>
-          <w:lang w:val="en-GB"/>
-        </w:rPr>
-        <w:t>jogada</w:t>
-      </w:r>
-      <w:proofErr w:type="spellEnd"/>
-      <w:r>
-        <w:rPr>
-          <w:lang w:val="en-GB"/>
-        </w:rPr>
-        <w:t xml:space="preserve"> do PC </w:t>
-      </w:r>
-      <w:proofErr w:type="spellStart"/>
-      <w:r>
-        <w:rPr>
-          <w:lang w:val="en-GB"/>
-        </w:rPr>
-        <w:t>ou</w:t>
-      </w:r>
-      <w:proofErr w:type="spellEnd"/>
-      <w:r>
-        <w:rPr>
-          <w:lang w:val="en-GB"/>
-        </w:rPr>
-        <w:t xml:space="preserve"> </w:t>
-      </w:r>
-      <w:proofErr w:type="spellStart"/>
-      <w:r>
-        <w:rPr>
-          <w:lang w:val="en-GB"/>
-        </w:rPr>
-        <w:t>retornar</w:t>
-      </w:r>
-      <w:proofErr w:type="spellEnd"/>
-      <w:r>
-        <w:rPr>
-          <w:lang w:val="en-GB"/>
-        </w:rPr>
-        <w:t xml:space="preserve"> a </w:t>
-      </w:r>
-      <w:proofErr w:type="spellStart"/>
-      <w:r>
-        <w:rPr>
-          <w:lang w:val="en-GB"/>
-        </w:rPr>
-        <w:t>solução</w:t>
-      </w:r>
-      <w:proofErr w:type="spellEnd"/>
-      <w:r>
-        <w:rPr>
-          <w:lang w:val="en-GB"/>
-        </w:rPr>
-        <w:t xml:space="preserve"> final (conjunto de </w:t>
-      </w:r>
-      <w:proofErr w:type="spellStart"/>
-      <w:r>
-        <w:rPr>
-          <w:lang w:val="en-GB"/>
-        </w:rPr>
-        <w:t>operações</w:t>
-      </w:r>
-      <w:proofErr w:type="spellEnd"/>
-      <w:r>
-        <w:rPr>
-          <w:lang w:val="en-GB"/>
-        </w:rPr>
-        <w:t xml:space="preserve"> para </w:t>
-      </w:r>
-      <w:proofErr w:type="spellStart"/>
-      <w:r>
-        <w:rPr>
-          <w:lang w:val="en-GB"/>
-        </w:rPr>
-        <w:t>transformar</w:t>
-      </w:r>
-      <w:proofErr w:type="spellEnd"/>
-      <w:r>
-        <w:rPr>
-          <w:lang w:val="en-GB"/>
-        </w:rPr>
-        <w:t xml:space="preserve"> o </w:t>
-      </w:r>
-      <w:proofErr w:type="spellStart"/>
-      <w:r>
-        <w:rPr>
-          <w:lang w:val="en-GB"/>
-        </w:rPr>
-        <w:t>estado</w:t>
-      </w:r>
-      <w:proofErr w:type="spellEnd"/>
-      <w:r>
-        <w:rPr>
-          <w:lang w:val="en-GB"/>
-        </w:rPr>
-        <w:t xml:space="preserve"> </w:t>
-      </w:r>
-      <w:proofErr w:type="spellStart"/>
-      <w:r>
-        <w:rPr>
-          <w:lang w:val="en-GB"/>
-        </w:rPr>
-        <w:t>inicial</w:t>
-      </w:r>
-      <w:proofErr w:type="spellEnd"/>
-      <w:r>
-        <w:rPr>
-          <w:lang w:val="en-GB"/>
-        </w:rPr>
-        <w:t xml:space="preserve"> no </w:t>
-      </w:r>
-      <w:proofErr w:type="spellStart"/>
-      <w:r>
-        <w:rPr>
-          <w:lang w:val="en-GB"/>
-        </w:rPr>
-        <w:t>estado</w:t>
-      </w:r>
-      <w:proofErr w:type="spellEnd"/>
-      <w:r>
-        <w:rPr>
-          <w:lang w:val="en-GB"/>
-        </w:rPr>
-        <w:t xml:space="preserve"> </w:t>
-      </w:r>
-      <w:proofErr w:type="spellStart"/>
-      <w:r>
-        <w:rPr>
-          <w:lang w:val="en-GB"/>
-        </w:rPr>
-        <w:t>objetivo</w:t>
-      </w:r>
-      <w:proofErr w:type="spellEnd"/>
-      <w:r>
-        <w:rPr>
-          <w:lang w:val="en-GB"/>
-        </w:rPr>
-        <w:t xml:space="preserve">). </w:t>
-      </w:r>
-      <w:proofErr w:type="spellStart"/>
-      <w:r>
-        <w:rPr>
-          <w:lang w:val="en-GB"/>
-        </w:rPr>
-        <w:t>Devem</w:t>
-      </w:r>
-      <w:proofErr w:type="spellEnd"/>
-      <w:r>
-        <w:rPr>
-          <w:lang w:val="en-GB"/>
-        </w:rPr>
-        <w:t xml:space="preserve"> ser </w:t>
-      </w:r>
-      <w:proofErr w:type="spellStart"/>
-      <w:r>
-        <w:rPr>
-          <w:lang w:val="en-GB"/>
-        </w:rPr>
-        <w:t>implementados</w:t>
-      </w:r>
-      <w:proofErr w:type="spellEnd"/>
-      <w:r>
-        <w:rPr>
-          <w:lang w:val="en-GB"/>
-        </w:rPr>
-        <w:t xml:space="preserve"> </w:t>
-      </w:r>
-      <w:proofErr w:type="spellStart"/>
-      <w:r>
-        <w:rPr>
-          <w:lang w:val="en-GB"/>
-        </w:rPr>
-        <w:t>algoritmos</w:t>
-      </w:r>
-      <w:proofErr w:type="spellEnd"/>
-      <w:r>
-        <w:rPr>
-          <w:lang w:val="en-GB"/>
-        </w:rPr>
-        <w:t xml:space="preserve"> para </w:t>
-      </w:r>
-      <w:proofErr w:type="spellStart"/>
-      <w:r>
-        <w:rPr>
-          <w:lang w:val="en-GB"/>
-        </w:rPr>
-        <w:t>cálculo</w:t>
-      </w:r>
-      <w:proofErr w:type="spellEnd"/>
-      <w:r>
-        <w:rPr>
-          <w:lang w:val="en-GB"/>
-        </w:rPr>
-        <w:t xml:space="preserve"> da </w:t>
-      </w:r>
-      <w:proofErr w:type="spellStart"/>
-      <w:r>
-        <w:rPr>
-          <w:lang w:val="en-GB"/>
-        </w:rPr>
-        <w:t>solução</w:t>
-      </w:r>
-      <w:proofErr w:type="spellEnd"/>
-      <w:r>
-        <w:rPr>
-          <w:lang w:val="en-GB"/>
-        </w:rPr>
-        <w:t xml:space="preserve"> </w:t>
-      </w:r>
-      <w:proofErr w:type="spellStart"/>
-      <w:r>
-        <w:rPr>
-          <w:lang w:val="en-GB"/>
-        </w:rPr>
-        <w:t>utilizando</w:t>
-      </w:r>
-      <w:proofErr w:type="spellEnd"/>
-      <w:r>
-        <w:rPr>
-          <w:lang w:val="en-GB"/>
-        </w:rPr>
-        <w:t xml:space="preserve"> </w:t>
-      </w:r>
-      <w:proofErr w:type="spellStart"/>
-      <w:r>
-        <w:rPr>
-          <w:lang w:val="en-GB"/>
-        </w:rPr>
-        <w:t>pesquisa</w:t>
-      </w:r>
-      <w:proofErr w:type="spellEnd"/>
-      <w:r>
-        <w:rPr>
-          <w:lang w:val="en-GB"/>
-        </w:rPr>
-        <w:t xml:space="preserve"> </w:t>
-      </w:r>
-      <w:proofErr w:type="spellStart"/>
-      <w:r>
-        <w:rPr>
-          <w:lang w:val="en-GB"/>
-        </w:rPr>
-        <w:t>em</w:t>
-      </w:r>
-      <w:proofErr w:type="spellEnd"/>
-      <w:r>
-        <w:rPr>
-          <w:lang w:val="en-GB"/>
-        </w:rPr>
-        <w:t xml:space="preserve"> </w:t>
-      </w:r>
-      <w:proofErr w:type="spellStart"/>
-      <w:r>
-        <w:rPr>
-          <w:lang w:val="en-GB"/>
-        </w:rPr>
-        <w:t>largura</w:t>
-      </w:r>
-      <w:proofErr w:type="spellEnd"/>
-      <w:r>
-        <w:rPr>
-          <w:lang w:val="en-GB"/>
-        </w:rPr>
-        <w:t xml:space="preserve">, </w:t>
-      </w:r>
-      <w:proofErr w:type="spellStart"/>
-      <w:r>
-        <w:rPr>
-          <w:lang w:val="en-GB"/>
-        </w:rPr>
-        <w:t>pesquisa</w:t>
-      </w:r>
-      <w:proofErr w:type="spellEnd"/>
-      <w:r>
-        <w:rPr>
-          <w:lang w:val="en-GB"/>
-        </w:rPr>
-        <w:t xml:space="preserve"> </w:t>
-      </w:r>
-      <w:proofErr w:type="spellStart"/>
-      <w:r>
-        <w:rPr>
-          <w:lang w:val="en-GB"/>
-        </w:rPr>
-        <w:t>em</w:t>
-      </w:r>
-      <w:proofErr w:type="spellEnd"/>
-      <w:r>
-        <w:rPr>
-          <w:lang w:val="en-GB"/>
-        </w:rPr>
-        <w:t xml:space="preserve"> </w:t>
-      </w:r>
-      <w:proofErr w:type="spellStart"/>
-      <w:r>
-        <w:rPr>
-          <w:lang w:val="en-GB"/>
-        </w:rPr>
-        <w:t>profundidade</w:t>
-      </w:r>
-      <w:proofErr w:type="spellEnd"/>
-      <w:r>
-        <w:rPr>
-          <w:lang w:val="en-GB"/>
-        </w:rPr>
-        <w:t xml:space="preserve"> (se </w:t>
-      </w:r>
-      <w:proofErr w:type="spellStart"/>
-      <w:r>
-        <w:rPr>
-          <w:lang w:val="en-GB"/>
-        </w:rPr>
-        <w:t>aplicável</w:t>
-      </w:r>
-      <w:proofErr w:type="spellEnd"/>
-      <w:r>
-        <w:rPr>
-          <w:lang w:val="en-GB"/>
-        </w:rPr>
-        <w:t xml:space="preserve">), </w:t>
-      </w:r>
-      <w:proofErr w:type="spellStart"/>
-      <w:r>
-        <w:rPr>
-          <w:lang w:val="en-GB"/>
-        </w:rPr>
-        <w:t>aprofundamento</w:t>
-      </w:r>
-      <w:proofErr w:type="spellEnd"/>
-      <w:r>
-        <w:rPr>
-          <w:lang w:val="en-GB"/>
-        </w:rPr>
-        <w:t xml:space="preserve"> </w:t>
-      </w:r>
-      <w:proofErr w:type="spellStart"/>
-      <w:r>
-        <w:rPr>
-          <w:lang w:val="en-GB"/>
-        </w:rPr>
-        <w:t>progressivo</w:t>
-      </w:r>
-      <w:proofErr w:type="spellEnd"/>
-      <w:r>
-        <w:rPr>
-          <w:lang w:val="en-GB"/>
-        </w:rPr>
-        <w:t xml:space="preserve">, </w:t>
-      </w:r>
-      <w:proofErr w:type="spellStart"/>
-      <w:r>
-        <w:rPr>
-          <w:lang w:val="en-GB"/>
-        </w:rPr>
-        <w:t>custo</w:t>
-      </w:r>
-      <w:proofErr w:type="spellEnd"/>
-      <w:r>
-        <w:rPr>
-          <w:lang w:val="en-GB"/>
-        </w:rPr>
-        <w:t xml:space="preserve"> </w:t>
-      </w:r>
-      <w:proofErr w:type="spellStart"/>
-      <w:r>
-        <w:rPr>
-          <w:lang w:val="en-GB"/>
-        </w:rPr>
-        <w:t>uniforme</w:t>
-      </w:r>
-      <w:proofErr w:type="spellEnd"/>
-      <w:r>
-        <w:rPr>
-          <w:lang w:val="en-GB"/>
-        </w:rPr>
-        <w:t xml:space="preserve"> (se </w:t>
-      </w:r>
-      <w:proofErr w:type="spellStart"/>
-      <w:r>
-        <w:rPr>
-          <w:lang w:val="en-GB"/>
-        </w:rPr>
-        <w:t>aplicável</w:t>
-      </w:r>
-      <w:proofErr w:type="spellEnd"/>
-      <w:r>
-        <w:rPr>
-          <w:lang w:val="en-GB"/>
-        </w:rPr>
-        <w:t xml:space="preserve">), </w:t>
-      </w:r>
-      <w:proofErr w:type="spellStart"/>
-      <w:r>
-        <w:rPr>
-          <w:lang w:val="en-GB"/>
-        </w:rPr>
-        <w:t>pesquisa</w:t>
-      </w:r>
-      <w:proofErr w:type="spellEnd"/>
-      <w:r>
-        <w:rPr>
-          <w:lang w:val="en-GB"/>
-        </w:rPr>
-        <w:t xml:space="preserve"> </w:t>
-      </w:r>
-      <w:proofErr w:type="spellStart"/>
-      <w:r>
-        <w:rPr>
-          <w:lang w:val="en-GB"/>
-        </w:rPr>
-        <w:t>gulosa</w:t>
-      </w:r>
-      <w:proofErr w:type="spellEnd"/>
-      <w:r>
-        <w:rPr>
-          <w:lang w:val="en-GB"/>
-        </w:rPr>
-        <w:t xml:space="preserve"> e </w:t>
-      </w:r>
-      <w:proofErr w:type="spellStart"/>
-      <w:r>
-        <w:rPr>
-          <w:lang w:val="en-GB"/>
-        </w:rPr>
-        <w:t>Algoritmo</w:t>
-      </w:r>
-      <w:proofErr w:type="spellEnd"/>
-      <w:r>
-        <w:rPr>
-          <w:lang w:val="en-GB"/>
-        </w:rPr>
-        <w:t xml:space="preserve"> A* (</w:t>
-      </w:r>
-      <w:proofErr w:type="spellStart"/>
-      <w:r>
-        <w:rPr>
-          <w:lang w:val="en-GB"/>
-        </w:rPr>
-        <w:t>estes</w:t>
-      </w:r>
-      <w:proofErr w:type="spellEnd"/>
-      <w:r>
-        <w:rPr>
-          <w:lang w:val="en-GB"/>
-        </w:rPr>
-        <w:t xml:space="preserve"> </w:t>
-      </w:r>
-      <w:proofErr w:type="spellStart"/>
-      <w:r>
-        <w:rPr>
-          <w:lang w:val="en-GB"/>
-        </w:rPr>
-        <w:t>último</w:t>
-      </w:r>
-      <w:proofErr w:type="spellEnd"/>
-      <w:r>
-        <w:rPr>
-          <w:lang w:val="en-GB"/>
-        </w:rPr>
-        <w:t xml:space="preserve"> </w:t>
-      </w:r>
-      <w:proofErr w:type="spellStart"/>
-      <w:r>
-        <w:rPr>
-          <w:lang w:val="en-GB"/>
-        </w:rPr>
-        <w:t>método</w:t>
-      </w:r>
-      <w:proofErr w:type="spellEnd"/>
-      <w:r>
-        <w:rPr>
-          <w:lang w:val="en-GB"/>
-        </w:rPr>
-        <w:t xml:space="preserve"> </w:t>
-      </w:r>
-      <w:proofErr w:type="spellStart"/>
-      <w:r>
-        <w:rPr>
-          <w:lang w:val="en-GB"/>
-        </w:rPr>
-        <w:t>utilizando</w:t>
-      </w:r>
-      <w:proofErr w:type="spellEnd"/>
-      <w:r>
-        <w:rPr>
-          <w:lang w:val="en-GB"/>
-        </w:rPr>
-        <w:t xml:space="preserve"> </w:t>
-      </w:r>
-      <w:proofErr w:type="spellStart"/>
-      <w:r>
-        <w:rPr>
-          <w:lang w:val="en-GB"/>
-        </w:rPr>
-        <w:t>várias</w:t>
-      </w:r>
-      <w:proofErr w:type="spellEnd"/>
-      <w:r>
-        <w:rPr>
-          <w:lang w:val="en-GB"/>
-        </w:rPr>
-        <w:t xml:space="preserve"> </w:t>
-      </w:r>
-      <w:proofErr w:type="spellStart"/>
-      <w:r>
-        <w:rPr>
-          <w:lang w:val="en-GB"/>
-        </w:rPr>
-        <w:t>heurísticas</w:t>
-      </w:r>
-      <w:proofErr w:type="spellEnd"/>
-      <w:r>
-        <w:rPr>
-          <w:lang w:val="en-GB"/>
-        </w:rPr>
-        <w:t>).</w:t>
-      </w:r>
-    </w:p>
-    <w:p>
-      <w:pPr>
-        <w:pStyle w:val="Ttulo1"/>
-        <w:rPr>
-          <w:lang w:val="en-GB"/>
-        </w:rPr>
-      </w:pPr>
-      <w:r>
-        <w:rPr>
-          <w:lang w:val="en-GB"/>
-        </w:rPr>
-        <w:t>Exp</w:t>
-      </w:r>
-      <w:r>
-        <w:rPr>
-          <w:lang w:val="en-GB"/>
-        </w:rPr>
-        <w:t>eriences and results</w:t>
-      </w:r>
-    </w:p>
-    <w:p>
-      <w:pPr>
-        <w:pStyle w:val="Corpodetexto"/>
-        <w:rPr>
-          <w:lang w:val="en-GB"/>
-        </w:rPr>
-      </w:pPr>
-      <w:r>
-        <w:rPr>
-          <w:lang w:val="en-GB"/>
-        </w:rPr>
-        <w:t>In order to easily visualize the results obtained, each one of the tables below will illustrate the outcome of the different algorithms for 5 experiments of different complexity.</w:t>
-      </w:r>
-    </w:p>
-    <w:p>
-      <w:pPr>
-        <w:pStyle w:val="Corpodetexto"/>
-        <w:rPr>
-          <w:lang w:val="en-GB"/>
-        </w:rPr>
-      </w:pPr>
-      <w:r>
-        <w:rPr>
-          <w:lang w:val="en-GB"/>
-        </w:rPr>
-        <w:t>Experience 1:</w:t>
-      </w:r>
-    </w:p>
-    <w:p>
-      <w:pPr>
-        <w:pStyle w:val="Corpodetexto"/>
-        <w:rPr>
-          <w:lang w:val="en-GB"/>
-        </w:rPr>
-      </w:pPr>
-      <w:proofErr w:type="spellStart"/>
-      <w:r>
-        <w:rPr>
-          <w:lang w:val="en-GB"/>
-        </w:rPr>
-        <w:t>Descrevendo</w:t>
-      </w:r>
-      <w:proofErr w:type="spellEnd"/>
-      <w:r>
-        <w:rPr>
-          <w:lang w:val="en-GB"/>
-        </w:rPr>
-        <w:t xml:space="preserve"> as </w:t>
-      </w:r>
-      <w:proofErr w:type="spellStart"/>
-      <w:r>
-        <w:rPr>
-          <w:lang w:val="en-GB"/>
-        </w:rPr>
-        <w:t>experiências</w:t>
-      </w:r>
-      <w:proofErr w:type="spellEnd"/>
-      <w:r>
-        <w:rPr>
-          <w:lang w:val="en-GB"/>
-        </w:rPr>
-        <w:t xml:space="preserve"> </w:t>
-      </w:r>
-      <w:proofErr w:type="spellStart"/>
-      <w:r>
-        <w:rPr>
-          <w:lang w:val="en-GB"/>
-        </w:rPr>
-        <w:t>realizadas</w:t>
-      </w:r>
-      <w:proofErr w:type="spellEnd"/>
-      <w:r>
-        <w:rPr>
-          <w:lang w:val="en-GB"/>
-        </w:rPr>
-        <w:t xml:space="preserve"> com </w:t>
-      </w:r>
-      <w:proofErr w:type="spellStart"/>
-      <w:r>
-        <w:rPr>
-          <w:lang w:val="en-GB"/>
-        </w:rPr>
-        <w:t>os</w:t>
-      </w:r>
-      <w:proofErr w:type="spellEnd"/>
-      <w:r>
-        <w:rPr>
-          <w:lang w:val="en-GB"/>
-        </w:rPr>
-        <w:t xml:space="preserve"> </w:t>
-      </w:r>
-      <w:proofErr w:type="spellStart"/>
-      <w:r>
-        <w:rPr>
-          <w:lang w:val="en-GB"/>
-        </w:rPr>
-        <w:t>vários</w:t>
-      </w:r>
-      <w:proofErr w:type="spellEnd"/>
-      <w:r>
-        <w:rPr>
-          <w:lang w:val="en-GB"/>
-        </w:rPr>
-        <w:t xml:space="preserve"> </w:t>
-      </w:r>
-      <w:proofErr w:type="spellStart"/>
-      <w:r>
-        <w:rPr>
-          <w:lang w:val="en-GB"/>
-        </w:rPr>
-        <w:t>algoritmos</w:t>
-      </w:r>
-      <w:proofErr w:type="spellEnd"/>
-      <w:r>
-        <w:rPr>
-          <w:lang w:val="en-GB"/>
-        </w:rPr>
-        <w:t xml:space="preserve"> para resolver </w:t>
-      </w:r>
-      <w:proofErr w:type="spellStart"/>
-      <w:r>
-        <w:rPr>
-          <w:lang w:val="en-GB"/>
-        </w:rPr>
-        <w:t>diversos</w:t>
-      </w:r>
-      <w:proofErr w:type="spellEnd"/>
-      <w:r>
-        <w:rPr>
-          <w:lang w:val="en-GB"/>
-        </w:rPr>
-        <w:t xml:space="preserve"> puzzles e </w:t>
-      </w:r>
-      <w:proofErr w:type="spellStart"/>
-      <w:r>
-        <w:rPr>
-          <w:lang w:val="en-GB"/>
-        </w:rPr>
-        <w:t>os</w:t>
-      </w:r>
-      <w:proofErr w:type="spellEnd"/>
-      <w:r>
-        <w:rPr>
-          <w:lang w:val="en-GB"/>
-        </w:rPr>
-        <w:t xml:space="preserve"> </w:t>
-      </w:r>
-      <w:proofErr w:type="spellStart"/>
-      <w:r>
-        <w:rPr>
-          <w:lang w:val="en-GB"/>
-        </w:rPr>
-        <w:t>resultados</w:t>
-      </w:r>
-      <w:proofErr w:type="spellEnd"/>
-      <w:r>
-        <w:rPr>
-          <w:lang w:val="en-GB"/>
-        </w:rPr>
-        <w:t xml:space="preserve"> </w:t>
-      </w:r>
-      <w:proofErr w:type="spellStart"/>
-      <w:r>
-        <w:rPr>
-          <w:lang w:val="en-GB"/>
-        </w:rPr>
-        <w:t>obtidos</w:t>
-      </w:r>
-      <w:proofErr w:type="spellEnd"/>
-      <w:r>
-        <w:rPr>
-          <w:lang w:val="en-GB"/>
-        </w:rPr>
-        <w:t xml:space="preserve"> a </w:t>
-      </w:r>
-      <w:proofErr w:type="spellStart"/>
-      <w:r>
-        <w:rPr>
-          <w:lang w:val="en-GB"/>
-        </w:rPr>
-        <w:t>nível</w:t>
-      </w:r>
-      <w:proofErr w:type="spellEnd"/>
-      <w:r>
-        <w:rPr>
-          <w:lang w:val="en-GB"/>
-        </w:rPr>
-        <w:t xml:space="preserve"> de tempo e </w:t>
-      </w:r>
-      <w:proofErr w:type="spellStart"/>
-      <w:r>
-        <w:rPr>
-          <w:lang w:val="en-GB"/>
-        </w:rPr>
-        <w:t>custo</w:t>
-      </w:r>
-      <w:proofErr w:type="spellEnd"/>
-      <w:r>
-        <w:rPr>
-          <w:lang w:val="en-GB"/>
-        </w:rPr>
-        <w:t xml:space="preserve"> da </w:t>
-      </w:r>
-      <w:proofErr w:type="spellStart"/>
-      <w:r>
-        <w:rPr>
-          <w:lang w:val="en-GB"/>
-        </w:rPr>
-        <w:t>solução</w:t>
-      </w:r>
-      <w:proofErr w:type="spellEnd"/>
-      <w:r>
-        <w:rPr>
-          <w:lang w:val="en-GB"/>
-        </w:rPr>
-        <w:t xml:space="preserve"> </w:t>
-      </w:r>
-      <w:proofErr w:type="spellStart"/>
-      <w:r>
-        <w:rPr>
-          <w:lang w:val="en-GB"/>
-        </w:rPr>
-        <w:t>obtida</w:t>
-      </w:r>
-      <w:proofErr w:type="spellEnd"/>
-      <w:r>
-        <w:rPr>
-          <w:lang w:val="en-GB"/>
-        </w:rPr>
-        <w:t xml:space="preserve"> </w:t>
-      </w:r>
-      <w:proofErr w:type="spellStart"/>
-      <w:r>
-        <w:rPr>
-          <w:lang w:val="en-GB"/>
-        </w:rPr>
-        <w:t>em</w:t>
-      </w:r>
-      <w:proofErr w:type="spellEnd"/>
-      <w:r>
-        <w:rPr>
-          <w:lang w:val="en-GB"/>
-        </w:rPr>
-        <w:t xml:space="preserve"> </w:t>
-      </w:r>
-      <w:proofErr w:type="spellStart"/>
-      <w:r>
-        <w:rPr>
-          <w:lang w:val="en-GB"/>
-        </w:rPr>
-        <w:t>cada</w:t>
-      </w:r>
-      <w:proofErr w:type="spellEnd"/>
-      <w:r>
-        <w:rPr>
-          <w:lang w:val="en-GB"/>
-        </w:rPr>
-        <w:t xml:space="preserve"> </w:t>
-      </w:r>
-      <w:proofErr w:type="spellStart"/>
-      <w:r>
-        <w:rPr>
-          <w:lang w:val="en-GB"/>
-        </w:rPr>
-        <w:lastRenderedPageBreak/>
-        <w:t>nível</w:t>
-      </w:r>
-      <w:proofErr w:type="spellEnd"/>
-      <w:r>
-        <w:rPr>
-          <w:lang w:val="en-GB"/>
-        </w:rPr>
-        <w:t xml:space="preserve">, por </w:t>
-      </w:r>
-      <w:proofErr w:type="spellStart"/>
-      <w:r>
-        <w:rPr>
-          <w:lang w:val="en-GB"/>
-        </w:rPr>
-        <w:t>cada</w:t>
-      </w:r>
-      <w:proofErr w:type="spellEnd"/>
-      <w:r>
-        <w:rPr>
-          <w:lang w:val="en-GB"/>
-        </w:rPr>
-        <w:t xml:space="preserve"> um dos </w:t>
-      </w:r>
-      <w:proofErr w:type="spellStart"/>
-      <w:r>
-        <w:rPr>
-          <w:lang w:val="en-GB"/>
-        </w:rPr>
-        <w:t>métodos</w:t>
-      </w:r>
-      <w:proofErr w:type="spellEnd"/>
-      <w:r>
-        <w:rPr>
-          <w:lang w:val="en-GB"/>
-        </w:rPr>
-        <w:t xml:space="preserve"> </w:t>
-      </w:r>
-      <w:proofErr w:type="spellStart"/>
-      <w:r>
-        <w:rPr>
-          <w:lang w:val="en-GB"/>
-        </w:rPr>
-        <w:t>experimentados</w:t>
-      </w:r>
-      <w:proofErr w:type="spellEnd"/>
-      <w:r>
-        <w:rPr>
-          <w:lang w:val="en-GB"/>
-        </w:rPr>
-        <w:t xml:space="preserve">. </w:t>
-      </w:r>
-      <w:proofErr w:type="spellStart"/>
-      <w:r>
-        <w:rPr>
-          <w:lang w:val="en-GB"/>
-        </w:rPr>
-        <w:t>Devem</w:t>
-      </w:r>
-      <w:proofErr w:type="spellEnd"/>
-      <w:r>
-        <w:rPr>
-          <w:lang w:val="en-GB"/>
-        </w:rPr>
-        <w:t xml:space="preserve"> ser </w:t>
-      </w:r>
-      <w:proofErr w:type="spellStart"/>
-      <w:r>
-        <w:rPr>
-          <w:lang w:val="en-GB"/>
-        </w:rPr>
-        <w:t>incluídas</w:t>
-      </w:r>
-      <w:proofErr w:type="spellEnd"/>
-      <w:r>
-        <w:rPr>
-          <w:lang w:val="en-GB"/>
-        </w:rPr>
-        <w:t xml:space="preserve"> </w:t>
-      </w:r>
-      <w:proofErr w:type="spellStart"/>
-      <w:r>
-        <w:rPr>
-          <w:lang w:val="en-GB"/>
-        </w:rPr>
-        <w:t>tabelas</w:t>
-      </w:r>
-      <w:proofErr w:type="spellEnd"/>
-      <w:r>
-        <w:rPr>
-          <w:lang w:val="en-GB"/>
-        </w:rPr>
-        <w:t xml:space="preserve"> </w:t>
-      </w:r>
-      <w:proofErr w:type="spellStart"/>
-      <w:r>
-        <w:rPr>
-          <w:lang w:val="en-GB"/>
-        </w:rPr>
-        <w:t>comparativas</w:t>
-      </w:r>
-      <w:proofErr w:type="spellEnd"/>
-      <w:r>
-        <w:rPr>
-          <w:lang w:val="en-GB"/>
-        </w:rPr>
-        <w:t xml:space="preserve"> dos </w:t>
-      </w:r>
-      <w:proofErr w:type="spellStart"/>
-      <w:r>
-        <w:rPr>
-          <w:lang w:val="en-GB"/>
-        </w:rPr>
-        <w:t>resultados</w:t>
-      </w:r>
-      <w:proofErr w:type="spellEnd"/>
-      <w:r>
-        <w:rPr>
-          <w:lang w:val="en-GB"/>
-        </w:rPr>
-        <w:t xml:space="preserve"> </w:t>
-      </w:r>
-      <w:proofErr w:type="spellStart"/>
-      <w:r>
-        <w:rPr>
-          <w:lang w:val="en-GB"/>
-        </w:rPr>
-        <w:t>obtidos</w:t>
-      </w:r>
-      <w:proofErr w:type="spellEnd"/>
-      <w:r>
-        <w:rPr>
-          <w:lang w:val="en-GB"/>
-        </w:rPr>
-        <w:t xml:space="preserve"> </w:t>
-      </w:r>
-      <w:proofErr w:type="spellStart"/>
-      <w:r>
-        <w:rPr>
-          <w:lang w:val="en-GB"/>
-        </w:rPr>
-        <w:t>na</w:t>
-      </w:r>
-      <w:proofErr w:type="spellEnd"/>
-      <w:r>
-        <w:rPr>
-          <w:lang w:val="en-GB"/>
-        </w:rPr>
-        <w:t xml:space="preserve"> </w:t>
-      </w:r>
-      <w:proofErr w:type="spellStart"/>
-      <w:r>
-        <w:rPr>
-          <w:lang w:val="en-GB"/>
-        </w:rPr>
-        <w:t>aplicação</w:t>
-      </w:r>
-      <w:proofErr w:type="spellEnd"/>
-      <w:r>
-        <w:rPr>
-          <w:lang w:val="en-GB"/>
-        </w:rPr>
-        <w:t xml:space="preserve"> dos </w:t>
-      </w:r>
-      <w:proofErr w:type="spellStart"/>
-      <w:r>
-        <w:rPr>
-          <w:lang w:val="en-GB"/>
-        </w:rPr>
-        <w:t>vários</w:t>
-      </w:r>
-      <w:proofErr w:type="spellEnd"/>
-      <w:r>
-        <w:rPr>
-          <w:lang w:val="en-GB"/>
-        </w:rPr>
-        <w:t xml:space="preserve"> </w:t>
-      </w:r>
-      <w:proofErr w:type="spellStart"/>
-      <w:r>
-        <w:rPr>
-          <w:lang w:val="en-GB"/>
-        </w:rPr>
-        <w:t>métodos</w:t>
-      </w:r>
-      <w:proofErr w:type="spellEnd"/>
-      <w:r>
-        <w:rPr>
-          <w:lang w:val="en-GB"/>
-        </w:rPr>
-        <w:t xml:space="preserve"> </w:t>
-      </w:r>
-      <w:proofErr w:type="spellStart"/>
-      <w:r>
-        <w:rPr>
-          <w:lang w:val="en-GB"/>
-        </w:rPr>
-        <w:t>aos</w:t>
-      </w:r>
-      <w:proofErr w:type="spellEnd"/>
-      <w:r>
-        <w:rPr>
-          <w:lang w:val="en-GB"/>
-        </w:rPr>
-        <w:t xml:space="preserve"> </w:t>
-      </w:r>
-      <w:proofErr w:type="spellStart"/>
-      <w:r>
-        <w:rPr>
-          <w:lang w:val="en-GB"/>
-        </w:rPr>
-        <w:t>vários</w:t>
-      </w:r>
-      <w:proofErr w:type="spellEnd"/>
-      <w:r>
-        <w:rPr>
-          <w:lang w:val="en-GB"/>
-        </w:rPr>
-        <w:t xml:space="preserve"> puzzles (</w:t>
-      </w:r>
-      <w:proofErr w:type="spellStart"/>
-      <w:r>
-        <w:rPr>
-          <w:lang w:val="en-GB"/>
-        </w:rPr>
-        <w:t>níveis</w:t>
-      </w:r>
-      <w:proofErr w:type="spellEnd"/>
-      <w:r>
-        <w:rPr>
-          <w:lang w:val="en-GB"/>
-        </w:rPr>
-        <w:t xml:space="preserve"> do </w:t>
-      </w:r>
-      <w:proofErr w:type="spellStart"/>
-      <w:r>
-        <w:rPr>
-          <w:lang w:val="en-GB"/>
-        </w:rPr>
-        <w:t>jogo</w:t>
-      </w:r>
-      <w:proofErr w:type="spellEnd"/>
-      <w:r>
-        <w:rPr>
-          <w:lang w:val="en-GB"/>
-        </w:rPr>
-        <w:t xml:space="preserve">) e </w:t>
-      </w:r>
-      <w:proofErr w:type="spellStart"/>
-      <w:r>
-        <w:rPr>
-          <w:lang w:val="en-GB"/>
-        </w:rPr>
-        <w:t>discutidos</w:t>
-      </w:r>
-      <w:proofErr w:type="spellEnd"/>
-      <w:r>
-        <w:rPr>
-          <w:lang w:val="en-GB"/>
-        </w:rPr>
-        <w:t xml:space="preserve"> </w:t>
-      </w:r>
-      <w:proofErr w:type="spellStart"/>
-      <w:r>
-        <w:rPr>
-          <w:lang w:val="en-GB"/>
-        </w:rPr>
-        <w:t>os</w:t>
-      </w:r>
-      <w:proofErr w:type="spellEnd"/>
-      <w:r>
-        <w:rPr>
-          <w:lang w:val="en-GB"/>
-        </w:rPr>
-        <w:t xml:space="preserve"> </w:t>
-      </w:r>
-      <w:proofErr w:type="spellStart"/>
-      <w:r>
-        <w:rPr>
-          <w:lang w:val="en-GB"/>
-        </w:rPr>
-        <w:t>resultados</w:t>
+        <w:t>desenvolvido</w:t>
       </w:r>
       <w:proofErr w:type="spellEnd"/>
       <w:r>
@@ -4400,392 +4950,6 @@
     </w:p>
     <w:p>
       <w:pPr>
-        <w:pStyle w:val="Ttulo1"/>
-        <w:rPr>
-          <w:lang w:val="en-GB"/>
-        </w:rPr>
-      </w:pPr>
-      <w:r>
-        <w:rPr>
-          <w:lang w:val="en-GB"/>
-        </w:rPr>
-        <w:t>Conclusions and Development Prespectives</w:t>
-      </w:r>
-    </w:p>
-    <w:p>
-      <w:pPr>
-        <w:pStyle w:val="Corpodetexto"/>
-        <w:rPr>
-          <w:lang w:val="en-GB"/>
-        </w:rPr>
-      </w:pPr>
-      <w:proofErr w:type="spellStart"/>
-      <w:r>
-        <w:rPr>
-          <w:lang w:val="en-GB"/>
-        </w:rPr>
-        <w:t>Sumário</w:t>
-      </w:r>
-      <w:proofErr w:type="spellEnd"/>
-      <w:r>
-        <w:rPr>
-          <w:lang w:val="en-GB"/>
-        </w:rPr>
-        <w:t xml:space="preserve"> do </w:t>
-      </w:r>
-      <w:proofErr w:type="spellStart"/>
-      <w:r>
-        <w:rPr>
-          <w:lang w:val="en-GB"/>
-        </w:rPr>
-        <w:t>trabalho</w:t>
-      </w:r>
-      <w:proofErr w:type="spellEnd"/>
-      <w:r>
-        <w:rPr>
-          <w:lang w:val="en-GB"/>
-        </w:rPr>
-        <w:t xml:space="preserve"> </w:t>
-      </w:r>
-      <w:proofErr w:type="spellStart"/>
-      <w:r>
-        <w:rPr>
-          <w:lang w:val="en-GB"/>
-        </w:rPr>
-        <w:t>realizado</w:t>
-      </w:r>
-      <w:proofErr w:type="spellEnd"/>
-      <w:r>
-        <w:rPr>
-          <w:lang w:val="en-GB"/>
-        </w:rPr>
-        <w:t xml:space="preserve"> e </w:t>
-      </w:r>
-      <w:proofErr w:type="spellStart"/>
-      <w:r>
-        <w:rPr>
-          <w:lang w:val="en-GB"/>
-        </w:rPr>
-        <w:t>conclusões</w:t>
-      </w:r>
-      <w:proofErr w:type="spellEnd"/>
-      <w:r>
-        <w:rPr>
-          <w:lang w:val="en-GB"/>
-        </w:rPr>
-        <w:t xml:space="preserve"> que </w:t>
-      </w:r>
-      <w:proofErr w:type="spellStart"/>
-      <w:r>
-        <w:rPr>
-          <w:lang w:val="en-GB"/>
-        </w:rPr>
-        <w:t>retira</w:t>
-      </w:r>
-      <w:proofErr w:type="spellEnd"/>
-      <w:r>
-        <w:rPr>
-          <w:lang w:val="en-GB"/>
-        </w:rPr>
-        <w:t xml:space="preserve"> </w:t>
-      </w:r>
-      <w:proofErr w:type="spellStart"/>
-      <w:r>
-        <w:rPr>
-          <w:lang w:val="en-GB"/>
-        </w:rPr>
-        <w:t>deste</w:t>
-      </w:r>
-      <w:proofErr w:type="spellEnd"/>
-      <w:r>
-        <w:rPr>
-          <w:lang w:val="en-GB"/>
-        </w:rPr>
-        <w:t xml:space="preserve"> </w:t>
-      </w:r>
-      <w:proofErr w:type="spellStart"/>
-      <w:r>
-        <w:rPr>
-          <w:lang w:val="en-GB"/>
-        </w:rPr>
-        <w:t>projeto</w:t>
-      </w:r>
-      <w:proofErr w:type="spellEnd"/>
-      <w:r>
-        <w:rPr>
-          <w:lang w:val="en-GB"/>
-        </w:rPr>
-        <w:t xml:space="preserve">. </w:t>
-      </w:r>
-      <w:proofErr w:type="spellStart"/>
-      <w:r>
-        <w:rPr>
-          <w:lang w:val="en-GB"/>
-        </w:rPr>
-        <w:t>Análise</w:t>
-      </w:r>
-      <w:proofErr w:type="spellEnd"/>
-      <w:r>
-        <w:rPr>
-          <w:lang w:val="en-GB"/>
-        </w:rPr>
-        <w:t xml:space="preserve"> </w:t>
-      </w:r>
-      <w:proofErr w:type="spellStart"/>
-      <w:r>
-        <w:rPr>
-          <w:lang w:val="en-GB"/>
-        </w:rPr>
-        <w:t>crítica</w:t>
-      </w:r>
-      <w:proofErr w:type="spellEnd"/>
-      <w:r>
-        <w:rPr>
-          <w:lang w:val="en-GB"/>
-        </w:rPr>
-        <w:t xml:space="preserve"> dos </w:t>
-      </w:r>
-      <w:proofErr w:type="spellStart"/>
-      <w:r>
-        <w:rPr>
-          <w:lang w:val="en-GB"/>
-        </w:rPr>
-        <w:t>resultados</w:t>
-      </w:r>
-      <w:proofErr w:type="spellEnd"/>
-      <w:r>
-        <w:rPr>
-          <w:lang w:val="en-GB"/>
-        </w:rPr>
-        <w:t xml:space="preserve"> </w:t>
-      </w:r>
-      <w:proofErr w:type="spellStart"/>
-      <w:r>
-        <w:rPr>
-          <w:lang w:val="en-GB"/>
-        </w:rPr>
-        <w:t>obtidos</w:t>
-      </w:r>
-      <w:proofErr w:type="spellEnd"/>
-      <w:r>
-        <w:rPr>
-          <w:lang w:val="en-GB"/>
-        </w:rPr>
-        <w:t xml:space="preserve"> </w:t>
-      </w:r>
-      <w:proofErr w:type="spellStart"/>
-      <w:r>
-        <w:rPr>
-          <w:lang w:val="en-GB"/>
-        </w:rPr>
-        <w:t>em</w:t>
-      </w:r>
-      <w:proofErr w:type="spellEnd"/>
-      <w:r>
-        <w:rPr>
-          <w:lang w:val="en-GB"/>
-        </w:rPr>
-        <w:t xml:space="preserve"> </w:t>
-      </w:r>
-      <w:proofErr w:type="spellStart"/>
-      <w:r>
-        <w:rPr>
-          <w:lang w:val="en-GB"/>
-        </w:rPr>
-        <w:t>comparação</w:t>
-      </w:r>
-      <w:proofErr w:type="spellEnd"/>
-      <w:r>
-        <w:rPr>
-          <w:lang w:val="en-GB"/>
-        </w:rPr>
-        <w:t xml:space="preserve"> com </w:t>
-      </w:r>
-      <w:proofErr w:type="spellStart"/>
-      <w:r>
-        <w:rPr>
-          <w:lang w:val="en-GB"/>
-        </w:rPr>
-        <w:t>os</w:t>
-      </w:r>
-      <w:proofErr w:type="spellEnd"/>
-      <w:r>
-        <w:rPr>
-          <w:lang w:val="en-GB"/>
-        </w:rPr>
-        <w:t xml:space="preserve"> </w:t>
-      </w:r>
-      <w:proofErr w:type="spellStart"/>
-      <w:r>
-        <w:rPr>
-          <w:lang w:val="en-GB"/>
-        </w:rPr>
-        <w:t>resultados</w:t>
-      </w:r>
-      <w:proofErr w:type="spellEnd"/>
-      <w:r>
-        <w:rPr>
-          <w:lang w:val="en-GB"/>
-        </w:rPr>
-        <w:t xml:space="preserve"> </w:t>
-      </w:r>
-      <w:proofErr w:type="spellStart"/>
-      <w:r>
-        <w:rPr>
-          <w:lang w:val="en-GB"/>
-        </w:rPr>
-        <w:t>teóricos</w:t>
-      </w:r>
-      <w:proofErr w:type="spellEnd"/>
-      <w:r>
-        <w:rPr>
-          <w:lang w:val="en-GB"/>
-        </w:rPr>
-        <w:t xml:space="preserve"> que </w:t>
-      </w:r>
-      <w:proofErr w:type="spellStart"/>
-      <w:r>
-        <w:rPr>
-          <w:lang w:val="en-GB"/>
-        </w:rPr>
-        <w:t>seriam</w:t>
-      </w:r>
-      <w:proofErr w:type="spellEnd"/>
-      <w:r>
-        <w:rPr>
-          <w:lang w:val="en-GB"/>
-        </w:rPr>
-        <w:t xml:space="preserve"> </w:t>
-      </w:r>
-      <w:proofErr w:type="spellStart"/>
-      <w:r>
-        <w:rPr>
-          <w:lang w:val="en-GB"/>
-        </w:rPr>
-        <w:t>esperados</w:t>
-      </w:r>
-      <w:proofErr w:type="spellEnd"/>
-      <w:r>
-        <w:rPr>
-          <w:lang w:val="en-GB"/>
-        </w:rPr>
-        <w:t xml:space="preserve">. </w:t>
-      </w:r>
-      <w:proofErr w:type="spellStart"/>
-      <w:r>
-        <w:rPr>
-          <w:lang w:val="en-GB"/>
-        </w:rPr>
-        <w:t>Trabalho</w:t>
-      </w:r>
-      <w:proofErr w:type="spellEnd"/>
-      <w:r>
-        <w:rPr>
-          <w:lang w:val="en-GB"/>
-        </w:rPr>
-        <w:t xml:space="preserve"> </w:t>
-      </w:r>
-      <w:proofErr w:type="spellStart"/>
-      <w:r>
-        <w:rPr>
-          <w:lang w:val="en-GB"/>
-        </w:rPr>
-        <w:t>futuro</w:t>
-      </w:r>
-      <w:proofErr w:type="spellEnd"/>
-      <w:r>
-        <w:rPr>
-          <w:lang w:val="en-GB"/>
-        </w:rPr>
-        <w:t xml:space="preserve">, </w:t>
-      </w:r>
-      <w:proofErr w:type="spellStart"/>
-      <w:r>
-        <w:rPr>
-          <w:lang w:val="en-GB"/>
-        </w:rPr>
-        <w:t>ou</w:t>
-      </w:r>
-      <w:proofErr w:type="spellEnd"/>
-      <w:r>
-        <w:rPr>
-          <w:lang w:val="en-GB"/>
-        </w:rPr>
-        <w:t xml:space="preserve"> </w:t>
-      </w:r>
-      <w:proofErr w:type="spellStart"/>
-      <w:r>
-        <w:rPr>
-          <w:lang w:val="en-GB"/>
-        </w:rPr>
-        <w:t>seja</w:t>
-      </w:r>
-      <w:proofErr w:type="spellEnd"/>
-      <w:r>
-        <w:rPr>
-          <w:lang w:val="en-GB"/>
-        </w:rPr>
-        <w:t xml:space="preserve">, </w:t>
-      </w:r>
-      <w:proofErr w:type="spellStart"/>
-      <w:r>
-        <w:rPr>
-          <w:lang w:val="en-GB"/>
-        </w:rPr>
-        <w:t>formas</w:t>
-      </w:r>
-      <w:proofErr w:type="spellEnd"/>
-      <w:r>
-        <w:rPr>
-          <w:lang w:val="en-GB"/>
-        </w:rPr>
-        <w:t xml:space="preserve"> de </w:t>
-      </w:r>
-      <w:proofErr w:type="spellStart"/>
-      <w:r>
-        <w:rPr>
-          <w:lang w:val="en-GB"/>
-        </w:rPr>
-        <w:t>melhorar</w:t>
-      </w:r>
-      <w:proofErr w:type="spellEnd"/>
-      <w:r>
-        <w:rPr>
-          <w:lang w:val="en-GB"/>
-        </w:rPr>
-        <w:t xml:space="preserve"> o </w:t>
-      </w:r>
-      <w:proofErr w:type="spellStart"/>
-      <w:r>
-        <w:rPr>
-          <w:lang w:val="en-GB"/>
-        </w:rPr>
-        <w:t>trabalho</w:t>
-      </w:r>
-      <w:proofErr w:type="spellEnd"/>
-      <w:r>
-        <w:rPr>
-          <w:lang w:val="en-GB"/>
-        </w:rPr>
-        <w:t xml:space="preserve"> </w:t>
-      </w:r>
-      <w:proofErr w:type="spellStart"/>
-      <w:r>
-        <w:rPr>
-          <w:lang w:val="en-GB"/>
-        </w:rPr>
-        <w:t>desenvolvido</w:t>
-      </w:r>
-      <w:proofErr w:type="spellEnd"/>
-      <w:r>
-        <w:rPr>
-          <w:lang w:val="en-GB"/>
-        </w:rPr>
-        <w:t>.</w:t>
-      </w:r>
-    </w:p>
-    <w:p>
-      <w:pPr>
         <w:pStyle w:val="Ttulo5"/>
         <w:rPr>
           <w:lang w:val="en-GB"/>
@@ -4831,7 +4995,7 @@
         </w:rPr>
         <w:t xml:space="preserve">Stuart Russel and Peter Norvig, “AimaCode - Code for the Book Artificial Intelligence: A Modern Approach", 2019, [online], available at </w:t>
       </w:r>
-      <w:hyperlink r:id="rId12" w:history="1">
+      <w:hyperlink r:id="rId18" w:history="1">
         <w:r>
           <w:rPr>
             <w:rStyle w:val="Hiperligao"/>
@@ -4866,7 +5030,7 @@
           <w:lang w:val="en-GB"/>
         </w:rPr>
       </w:pPr>
-      <w:hyperlink r:id="rId13" w:history="1">
+      <w:hyperlink r:id="rId19" w:history="1">
         <w:r>
           <w:rPr>
             <w:rStyle w:val="Hiperligao"/>
@@ -4883,7 +5047,7 @@
           <w:lang w:val="en-GB"/>
         </w:rPr>
       </w:pPr>
-      <w:hyperlink r:id="rId14" w:history="1">
+      <w:hyperlink r:id="rId20" w:history="1">
         <w:r>
           <w:rPr>
             <w:rStyle w:val="Hiperligao"/>
@@ -4899,7 +5063,7 @@
           <w:lang w:val="en-GB"/>
         </w:rPr>
       </w:pPr>
-      <w:hyperlink r:id="rId15" w:history="1">
+      <w:hyperlink r:id="rId21" w:history="1">
         <w:r>
           <w:rPr>
             <w:rStyle w:val="Hiperligao"/>
@@ -6047,6 +6211,95 @@
     </w:lvl>
   </w:abstractNum>
   <w:abstractNum w:abstractNumId="14" w15:restartNumberingAfterBreak="0">
+    <w:nsid w:val="32565B5E"/>
+    <w:multiLevelType w:val="hybridMultilevel"/>
+    <w:tmpl w:val="35DA6488"/>
+    <w:lvl w:ilvl="0" w:tplc="DC88C9C6">
+      <w:start w:val="1"/>
+      <w:numFmt w:val="decimal"/>
+      <w:lvlText w:val="%1."/>
+      <w:lvlJc w:val="start"/>
+      <w:pPr>
+        <w:ind w:start="32.25pt" w:hanging="18pt"/>
+      </w:pPr>
+      <w:rPr>
+        <w:rFonts w:hint="default"/>
+      </w:rPr>
+    </w:lvl>
+    <w:lvl w:ilvl="1" w:tplc="04090019" w:tentative="1">
+      <w:start w:val="1"/>
+      <w:numFmt w:val="lowerLetter"/>
+      <w:lvlText w:val="%2."/>
+      <w:lvlJc w:val="start"/>
+      <w:pPr>
+        <w:ind w:start="68.25pt" w:hanging="18pt"/>
+      </w:pPr>
+    </w:lvl>
+    <w:lvl w:ilvl="2" w:tplc="0409001B" w:tentative="1">
+      <w:start w:val="1"/>
+      <w:numFmt w:val="lowerRoman"/>
+      <w:lvlText w:val="%3."/>
+      <w:lvlJc w:val="end"/>
+      <w:pPr>
+        <w:ind w:start="104.25pt" w:hanging="9pt"/>
+      </w:pPr>
+    </w:lvl>
+    <w:lvl w:ilvl="3" w:tplc="0409000F" w:tentative="1">
+      <w:start w:val="1"/>
+      <w:numFmt w:val="decimal"/>
+      <w:lvlText w:val="%4."/>
+      <w:lvlJc w:val="start"/>
+      <w:pPr>
+        <w:ind w:start="140.25pt" w:hanging="18pt"/>
+      </w:pPr>
+    </w:lvl>
+    <w:lvl w:ilvl="4" w:tplc="04090019" w:tentative="1">
+      <w:start w:val="1"/>
+      <w:numFmt w:val="lowerLetter"/>
+      <w:lvlText w:val="%5."/>
+      <w:lvlJc w:val="start"/>
+      <w:pPr>
+        <w:ind w:start="176.25pt" w:hanging="18pt"/>
+      </w:pPr>
+    </w:lvl>
+    <w:lvl w:ilvl="5" w:tplc="0409001B" w:tentative="1">
+      <w:start w:val="1"/>
+      <w:numFmt w:val="lowerRoman"/>
+      <w:lvlText w:val="%6."/>
+      <w:lvlJc w:val="end"/>
+      <w:pPr>
+        <w:ind w:start="212.25pt" w:hanging="9pt"/>
+      </w:pPr>
+    </w:lvl>
+    <w:lvl w:ilvl="6" w:tplc="0409000F" w:tentative="1">
+      <w:start w:val="1"/>
+      <w:numFmt w:val="decimal"/>
+      <w:lvlText w:val="%7."/>
+      <w:lvlJc w:val="start"/>
+      <w:pPr>
+        <w:ind w:start="248.25pt" w:hanging="18pt"/>
+      </w:pPr>
+    </w:lvl>
+    <w:lvl w:ilvl="7" w:tplc="04090019" w:tentative="1">
+      <w:start w:val="1"/>
+      <w:numFmt w:val="lowerLetter"/>
+      <w:lvlText w:val="%8."/>
+      <w:lvlJc w:val="start"/>
+      <w:pPr>
+        <w:ind w:start="284.25pt" w:hanging="18pt"/>
+      </w:pPr>
+    </w:lvl>
+    <w:lvl w:ilvl="8" w:tplc="0409001B" w:tentative="1">
+      <w:start w:val="1"/>
+      <w:numFmt w:val="lowerRoman"/>
+      <w:lvlText w:val="%9."/>
+      <w:lvlJc w:val="end"/>
+      <w:pPr>
+        <w:ind w:start="320.25pt" w:hanging="9pt"/>
+      </w:pPr>
+    </w:lvl>
+  </w:abstractNum>
+  <w:abstractNum w:abstractNumId="15" w15:restartNumberingAfterBreak="0">
     <w:nsid w:val="37660336"/>
     <w:multiLevelType w:val="hybridMultilevel"/>
     <w:tmpl w:val="754EAC84"/>
@@ -6187,7 +6440,7 @@
       </w:rPr>
     </w:lvl>
   </w:abstractNum>
-  <w:abstractNum w:abstractNumId="15" w15:restartNumberingAfterBreak="0">
+  <w:abstractNum w:abstractNumId="16" w15:restartNumberingAfterBreak="0">
     <w:nsid w:val="39E54FC6"/>
     <w:multiLevelType w:val="singleLevel"/>
     <w:tmpl w:val="5B7288D4"/>
@@ -6207,7 +6460,7 @@
       </w:rPr>
     </w:lvl>
   </w:abstractNum>
-  <w:abstractNum w:abstractNumId="16" w15:restartNumberingAfterBreak="0">
+  <w:abstractNum w:abstractNumId="17" w15:restartNumberingAfterBreak="0">
     <w:nsid w:val="4189603E"/>
     <w:multiLevelType w:val="multilevel"/>
     <w:tmpl w:val="0AB06E12"/>
@@ -6414,7 +6667,7 @@
       </w:rPr>
     </w:lvl>
   </w:abstractNum>
-  <w:abstractNum w:abstractNumId="17" w15:restartNumberingAfterBreak="0">
+  <w:abstractNum w:abstractNumId="18" w15:restartNumberingAfterBreak="0">
     <w:nsid w:val="493C3F76"/>
     <w:multiLevelType w:val="hybridMultilevel"/>
     <w:tmpl w:val="9A9E418C"/>
@@ -6525,7 +6778,7 @@
       </w:pPr>
     </w:lvl>
   </w:abstractNum>
-  <w:abstractNum w:abstractNumId="18" w15:restartNumberingAfterBreak="0">
+  <w:abstractNum w:abstractNumId="19" w15:restartNumberingAfterBreak="0">
     <w:nsid w:val="52CA544A"/>
     <w:multiLevelType w:val="singleLevel"/>
     <w:tmpl w:val="AED6D67E"/>
@@ -6552,7 +6805,7 @@
       </w:rPr>
     </w:lvl>
   </w:abstractNum>
-  <w:abstractNum w:abstractNumId="19" w15:restartNumberingAfterBreak="0">
+  <w:abstractNum w:abstractNumId="20" w15:restartNumberingAfterBreak="0">
     <w:nsid w:val="582C4E67"/>
     <w:multiLevelType w:val="hybridMultilevel"/>
     <w:tmpl w:val="A84E6A34"/>
@@ -6693,7 +6946,7 @@
       </w:rPr>
     </w:lvl>
   </w:abstractNum>
-  <w:abstractNum w:abstractNumId="20" w15:restartNumberingAfterBreak="0">
+  <w:abstractNum w:abstractNumId="21" w15:restartNumberingAfterBreak="0">
     <w:nsid w:val="6C402C58"/>
     <w:multiLevelType w:val="hybridMultilevel"/>
     <w:tmpl w:val="9A1CA078"/>
@@ -6838,7 +7091,7 @@
       </w:rPr>
     </w:lvl>
   </w:abstractNum>
-  <w:abstractNum w:abstractNumId="21" w15:restartNumberingAfterBreak="0">
+  <w:abstractNum w:abstractNumId="22" w15:restartNumberingAfterBreak="0">
     <w:nsid w:val="6CD32DA8"/>
     <w:multiLevelType w:val="singleLevel"/>
     <w:tmpl w:val="166470C2"/>
@@ -6865,34 +7118,34 @@
     </w:lvl>
   </w:abstractNum>
   <w:num w:numId="1">
-    <w:abstractNumId w:val="14"/>
+    <w:abstractNumId w:val="15"/>
   </w:num>
   <w:num w:numId="2">
-    <w:abstractNumId w:val="20"/>
+    <w:abstractNumId w:val="21"/>
   </w:num>
   <w:num w:numId="3">
     <w:abstractNumId w:val="13"/>
   </w:num>
   <w:num w:numId="4">
-    <w:abstractNumId w:val="16"/>
+    <w:abstractNumId w:val="17"/>
   </w:num>
   <w:num w:numId="5">
-    <w:abstractNumId w:val="16"/>
+    <w:abstractNumId w:val="17"/>
   </w:num>
   <w:num w:numId="6">
-    <w:abstractNumId w:val="16"/>
+    <w:abstractNumId w:val="17"/>
   </w:num>
   <w:num w:numId="7">
-    <w:abstractNumId w:val="16"/>
+    <w:abstractNumId w:val="17"/>
   </w:num>
   <w:num w:numId="8">
-    <w:abstractNumId w:val="18"/>
+    <w:abstractNumId w:val="19"/>
   </w:num>
   <w:num w:numId="9">
-    <w:abstractNumId w:val="21"/>
+    <w:abstractNumId w:val="22"/>
   </w:num>
   <w:num w:numId="10">
-    <w:abstractNumId w:val="15"/>
+    <w:abstractNumId w:val="16"/>
   </w:num>
   <w:num w:numId="11">
     <w:abstractNumId w:val="12"/>
@@ -6934,10 +7187,13 @@
     <w:abstractNumId w:val="1"/>
   </w:num>
   <w:num w:numId="24">
-    <w:abstractNumId w:val="17"/>
+    <w:abstractNumId w:val="18"/>
   </w:num>
   <w:num w:numId="25">
-    <w:abstractNumId w:val="19"/>
+    <w:abstractNumId w:val="20"/>
+  </w:num>
+  <w:num w:numId="26">
+    <w:abstractNumId w:val="14"/>
   </w:num>
 </w:numbering>
 </file>
@@ -8057,7 +8313,7 @@
 </file>
 
 <file path=customXml/itemProps1.xml><?xml version="1.0" encoding="utf-8"?>
-<ds:datastoreItem xmlns:ds="http://purl.oclc.org/ooxml/officeDocument/customXml" ds:itemID="{7353A77F-C120-49ED-8CAB-C7FBD63FDE35}">
+<ds:datastoreItem xmlns:ds="http://purl.oclc.org/ooxml/officeDocument/customXml" ds:itemID="{8CDE1870-60E1-4D9C-82E4-545EF2D9A73F}">
   <ds:schemaRefs>
     <ds:schemaRef ds:uri="http://schemas.openxmlformats.org/officeDocument/2006/bibliography"/>
   </ds:schemaRefs>

</xml_diff>

<commit_message>
Added to report; missing biography
</commit_message>
<xml_diff>
--- a/docs/Report.docx
+++ b/docs/Report.docx
@@ -1618,38 +1618,38 @@
               <w:ind w:firstLine="0pt"/>
               <w:jc w:val="start"/>
               <w:rPr>
-                <w:lang w:val="pt-PT"/>
-              </w:rPr>
-            </w:pPr>
-            <w:r>
-              <w:rPr>
-                <w:lang w:val="pt-PT"/>
+                <w:lang w:val="en-GB"/>
+              </w:rPr>
+            </w:pPr>
+            <w:r>
+              <w:rPr>
+                <w:lang w:val="en-GB"/>
               </w:rPr>
               <w:t>(</w:t>
             </w:r>
             <w:proofErr w:type="spellStart"/>
             <w:r>
               <w:rPr>
-                <w:lang w:val="pt-PT"/>
+                <w:lang w:val="en-GB"/>
               </w:rPr>
               <w:t>xPos</w:t>
             </w:r>
             <w:proofErr w:type="spellEnd"/>
             <w:r>
               <w:rPr>
-                <w:lang w:val="pt-PT"/>
+                <w:lang w:val="en-GB"/>
               </w:rPr>
               <w:t xml:space="preserve">, yPos-1) = </w:t>
             </w:r>
             <w:r>
               <w:rPr>
-                <w:lang w:val="pt-PT"/>
+                <w:lang w:val="en-GB"/>
               </w:rPr>
               <w:t>N</w:t>
             </w:r>
             <w:r>
               <w:rPr>
-                <w:lang w:val="pt-PT"/>
+                <w:lang w:val="en-GB"/>
               </w:rPr>
               <w:t>;</w:t>
             </w:r>
@@ -1660,52 +1660,52 @@
               <w:ind w:firstLine="0pt"/>
               <w:jc w:val="start"/>
               <w:rPr>
-                <w:lang w:val="pt-PT"/>
-              </w:rPr>
-            </w:pPr>
-            <w:r>
-              <w:rPr>
-                <w:lang w:val="pt-PT"/>
+                <w:lang w:val="en-GB"/>
+              </w:rPr>
+            </w:pPr>
+            <w:r>
+              <w:rPr>
+                <w:lang w:val="en-GB"/>
               </w:rPr>
               <w:t>(</w:t>
             </w:r>
             <w:proofErr w:type="spellStart"/>
             <w:r>
               <w:rPr>
-                <w:lang w:val="pt-PT"/>
+                <w:lang w:val="en-GB"/>
               </w:rPr>
               <w:t>xPos</w:t>
             </w:r>
             <w:proofErr w:type="spellEnd"/>
             <w:r>
               <w:rPr>
-                <w:lang w:val="pt-PT"/>
+                <w:lang w:val="en-GB"/>
               </w:rPr>
               <w:t xml:space="preserve">, </w:t>
             </w:r>
             <w:proofErr w:type="spellStart"/>
             <w:r>
               <w:rPr>
-                <w:lang w:val="pt-PT"/>
+                <w:lang w:val="en-GB"/>
               </w:rPr>
               <w:t>yPos</w:t>
             </w:r>
             <w:proofErr w:type="spellEnd"/>
             <w:r>
               <w:rPr>
-                <w:lang w:val="pt-PT"/>
+                <w:lang w:val="en-GB"/>
               </w:rPr>
               <w:t>) = “</w:t>
             </w:r>
             <w:r>
               <w:rPr>
-                <w:lang w:val="pt-PT"/>
+                <w:lang w:val="en-GB"/>
               </w:rPr>
               <w:t>0</w:t>
             </w:r>
             <w:r>
               <w:rPr>
-                <w:lang w:val="pt-PT"/>
+                <w:lang w:val="en-GB"/>
               </w:rPr>
               <w:t>”</w:t>
             </w:r>
@@ -1799,38 +1799,38 @@
               <w:ind w:firstLine="0pt"/>
               <w:jc w:val="start"/>
               <w:rPr>
-                <w:lang w:val="pt-PT"/>
-              </w:rPr>
-            </w:pPr>
-            <w:r>
-              <w:rPr>
-                <w:lang w:val="pt-PT"/>
+                <w:lang w:val="en-GB"/>
+              </w:rPr>
+            </w:pPr>
+            <w:r>
+              <w:rPr>
+                <w:lang w:val="en-GB"/>
               </w:rPr>
               <w:t>(</w:t>
             </w:r>
             <w:proofErr w:type="spellStart"/>
             <w:r>
               <w:rPr>
-                <w:lang w:val="pt-PT"/>
+                <w:lang w:val="en-GB"/>
               </w:rPr>
               <w:t>xPos</w:t>
             </w:r>
             <w:proofErr w:type="spellEnd"/>
             <w:r>
               <w:rPr>
-                <w:lang w:val="pt-PT"/>
+                <w:lang w:val="en-GB"/>
               </w:rPr>
               <w:t xml:space="preserve">, yPos+1) = </w:t>
             </w:r>
             <w:r>
               <w:rPr>
-                <w:lang w:val="pt-PT"/>
+                <w:lang w:val="en-GB"/>
               </w:rPr>
               <w:t>N</w:t>
             </w:r>
             <w:r>
               <w:rPr>
-                <w:lang w:val="pt-PT"/>
+                <w:lang w:val="en-GB"/>
               </w:rPr>
               <w:t>;</w:t>
             </w:r>
@@ -1841,52 +1841,52 @@
               <w:ind w:firstLine="0pt"/>
               <w:jc w:val="start"/>
               <w:rPr>
-                <w:lang w:val="pt-PT"/>
-              </w:rPr>
-            </w:pPr>
-            <w:r>
-              <w:rPr>
-                <w:lang w:val="pt-PT"/>
+                <w:lang w:val="en-GB"/>
+              </w:rPr>
+            </w:pPr>
+            <w:r>
+              <w:rPr>
+                <w:lang w:val="en-GB"/>
               </w:rPr>
               <w:t>(</w:t>
             </w:r>
             <w:proofErr w:type="spellStart"/>
             <w:r>
               <w:rPr>
-                <w:lang w:val="pt-PT"/>
+                <w:lang w:val="en-GB"/>
               </w:rPr>
               <w:t>xPos</w:t>
             </w:r>
             <w:proofErr w:type="spellEnd"/>
             <w:r>
               <w:rPr>
-                <w:lang w:val="pt-PT"/>
+                <w:lang w:val="en-GB"/>
               </w:rPr>
               <w:t xml:space="preserve">, </w:t>
             </w:r>
             <w:proofErr w:type="spellStart"/>
             <w:r>
               <w:rPr>
-                <w:lang w:val="pt-PT"/>
+                <w:lang w:val="en-GB"/>
               </w:rPr>
               <w:t>yPos</w:t>
             </w:r>
             <w:proofErr w:type="spellEnd"/>
             <w:r>
               <w:rPr>
-                <w:lang w:val="pt-PT"/>
+                <w:lang w:val="en-GB"/>
               </w:rPr>
               <w:t>) = “</w:t>
             </w:r>
             <w:r>
               <w:rPr>
-                <w:lang w:val="pt-PT"/>
+                <w:lang w:val="en-GB"/>
               </w:rPr>
               <w:t>0</w:t>
             </w:r>
             <w:r>
               <w:rPr>
-                <w:lang w:val="pt-PT"/>
+                <w:lang w:val="en-GB"/>
               </w:rPr>
               <w:t>”</w:t>
             </w:r>
@@ -1980,38 +1980,38 @@
               <w:ind w:firstLine="0pt"/>
               <w:jc w:val="start"/>
               <w:rPr>
-                <w:lang w:val="pt-PT"/>
-              </w:rPr>
-            </w:pPr>
-            <w:r>
-              <w:rPr>
-                <w:lang w:val="pt-PT"/>
+                <w:lang w:val="en-GB"/>
+              </w:rPr>
+            </w:pPr>
+            <w:r>
+              <w:rPr>
+                <w:lang w:val="en-GB"/>
               </w:rPr>
               <w:t xml:space="preserve">(xPos-1, </w:t>
             </w:r>
             <w:proofErr w:type="spellStart"/>
             <w:r>
               <w:rPr>
-                <w:lang w:val="pt-PT"/>
+                <w:lang w:val="en-GB"/>
               </w:rPr>
               <w:t>yPos</w:t>
             </w:r>
             <w:proofErr w:type="spellEnd"/>
             <w:r>
               <w:rPr>
-                <w:lang w:val="pt-PT"/>
+                <w:lang w:val="en-GB"/>
               </w:rPr>
               <w:t xml:space="preserve">) = </w:t>
             </w:r>
             <w:r>
               <w:rPr>
-                <w:lang w:val="pt-PT"/>
+                <w:lang w:val="en-GB"/>
               </w:rPr>
               <w:t>N</w:t>
             </w:r>
             <w:r>
               <w:rPr>
-                <w:lang w:val="pt-PT"/>
+                <w:lang w:val="en-GB"/>
               </w:rPr>
               <w:t>;</w:t>
             </w:r>
@@ -2022,52 +2022,52 @@
               <w:ind w:firstLine="0pt"/>
               <w:jc w:val="start"/>
               <w:rPr>
-                <w:lang w:val="pt-PT"/>
-              </w:rPr>
-            </w:pPr>
-            <w:r>
-              <w:rPr>
-                <w:lang w:val="pt-PT"/>
+                <w:lang w:val="en-GB"/>
+              </w:rPr>
+            </w:pPr>
+            <w:r>
+              <w:rPr>
+                <w:lang w:val="en-GB"/>
               </w:rPr>
               <w:t>(</w:t>
             </w:r>
             <w:proofErr w:type="spellStart"/>
             <w:r>
               <w:rPr>
-                <w:lang w:val="pt-PT"/>
+                <w:lang w:val="en-GB"/>
               </w:rPr>
               <w:t>xPos</w:t>
             </w:r>
             <w:proofErr w:type="spellEnd"/>
             <w:r>
               <w:rPr>
-                <w:lang w:val="pt-PT"/>
+                <w:lang w:val="en-GB"/>
               </w:rPr>
               <w:t xml:space="preserve">, </w:t>
             </w:r>
             <w:proofErr w:type="spellStart"/>
             <w:r>
               <w:rPr>
-                <w:lang w:val="pt-PT"/>
+                <w:lang w:val="en-GB"/>
               </w:rPr>
               <w:t>yPos</w:t>
             </w:r>
             <w:proofErr w:type="spellEnd"/>
             <w:r>
               <w:rPr>
-                <w:lang w:val="pt-PT"/>
+                <w:lang w:val="en-GB"/>
               </w:rPr>
               <w:t>) = “</w:t>
             </w:r>
             <w:r>
               <w:rPr>
-                <w:lang w:val="pt-PT"/>
+                <w:lang w:val="en-GB"/>
               </w:rPr>
               <w:t>0</w:t>
             </w:r>
             <w:r>
               <w:rPr>
-                <w:lang w:val="pt-PT"/>
+                <w:lang w:val="en-GB"/>
               </w:rPr>
               <w:t>”</w:t>
             </w:r>
@@ -2161,38 +2161,38 @@
               <w:ind w:firstLine="0pt"/>
               <w:jc w:val="start"/>
               <w:rPr>
-                <w:lang w:val="pt-PT"/>
-              </w:rPr>
-            </w:pPr>
-            <w:r>
-              <w:rPr>
-                <w:lang w:val="pt-PT"/>
+                <w:lang w:val="en-GB"/>
+              </w:rPr>
+            </w:pPr>
+            <w:r>
+              <w:rPr>
+                <w:lang w:val="en-GB"/>
               </w:rPr>
               <w:t xml:space="preserve">(xPos+1, </w:t>
             </w:r>
             <w:proofErr w:type="spellStart"/>
             <w:r>
               <w:rPr>
-                <w:lang w:val="pt-PT"/>
+                <w:lang w:val="en-GB"/>
               </w:rPr>
               <w:t>yPos</w:t>
             </w:r>
             <w:proofErr w:type="spellEnd"/>
             <w:r>
               <w:rPr>
-                <w:lang w:val="pt-PT"/>
+                <w:lang w:val="en-GB"/>
               </w:rPr>
               <w:t xml:space="preserve">) = </w:t>
             </w:r>
             <w:r>
               <w:rPr>
-                <w:lang w:val="pt-PT"/>
+                <w:lang w:val="en-GB"/>
               </w:rPr>
               <w:t>N</w:t>
             </w:r>
             <w:r>
               <w:rPr>
-                <w:lang w:val="pt-PT"/>
+                <w:lang w:val="en-GB"/>
               </w:rPr>
               <w:t>;</w:t>
             </w:r>
@@ -2203,52 +2203,52 @@
               <w:ind w:firstLine="0pt"/>
               <w:jc w:val="start"/>
               <w:rPr>
-                <w:lang w:val="pt-PT"/>
-              </w:rPr>
-            </w:pPr>
-            <w:r>
-              <w:rPr>
-                <w:lang w:val="pt-PT"/>
+                <w:lang w:val="en-GB"/>
+              </w:rPr>
+            </w:pPr>
+            <w:r>
+              <w:rPr>
+                <w:lang w:val="en-GB"/>
               </w:rPr>
               <w:t>(</w:t>
             </w:r>
             <w:proofErr w:type="spellStart"/>
             <w:r>
               <w:rPr>
-                <w:lang w:val="pt-PT"/>
+                <w:lang w:val="en-GB"/>
               </w:rPr>
               <w:t>xPos</w:t>
             </w:r>
             <w:proofErr w:type="spellEnd"/>
             <w:r>
               <w:rPr>
-                <w:lang w:val="pt-PT"/>
+                <w:lang w:val="en-GB"/>
               </w:rPr>
               <w:t xml:space="preserve">, </w:t>
             </w:r>
             <w:proofErr w:type="spellStart"/>
             <w:r>
               <w:rPr>
-                <w:lang w:val="pt-PT"/>
+                <w:lang w:val="en-GB"/>
               </w:rPr>
               <w:t>yPos</w:t>
             </w:r>
             <w:proofErr w:type="spellEnd"/>
             <w:r>
               <w:rPr>
-                <w:lang w:val="pt-PT"/>
+                <w:lang w:val="en-GB"/>
               </w:rPr>
               <w:t>) = “</w:t>
             </w:r>
             <w:r>
               <w:rPr>
-                <w:lang w:val="pt-PT"/>
+                <w:lang w:val="en-GB"/>
               </w:rPr>
               <w:t>0</w:t>
             </w:r>
             <w:r>
               <w:rPr>
-                <w:lang w:val="pt-PT"/>
+                <w:lang w:val="en-GB"/>
               </w:rPr>
               <w:t>”</w:t>
             </w:r>
@@ -2318,19 +2318,7 @@
         <w:rPr>
           <w:lang w:val="en-GB"/>
         </w:rPr>
-        <w:t xml:space="preserve">The work that most guided me in this project was my group’s first project. It gave me a first contact with search algorithms and made me gave a general approach to problems of the same nature. Design </w:t>
-      </w:r>
-      <w:r>
-        <w:rPr>
-          <w:lang w:val="en-GB"/>
-        </w:rPr>
-        <w:t>solution</w:t>
-      </w:r>
-      <w:r>
-        <w:rPr>
-          <w:lang w:val="en-GB"/>
-        </w:rPr>
-        <w:t xml:space="preserve"> of other projects were avoided.</w:t>
+        <w:t>The work that most guided me in this project was my group’s first project. It gave me a first contact with search algorithms and made me gave a general approach to problems of the same nature. Design solution of other projects were avoided.</w:t>
       </w:r>
     </w:p>
     <w:p>
@@ -2993,14 +2981,7 @@
           <w:i/>
           <w:lang w:val="en-GB"/>
         </w:rPr>
-        <w:t>move()</w:t>
-      </w:r>
-      <w:r>
-        <w:rPr>
-          <w:i/>
-          <w:lang w:val="en-GB"/>
-        </w:rPr>
-        <w:t xml:space="preserve"> </w:t>
+        <w:t xml:space="preserve">move() </w:t>
       </w:r>
       <w:r>
         <w:rPr>
@@ -3213,21 +3194,7 @@
           <w:noProof/>
           <w:lang w:val="en-GB"/>
         </w:rPr>
-        <w:t xml:space="preserve"> </w:t>
-      </w:r>
-      <w:r>
-        <w:rPr>
-          <w:noProof/>
-          <w:lang w:val="en-GB"/>
-        </w:rPr>
-        <w:t>is</w:t>
-      </w:r>
-      <w:r>
-        <w:rPr>
-          <w:noProof/>
-          <w:lang w:val="en-GB"/>
-        </w:rPr>
-        <w:t xml:space="preserve"> created with the apropriate arguments, then the </w:t>
+        <w:t xml:space="preserve"> is created with the apropriate arguments, then the </w:t>
       </w:r>
       <w:r>
         <w:rPr>
@@ -4019,7 +3986,31 @@
         <w:rPr>
           <w:lang w:val="en-GB"/>
         </w:rPr>
-        <w:t>In order to easily visualize the results obtained, each one of the tables below will illustrate the outcome of the different algorithms for 5 experiments of different complexity.</w:t>
+        <w:t xml:space="preserve">In order to easily visualize the results obtained, each one of the tables below will illustrate the outcome of the different algorithms for </w:t>
+      </w:r>
+      <w:r>
+        <w:rPr>
+          <w:lang w:val="en-GB"/>
+        </w:rPr>
+        <w:t>the 4 boards proposed</w:t>
+      </w:r>
+      <w:r>
+        <w:rPr>
+          <w:lang w:val="en-GB"/>
+        </w:rPr>
+        <w:t xml:space="preserve">. The results were averaged by 100 runs </w:t>
+      </w:r>
+      <w:r>
+        <w:rPr>
+          <w:lang w:val="en-GB"/>
+        </w:rPr>
+        <w:t>within the</w:t>
+      </w:r>
+      <w:r>
+        <w:rPr>
+          <w:lang w:val="en-GB"/>
+        </w:rPr>
+        <w:t xml:space="preserve"> same conditions:</w:t>
       </w:r>
     </w:p>
     <w:p>
@@ -4033,8 +4024,533 @@
         <w:rPr>
           <w:lang w:val="en-GB"/>
         </w:rPr>
-        <w:t>Experience 1:</w:t>
-      </w:r>
+        <w:t xml:space="preserve">Board </w:t>
+      </w:r>
+      <w:r>
+        <w:rPr>
+          <w:lang w:val="en-GB"/>
+        </w:rPr>
+        <w:t>1:</w:t>
+      </w:r>
+    </w:p>
+    <w:tbl>
+      <w:tblPr>
+        <w:tblStyle w:val="TabelacomGrelha"/>
+        <w:tblW w:w="0pt" w:type="auto"/>
+        <w:tblLook w:firstRow="1" w:lastRow="0" w:firstColumn="1" w:lastColumn="0" w:noHBand="0" w:noVBand="1"/>
+      </w:tblPr>
+      <w:tblGrid>
+        <w:gridCol w:w="1214"/>
+        <w:gridCol w:w="1214"/>
+        <w:gridCol w:w="1214"/>
+        <w:gridCol w:w="1214"/>
+      </w:tblGrid>
+      <w:tr>
+        <w:tc>
+          <w:tcPr>
+            <w:tcW w:w="60.70pt" w:type="dxa"/>
+          </w:tcPr>
+          <w:p>
+            <w:pPr>
+              <w:pStyle w:val="Corpodetexto"/>
+              <w:ind w:firstLine="0pt"/>
+              <w:rPr>
+                <w:lang w:val="en-GB"/>
+              </w:rPr>
+            </w:pPr>
+          </w:p>
+        </w:tc>
+        <w:tc>
+          <w:tcPr>
+            <w:tcW w:w="60.70pt" w:type="dxa"/>
+          </w:tcPr>
+          <w:p>
+            <w:pPr>
+              <w:pStyle w:val="Corpodetexto"/>
+              <w:ind w:firstLine="0pt"/>
+              <w:rPr>
+                <w:lang w:val="en-GB"/>
+              </w:rPr>
+            </w:pPr>
+            <w:r>
+              <w:rPr>
+                <w:lang w:val="en-GB"/>
+              </w:rPr>
+              <w:t>Nodes Seen</w:t>
+            </w:r>
+          </w:p>
+        </w:tc>
+        <w:tc>
+          <w:tcPr>
+            <w:tcW w:w="60.70pt" w:type="dxa"/>
+          </w:tcPr>
+          <w:p>
+            <w:pPr>
+              <w:pStyle w:val="Corpodetexto"/>
+              <w:ind w:firstLine="0pt"/>
+              <w:rPr>
+                <w:lang w:val="en-GB"/>
+              </w:rPr>
+            </w:pPr>
+            <w:r>
+              <w:rPr>
+                <w:lang w:val="en-GB"/>
+              </w:rPr>
+              <w:t>Nodes Generated</w:t>
+            </w:r>
+          </w:p>
+        </w:tc>
+        <w:tc>
+          <w:tcPr>
+            <w:tcW w:w="60.70pt" w:type="dxa"/>
+          </w:tcPr>
+          <w:p>
+            <w:pPr>
+              <w:pStyle w:val="Corpodetexto"/>
+              <w:ind w:firstLine="0pt"/>
+              <w:rPr>
+                <w:lang w:val="en-GB"/>
+              </w:rPr>
+            </w:pPr>
+            <w:r>
+              <w:rPr>
+                <w:lang w:val="en-GB"/>
+              </w:rPr>
+              <w:t>Time taken</w:t>
+            </w:r>
+            <w:r>
+              <w:rPr>
+                <w:lang w:val="en-GB"/>
+              </w:rPr>
+              <w:t xml:space="preserve"> (seconds)</w:t>
+            </w:r>
+          </w:p>
+        </w:tc>
+      </w:tr>
+      <w:tr>
+        <w:tc>
+          <w:tcPr>
+            <w:tcW w:w="60.70pt" w:type="dxa"/>
+          </w:tcPr>
+          <w:p>
+            <w:pPr>
+              <w:pStyle w:val="Corpodetexto"/>
+              <w:ind w:firstLine="0pt"/>
+              <w:rPr>
+                <w:lang w:val="en-GB"/>
+              </w:rPr>
+            </w:pPr>
+            <w:r>
+              <w:rPr>
+                <w:lang w:val="en-GB"/>
+              </w:rPr>
+              <w:t>Uniform</w:t>
+            </w:r>
+          </w:p>
+        </w:tc>
+        <w:tc>
+          <w:tcPr>
+            <w:tcW w:w="60.70pt" w:type="dxa"/>
+          </w:tcPr>
+          <w:p>
+            <w:pPr>
+              <w:pStyle w:val="Corpodetexto"/>
+              <w:ind w:firstLine="0pt"/>
+              <w:rPr>
+                <w:lang w:val="en-GB"/>
+              </w:rPr>
+            </w:pPr>
+            <w:r>
+              <w:rPr>
+                <w:lang w:val="en-GB"/>
+              </w:rPr>
+              <w:t>56</w:t>
+            </w:r>
+          </w:p>
+        </w:tc>
+        <w:tc>
+          <w:tcPr>
+            <w:tcW w:w="60.70pt" w:type="dxa"/>
+          </w:tcPr>
+          <w:p>
+            <w:pPr>
+              <w:pStyle w:val="Corpodetexto"/>
+              <w:ind w:firstLine="0pt"/>
+              <w:rPr>
+                <w:lang w:val="en-GB"/>
+              </w:rPr>
+            </w:pPr>
+            <w:r>
+              <w:rPr>
+                <w:lang w:val="en-GB"/>
+              </w:rPr>
+              <w:t>81</w:t>
+            </w:r>
+          </w:p>
+        </w:tc>
+        <w:tc>
+          <w:tcPr>
+            <w:tcW w:w="60.70pt" w:type="dxa"/>
+          </w:tcPr>
+          <w:p>
+            <w:pPr>
+              <w:pStyle w:val="Corpodetexto"/>
+              <w:ind w:firstLine="0pt"/>
+              <w:rPr>
+                <w:lang w:val="en-GB"/>
+              </w:rPr>
+            </w:pPr>
+            <w:r>
+              <w:rPr>
+                <w:lang w:val="en-GB"/>
+              </w:rPr>
+              <w:t>0.1</w:t>
+            </w:r>
+            <w:r>
+              <w:rPr>
+                <w:lang w:val="en-GB"/>
+              </w:rPr>
+              <w:t>03</w:t>
+            </w:r>
+          </w:p>
+        </w:tc>
+      </w:tr>
+      <w:tr>
+        <w:tc>
+          <w:tcPr>
+            <w:tcW w:w="60.70pt" w:type="dxa"/>
+          </w:tcPr>
+          <w:p>
+            <w:pPr>
+              <w:pStyle w:val="Corpodetexto"/>
+              <w:ind w:firstLine="0pt"/>
+              <w:rPr>
+                <w:lang w:val="en-GB"/>
+              </w:rPr>
+            </w:pPr>
+            <w:r>
+              <w:rPr>
+                <w:lang w:val="en-GB"/>
+              </w:rPr>
+              <w:t>Greedy 1</w:t>
+            </w:r>
+          </w:p>
+        </w:tc>
+        <w:tc>
+          <w:tcPr>
+            <w:tcW w:w="60.70pt" w:type="dxa"/>
+          </w:tcPr>
+          <w:p>
+            <w:pPr>
+              <w:pStyle w:val="Corpodetexto"/>
+              <w:ind w:firstLine="0pt"/>
+              <w:rPr>
+                <w:lang w:val="en-GB"/>
+              </w:rPr>
+            </w:pPr>
+            <w:r>
+              <w:rPr>
+                <w:lang w:val="en-GB"/>
+              </w:rPr>
+              <w:t>10</w:t>
+            </w:r>
+          </w:p>
+        </w:tc>
+        <w:tc>
+          <w:tcPr>
+            <w:tcW w:w="60.70pt" w:type="dxa"/>
+          </w:tcPr>
+          <w:p>
+            <w:pPr>
+              <w:pStyle w:val="Corpodetexto"/>
+              <w:ind w:firstLine="0pt"/>
+              <w:rPr>
+                <w:lang w:val="en-GB"/>
+              </w:rPr>
+            </w:pPr>
+            <w:r>
+              <w:rPr>
+                <w:lang w:val="en-GB"/>
+              </w:rPr>
+              <w:t>16</w:t>
+            </w:r>
+          </w:p>
+        </w:tc>
+        <w:tc>
+          <w:tcPr>
+            <w:tcW w:w="60.70pt" w:type="dxa"/>
+          </w:tcPr>
+          <w:p>
+            <w:pPr>
+              <w:pStyle w:val="Corpodetexto"/>
+              <w:ind w:firstLine="0pt"/>
+              <w:rPr>
+                <w:lang w:val="en-GB"/>
+              </w:rPr>
+            </w:pPr>
+            <w:r>
+              <w:rPr>
+                <w:lang w:val="en-GB"/>
+              </w:rPr>
+              <w:t>0.102</w:t>
+            </w:r>
+          </w:p>
+        </w:tc>
+      </w:tr>
+      <w:tr>
+        <w:tc>
+          <w:tcPr>
+            <w:tcW w:w="60.70pt" w:type="dxa"/>
+          </w:tcPr>
+          <w:p>
+            <w:pPr>
+              <w:pStyle w:val="Corpodetexto"/>
+              <w:ind w:firstLine="0pt"/>
+              <w:rPr>
+                <w:lang w:val="en-GB"/>
+              </w:rPr>
+            </w:pPr>
+            <w:r>
+              <w:rPr>
+                <w:lang w:val="en-GB"/>
+              </w:rPr>
+              <w:t>Greedy 2</w:t>
+            </w:r>
+          </w:p>
+        </w:tc>
+        <w:tc>
+          <w:tcPr>
+            <w:tcW w:w="60.70pt" w:type="dxa"/>
+          </w:tcPr>
+          <w:p>
+            <w:pPr>
+              <w:pStyle w:val="Corpodetexto"/>
+              <w:ind w:firstLine="0pt"/>
+              <w:rPr>
+                <w:lang w:val="en-GB"/>
+              </w:rPr>
+            </w:pPr>
+            <w:r>
+              <w:rPr>
+                <w:lang w:val="en-GB"/>
+              </w:rPr>
+              <w:t>13</w:t>
+            </w:r>
+          </w:p>
+        </w:tc>
+        <w:tc>
+          <w:tcPr>
+            <w:tcW w:w="60.70pt" w:type="dxa"/>
+          </w:tcPr>
+          <w:p>
+            <w:pPr>
+              <w:pStyle w:val="Corpodetexto"/>
+              <w:ind w:firstLine="0pt"/>
+              <w:rPr>
+                <w:lang w:val="en-GB"/>
+              </w:rPr>
+            </w:pPr>
+            <w:r>
+              <w:rPr>
+                <w:lang w:val="en-GB"/>
+              </w:rPr>
+              <w:t>20</w:t>
+            </w:r>
+          </w:p>
+        </w:tc>
+        <w:tc>
+          <w:tcPr>
+            <w:tcW w:w="60.70pt" w:type="dxa"/>
+          </w:tcPr>
+          <w:p>
+            <w:pPr>
+              <w:pStyle w:val="Corpodetexto"/>
+              <w:ind w:firstLine="0pt"/>
+              <w:rPr>
+                <w:lang w:val="en-GB"/>
+              </w:rPr>
+            </w:pPr>
+            <w:r>
+              <w:rPr>
+                <w:lang w:val="en-GB"/>
+              </w:rPr>
+              <w:t>0.069</w:t>
+            </w:r>
+          </w:p>
+        </w:tc>
+      </w:tr>
+      <w:tr>
+        <w:tc>
+          <w:tcPr>
+            <w:tcW w:w="60.70pt" w:type="dxa"/>
+          </w:tcPr>
+          <w:p>
+            <w:pPr>
+              <w:pStyle w:val="Corpodetexto"/>
+              <w:ind w:firstLine="0pt"/>
+              <w:rPr>
+                <w:lang w:val="en-GB"/>
+              </w:rPr>
+            </w:pPr>
+            <w:r>
+              <w:rPr>
+                <w:lang w:val="en-GB"/>
+              </w:rPr>
+              <w:t>A* 1</w:t>
+            </w:r>
+          </w:p>
+        </w:tc>
+        <w:tc>
+          <w:tcPr>
+            <w:tcW w:w="60.70pt" w:type="dxa"/>
+          </w:tcPr>
+          <w:p>
+            <w:pPr>
+              <w:pStyle w:val="Corpodetexto"/>
+              <w:ind w:firstLine="0pt"/>
+              <w:rPr>
+                <w:lang w:val="en-GB"/>
+              </w:rPr>
+            </w:pPr>
+            <w:r>
+              <w:rPr>
+                <w:lang w:val="en-GB"/>
+              </w:rPr>
+              <w:t>10</w:t>
+            </w:r>
+          </w:p>
+        </w:tc>
+        <w:tc>
+          <w:tcPr>
+            <w:tcW w:w="60.70pt" w:type="dxa"/>
+          </w:tcPr>
+          <w:p>
+            <w:pPr>
+              <w:pStyle w:val="Corpodetexto"/>
+              <w:ind w:firstLine="0pt"/>
+              <w:rPr>
+                <w:lang w:val="en-GB"/>
+              </w:rPr>
+            </w:pPr>
+            <w:r>
+              <w:rPr>
+                <w:lang w:val="en-GB"/>
+              </w:rPr>
+              <w:t>16</w:t>
+            </w:r>
+          </w:p>
+        </w:tc>
+        <w:tc>
+          <w:tcPr>
+            <w:tcW w:w="60.70pt" w:type="dxa"/>
+          </w:tcPr>
+          <w:p>
+            <w:pPr>
+              <w:pStyle w:val="Corpodetexto"/>
+              <w:ind w:firstLine="0pt"/>
+              <w:rPr>
+                <w:lang w:val="en-GB"/>
+              </w:rPr>
+            </w:pPr>
+            <w:r>
+              <w:rPr>
+                <w:lang w:val="en-GB"/>
+              </w:rPr>
+              <w:t>0.023</w:t>
+            </w:r>
+          </w:p>
+        </w:tc>
+      </w:tr>
+      <w:tr>
+        <w:tc>
+          <w:tcPr>
+            <w:tcW w:w="60.70pt" w:type="dxa"/>
+          </w:tcPr>
+          <w:p>
+            <w:pPr>
+              <w:pStyle w:val="Corpodetexto"/>
+              <w:ind w:firstLine="0pt"/>
+              <w:rPr>
+                <w:lang w:val="en-GB"/>
+              </w:rPr>
+            </w:pPr>
+            <w:r>
+              <w:rPr>
+                <w:lang w:val="en-GB"/>
+              </w:rPr>
+              <w:t>A* 2</w:t>
+            </w:r>
+          </w:p>
+        </w:tc>
+        <w:tc>
+          <w:tcPr>
+            <w:tcW w:w="60.70pt" w:type="dxa"/>
+          </w:tcPr>
+          <w:p>
+            <w:pPr>
+              <w:pStyle w:val="Corpodetexto"/>
+              <w:ind w:firstLine="0pt"/>
+              <w:rPr>
+                <w:lang w:val="en-GB"/>
+              </w:rPr>
+            </w:pPr>
+            <w:r>
+              <w:rPr>
+                <w:lang w:val="en-GB"/>
+              </w:rPr>
+              <w:t>13</w:t>
+            </w:r>
+          </w:p>
+        </w:tc>
+        <w:tc>
+          <w:tcPr>
+            <w:tcW w:w="60.70pt" w:type="dxa"/>
+          </w:tcPr>
+          <w:p>
+            <w:pPr>
+              <w:pStyle w:val="Corpodetexto"/>
+              <w:ind w:firstLine="0pt"/>
+              <w:rPr>
+                <w:lang w:val="en-GB"/>
+              </w:rPr>
+            </w:pPr>
+            <w:r>
+              <w:rPr>
+                <w:lang w:val="en-GB"/>
+              </w:rPr>
+              <w:t>20</w:t>
+            </w:r>
+          </w:p>
+        </w:tc>
+        <w:tc>
+          <w:tcPr>
+            <w:tcW w:w="60.70pt" w:type="dxa"/>
+          </w:tcPr>
+          <w:p>
+            <w:pPr>
+              <w:pStyle w:val="Corpodetexto"/>
+              <w:ind w:firstLine="0pt"/>
+              <w:rPr>
+                <w:lang w:val="en-GB"/>
+              </w:rPr>
+            </w:pPr>
+            <w:r>
+              <w:rPr>
+                <w:lang w:val="en-GB"/>
+              </w:rPr>
+              <w:t>0.028</w:t>
+            </w:r>
+          </w:p>
+        </w:tc>
+      </w:tr>
+    </w:tbl>
+    <w:p>
+      <w:pPr>
+        <w:pStyle w:val="Corpodetexto"/>
+        <w:rPr>
+          <w:lang w:val="en-GB"/>
+        </w:rPr>
+      </w:pPr>
     </w:p>
     <w:p>
       <w:pPr>
@@ -4043,538 +4559,1077 @@
           <w:lang w:val="en-GB"/>
         </w:rPr>
       </w:pPr>
-      <w:proofErr w:type="spellStart"/>
-      <w:r>
-        <w:rPr>
-          <w:lang w:val="en-GB"/>
-        </w:rPr>
-        <w:t>Descrevendo</w:t>
-      </w:r>
-      <w:proofErr w:type="spellEnd"/>
-      <w:r>
-        <w:rPr>
-          <w:lang w:val="en-GB"/>
-        </w:rPr>
-        <w:t xml:space="preserve"> as </w:t>
-      </w:r>
-      <w:proofErr w:type="spellStart"/>
-      <w:r>
-        <w:rPr>
-          <w:lang w:val="en-GB"/>
-        </w:rPr>
-        <w:t>experiências</w:t>
-      </w:r>
-      <w:proofErr w:type="spellEnd"/>
-      <w:r>
-        <w:rPr>
-          <w:lang w:val="en-GB"/>
-        </w:rPr>
-        <w:t xml:space="preserve"> </w:t>
-      </w:r>
-      <w:proofErr w:type="spellStart"/>
-      <w:r>
-        <w:rPr>
-          <w:lang w:val="en-GB"/>
-        </w:rPr>
-        <w:t>realizadas</w:t>
-      </w:r>
-      <w:proofErr w:type="spellEnd"/>
-      <w:r>
-        <w:rPr>
-          <w:lang w:val="en-GB"/>
-        </w:rPr>
-        <w:t xml:space="preserve"> com </w:t>
-      </w:r>
-      <w:proofErr w:type="spellStart"/>
-      <w:r>
-        <w:rPr>
-          <w:lang w:val="en-GB"/>
-        </w:rPr>
-        <w:t>os</w:t>
-      </w:r>
-      <w:proofErr w:type="spellEnd"/>
-      <w:r>
-        <w:rPr>
-          <w:lang w:val="en-GB"/>
-        </w:rPr>
-        <w:t xml:space="preserve"> </w:t>
-      </w:r>
-      <w:proofErr w:type="spellStart"/>
-      <w:r>
-        <w:rPr>
-          <w:lang w:val="en-GB"/>
-        </w:rPr>
-        <w:t>vários</w:t>
-      </w:r>
-      <w:proofErr w:type="spellEnd"/>
-      <w:r>
-        <w:rPr>
-          <w:lang w:val="en-GB"/>
-        </w:rPr>
-        <w:t xml:space="preserve"> </w:t>
-      </w:r>
-      <w:proofErr w:type="spellStart"/>
-      <w:r>
-        <w:rPr>
-          <w:lang w:val="en-GB"/>
-        </w:rPr>
-        <w:t>algoritmos</w:t>
-      </w:r>
-      <w:proofErr w:type="spellEnd"/>
-      <w:r>
-        <w:rPr>
-          <w:lang w:val="en-GB"/>
-        </w:rPr>
-        <w:t xml:space="preserve"> para resolver </w:t>
-      </w:r>
-      <w:proofErr w:type="spellStart"/>
-      <w:r>
-        <w:rPr>
-          <w:lang w:val="en-GB"/>
-        </w:rPr>
-        <w:t>diversos</w:t>
-      </w:r>
-      <w:proofErr w:type="spellEnd"/>
-      <w:r>
-        <w:rPr>
-          <w:lang w:val="en-GB"/>
-        </w:rPr>
-        <w:t xml:space="preserve"> puzzles e </w:t>
-      </w:r>
-      <w:proofErr w:type="spellStart"/>
-      <w:r>
-        <w:rPr>
-          <w:lang w:val="en-GB"/>
-        </w:rPr>
-        <w:t>os</w:t>
-      </w:r>
-      <w:proofErr w:type="spellEnd"/>
-      <w:r>
-        <w:rPr>
-          <w:lang w:val="en-GB"/>
-        </w:rPr>
-        <w:t xml:space="preserve"> </w:t>
-      </w:r>
-      <w:proofErr w:type="spellStart"/>
-      <w:r>
-        <w:rPr>
-          <w:lang w:val="en-GB"/>
-        </w:rPr>
-        <w:t>resultados</w:t>
-      </w:r>
-      <w:proofErr w:type="spellEnd"/>
-      <w:r>
-        <w:rPr>
-          <w:lang w:val="en-GB"/>
-        </w:rPr>
-        <w:t xml:space="preserve"> </w:t>
-      </w:r>
-      <w:proofErr w:type="spellStart"/>
-      <w:r>
-        <w:rPr>
-          <w:lang w:val="en-GB"/>
-        </w:rPr>
-        <w:t>obtidos</w:t>
-      </w:r>
-      <w:proofErr w:type="spellEnd"/>
-      <w:r>
-        <w:rPr>
-          <w:lang w:val="en-GB"/>
-        </w:rPr>
-        <w:t xml:space="preserve"> a </w:t>
-      </w:r>
-      <w:proofErr w:type="spellStart"/>
-      <w:r>
-        <w:rPr>
-          <w:lang w:val="en-GB"/>
-        </w:rPr>
-        <w:t>nível</w:t>
-      </w:r>
-      <w:proofErr w:type="spellEnd"/>
-      <w:r>
-        <w:rPr>
-          <w:lang w:val="en-GB"/>
-        </w:rPr>
-        <w:t xml:space="preserve"> de tempo e </w:t>
-      </w:r>
-      <w:proofErr w:type="spellStart"/>
-      <w:r>
-        <w:rPr>
-          <w:lang w:val="en-GB"/>
-        </w:rPr>
-        <w:t>custo</w:t>
-      </w:r>
-      <w:proofErr w:type="spellEnd"/>
-      <w:r>
-        <w:rPr>
-          <w:lang w:val="en-GB"/>
-        </w:rPr>
-        <w:t xml:space="preserve"> da </w:t>
-      </w:r>
-      <w:proofErr w:type="spellStart"/>
-      <w:r>
-        <w:rPr>
-          <w:lang w:val="en-GB"/>
-        </w:rPr>
-        <w:t>solução</w:t>
-      </w:r>
-      <w:proofErr w:type="spellEnd"/>
-      <w:r>
-        <w:rPr>
-          <w:lang w:val="en-GB"/>
-        </w:rPr>
-        <w:t xml:space="preserve"> </w:t>
-      </w:r>
-      <w:proofErr w:type="spellStart"/>
-      <w:r>
-        <w:rPr>
-          <w:lang w:val="en-GB"/>
-        </w:rPr>
-        <w:t>obtida</w:t>
-      </w:r>
-      <w:proofErr w:type="spellEnd"/>
-      <w:r>
-        <w:rPr>
-          <w:lang w:val="en-GB"/>
-        </w:rPr>
-        <w:t xml:space="preserve"> </w:t>
-      </w:r>
-      <w:proofErr w:type="spellStart"/>
-      <w:r>
-        <w:rPr>
-          <w:lang w:val="en-GB"/>
-        </w:rPr>
-        <w:t>em</w:t>
-      </w:r>
-      <w:proofErr w:type="spellEnd"/>
-      <w:r>
-        <w:rPr>
-          <w:lang w:val="en-GB"/>
-        </w:rPr>
-        <w:t xml:space="preserve"> </w:t>
-      </w:r>
-      <w:proofErr w:type="spellStart"/>
-      <w:r>
-        <w:rPr>
-          <w:lang w:val="en-GB"/>
-        </w:rPr>
-        <w:t>cada</w:t>
-      </w:r>
-      <w:proofErr w:type="spellEnd"/>
-      <w:r>
-        <w:rPr>
-          <w:lang w:val="en-GB"/>
-        </w:rPr>
-        <w:t xml:space="preserve"> </w:t>
-      </w:r>
-      <w:proofErr w:type="spellStart"/>
-      <w:r>
-        <w:rPr>
-          <w:lang w:val="en-GB"/>
-        </w:rPr>
-        <w:t>nível</w:t>
-      </w:r>
-      <w:proofErr w:type="spellEnd"/>
-      <w:r>
-        <w:rPr>
-          <w:lang w:val="en-GB"/>
-        </w:rPr>
-        <w:t xml:space="preserve">, por </w:t>
-      </w:r>
-      <w:proofErr w:type="spellStart"/>
-      <w:r>
-        <w:rPr>
-          <w:lang w:val="en-GB"/>
-        </w:rPr>
-        <w:t>cada</w:t>
-      </w:r>
-      <w:proofErr w:type="spellEnd"/>
-      <w:r>
-        <w:rPr>
-          <w:lang w:val="en-GB"/>
-        </w:rPr>
-        <w:t xml:space="preserve"> um dos </w:t>
-      </w:r>
-      <w:proofErr w:type="spellStart"/>
-      <w:r>
-        <w:rPr>
-          <w:lang w:val="en-GB"/>
-        </w:rPr>
-        <w:t>métodos</w:t>
-      </w:r>
-      <w:proofErr w:type="spellEnd"/>
-      <w:r>
-        <w:rPr>
-          <w:lang w:val="en-GB"/>
-        </w:rPr>
-        <w:t xml:space="preserve"> </w:t>
-      </w:r>
-      <w:proofErr w:type="spellStart"/>
-      <w:r>
-        <w:rPr>
-          <w:lang w:val="en-GB"/>
-        </w:rPr>
-        <w:t>experimentados</w:t>
-      </w:r>
-      <w:proofErr w:type="spellEnd"/>
-      <w:r>
-        <w:rPr>
-          <w:lang w:val="en-GB"/>
-        </w:rPr>
-        <w:t xml:space="preserve">. </w:t>
-      </w:r>
-      <w:proofErr w:type="spellStart"/>
-      <w:r>
-        <w:rPr>
-          <w:lang w:val="en-GB"/>
-        </w:rPr>
-        <w:t>Devem</w:t>
-      </w:r>
-      <w:proofErr w:type="spellEnd"/>
-      <w:r>
-        <w:rPr>
-          <w:lang w:val="en-GB"/>
-        </w:rPr>
-        <w:t xml:space="preserve"> ser </w:t>
-      </w:r>
-      <w:proofErr w:type="spellStart"/>
-      <w:r>
-        <w:rPr>
-          <w:lang w:val="en-GB"/>
-        </w:rPr>
-        <w:t>incluídas</w:t>
-      </w:r>
-      <w:proofErr w:type="spellEnd"/>
-      <w:r>
-        <w:rPr>
-          <w:lang w:val="en-GB"/>
-        </w:rPr>
-        <w:t xml:space="preserve"> </w:t>
-      </w:r>
-      <w:proofErr w:type="spellStart"/>
-      <w:r>
-        <w:rPr>
-          <w:lang w:val="en-GB"/>
-        </w:rPr>
-        <w:t>tabelas</w:t>
-      </w:r>
-      <w:proofErr w:type="spellEnd"/>
-      <w:r>
-        <w:rPr>
-          <w:lang w:val="en-GB"/>
-        </w:rPr>
-        <w:t xml:space="preserve"> </w:t>
-      </w:r>
-      <w:proofErr w:type="spellStart"/>
-      <w:r>
-        <w:rPr>
-          <w:lang w:val="en-GB"/>
-        </w:rPr>
-        <w:t>comparativas</w:t>
-      </w:r>
-      <w:proofErr w:type="spellEnd"/>
-      <w:r>
-        <w:rPr>
-          <w:lang w:val="en-GB"/>
-        </w:rPr>
-        <w:t xml:space="preserve"> dos </w:t>
-      </w:r>
-      <w:proofErr w:type="spellStart"/>
-      <w:r>
-        <w:rPr>
-          <w:lang w:val="en-GB"/>
-        </w:rPr>
-        <w:t>resultados</w:t>
-      </w:r>
-      <w:proofErr w:type="spellEnd"/>
-      <w:r>
-        <w:rPr>
-          <w:lang w:val="en-GB"/>
-        </w:rPr>
-        <w:t xml:space="preserve"> </w:t>
-      </w:r>
-      <w:proofErr w:type="spellStart"/>
-      <w:r>
-        <w:rPr>
-          <w:lang w:val="en-GB"/>
-        </w:rPr>
-        <w:t>obtidos</w:t>
-      </w:r>
-      <w:proofErr w:type="spellEnd"/>
-      <w:r>
-        <w:rPr>
-          <w:lang w:val="en-GB"/>
-        </w:rPr>
-        <w:t xml:space="preserve"> </w:t>
-      </w:r>
-      <w:proofErr w:type="spellStart"/>
-      <w:r>
-        <w:rPr>
-          <w:lang w:val="en-GB"/>
-        </w:rPr>
-        <w:t>na</w:t>
-      </w:r>
-      <w:proofErr w:type="spellEnd"/>
-      <w:r>
-        <w:rPr>
-          <w:lang w:val="en-GB"/>
-        </w:rPr>
-        <w:t xml:space="preserve"> </w:t>
-      </w:r>
-      <w:proofErr w:type="spellStart"/>
-      <w:r>
-        <w:rPr>
-          <w:lang w:val="en-GB"/>
-        </w:rPr>
-        <w:t>aplicação</w:t>
-      </w:r>
-      <w:proofErr w:type="spellEnd"/>
-      <w:r>
-        <w:rPr>
-          <w:lang w:val="en-GB"/>
-        </w:rPr>
-        <w:t xml:space="preserve"> dos </w:t>
-      </w:r>
-      <w:proofErr w:type="spellStart"/>
-      <w:r>
-        <w:rPr>
-          <w:lang w:val="en-GB"/>
-        </w:rPr>
-        <w:t>vários</w:t>
-      </w:r>
-      <w:proofErr w:type="spellEnd"/>
-      <w:r>
-        <w:rPr>
-          <w:lang w:val="en-GB"/>
-        </w:rPr>
-        <w:t xml:space="preserve"> </w:t>
-      </w:r>
-      <w:proofErr w:type="spellStart"/>
-      <w:r>
-        <w:rPr>
-          <w:lang w:val="en-GB"/>
-        </w:rPr>
-        <w:t>métodos</w:t>
-      </w:r>
-      <w:proofErr w:type="spellEnd"/>
-      <w:r>
-        <w:rPr>
-          <w:lang w:val="en-GB"/>
-        </w:rPr>
-        <w:t xml:space="preserve"> </w:t>
-      </w:r>
-      <w:proofErr w:type="spellStart"/>
-      <w:r>
-        <w:rPr>
-          <w:lang w:val="en-GB"/>
-        </w:rPr>
-        <w:t>aos</w:t>
-      </w:r>
-      <w:proofErr w:type="spellEnd"/>
-      <w:r>
-        <w:rPr>
-          <w:lang w:val="en-GB"/>
-        </w:rPr>
-        <w:t xml:space="preserve"> </w:t>
-      </w:r>
-      <w:proofErr w:type="spellStart"/>
-      <w:r>
-        <w:rPr>
-          <w:lang w:val="en-GB"/>
-        </w:rPr>
-        <w:t>vários</w:t>
-      </w:r>
-      <w:proofErr w:type="spellEnd"/>
-      <w:r>
-        <w:rPr>
-          <w:lang w:val="en-GB"/>
-        </w:rPr>
-        <w:t xml:space="preserve"> puzzles (</w:t>
-      </w:r>
-      <w:proofErr w:type="spellStart"/>
-      <w:r>
-        <w:rPr>
-          <w:lang w:val="en-GB"/>
-        </w:rPr>
-        <w:t>níveis</w:t>
-      </w:r>
-      <w:proofErr w:type="spellEnd"/>
-      <w:r>
-        <w:rPr>
-          <w:lang w:val="en-GB"/>
-        </w:rPr>
-        <w:t xml:space="preserve"> do </w:t>
-      </w:r>
-      <w:proofErr w:type="spellStart"/>
-      <w:r>
-        <w:rPr>
-          <w:lang w:val="en-GB"/>
-        </w:rPr>
-        <w:t>jogo</w:t>
-      </w:r>
-      <w:proofErr w:type="spellEnd"/>
-      <w:r>
-        <w:rPr>
-          <w:lang w:val="en-GB"/>
-        </w:rPr>
-        <w:t xml:space="preserve">) e </w:t>
-      </w:r>
-      <w:proofErr w:type="spellStart"/>
-      <w:r>
-        <w:rPr>
-          <w:lang w:val="en-GB"/>
-        </w:rPr>
-        <w:t>discutidos</w:t>
-      </w:r>
-      <w:proofErr w:type="spellEnd"/>
-      <w:r>
-        <w:rPr>
-          <w:lang w:val="en-GB"/>
-        </w:rPr>
-        <w:t xml:space="preserve"> </w:t>
-      </w:r>
-      <w:proofErr w:type="spellStart"/>
-      <w:r>
-        <w:rPr>
-          <w:lang w:val="en-GB"/>
-        </w:rPr>
-        <w:t>os</w:t>
-      </w:r>
-      <w:proofErr w:type="spellEnd"/>
-      <w:r>
-        <w:rPr>
-          <w:lang w:val="en-GB"/>
-        </w:rPr>
-        <w:t xml:space="preserve"> </w:t>
-      </w:r>
-      <w:proofErr w:type="spellStart"/>
-      <w:r>
-        <w:rPr>
-          <w:lang w:val="en-GB"/>
-        </w:rPr>
-        <w:t>resultados</w:t>
-      </w:r>
-      <w:proofErr w:type="spellEnd"/>
-      <w:r>
-        <w:rPr>
-          <w:lang w:val="en-GB"/>
-        </w:rPr>
-        <w:t>.</w:t>
-      </w:r>
+      <w:r>
+        <w:rPr>
+          <w:lang w:val="en-GB"/>
+        </w:rPr>
+        <w:t xml:space="preserve">Board </w:t>
+      </w:r>
+      <w:r>
+        <w:rPr>
+          <w:lang w:val="en-GB"/>
+        </w:rPr>
+        <w:t>2</w:t>
+      </w:r>
+      <w:r>
+        <w:rPr>
+          <w:lang w:val="en-GB"/>
+        </w:rPr>
+        <w:t>:</w:t>
+      </w:r>
+    </w:p>
+    <w:tbl>
+      <w:tblPr>
+        <w:tblStyle w:val="TabelacomGrelha"/>
+        <w:tblW w:w="0pt" w:type="auto"/>
+        <w:tblLook w:firstRow="1" w:lastRow="0" w:firstColumn="1" w:lastColumn="0" w:noHBand="0" w:noVBand="1"/>
+      </w:tblPr>
+      <w:tblGrid>
+        <w:gridCol w:w="1214"/>
+        <w:gridCol w:w="1214"/>
+        <w:gridCol w:w="1214"/>
+        <w:gridCol w:w="1214"/>
+      </w:tblGrid>
+      <w:tr>
+        <w:tc>
+          <w:tcPr>
+            <w:tcW w:w="60.70pt" w:type="dxa"/>
+          </w:tcPr>
+          <w:p>
+            <w:pPr>
+              <w:pStyle w:val="Corpodetexto"/>
+              <w:ind w:firstLine="0pt"/>
+              <w:rPr>
+                <w:lang w:val="en-GB"/>
+              </w:rPr>
+            </w:pPr>
+          </w:p>
+        </w:tc>
+        <w:tc>
+          <w:tcPr>
+            <w:tcW w:w="60.70pt" w:type="dxa"/>
+          </w:tcPr>
+          <w:p>
+            <w:pPr>
+              <w:pStyle w:val="Corpodetexto"/>
+              <w:ind w:firstLine="0pt"/>
+              <w:rPr>
+                <w:lang w:val="en-GB"/>
+              </w:rPr>
+            </w:pPr>
+            <w:r>
+              <w:rPr>
+                <w:lang w:val="en-GB"/>
+              </w:rPr>
+              <w:t>Nodes Seen</w:t>
+            </w:r>
+          </w:p>
+        </w:tc>
+        <w:tc>
+          <w:tcPr>
+            <w:tcW w:w="60.70pt" w:type="dxa"/>
+          </w:tcPr>
+          <w:p>
+            <w:pPr>
+              <w:pStyle w:val="Corpodetexto"/>
+              <w:ind w:firstLine="0pt"/>
+              <w:rPr>
+                <w:lang w:val="en-GB"/>
+              </w:rPr>
+            </w:pPr>
+            <w:r>
+              <w:rPr>
+                <w:lang w:val="en-GB"/>
+              </w:rPr>
+              <w:t>Nodes Generated</w:t>
+            </w:r>
+          </w:p>
+        </w:tc>
+        <w:tc>
+          <w:tcPr>
+            <w:tcW w:w="60.70pt" w:type="dxa"/>
+          </w:tcPr>
+          <w:p>
+            <w:pPr>
+              <w:pStyle w:val="Corpodetexto"/>
+              <w:ind w:firstLine="0pt"/>
+              <w:rPr>
+                <w:lang w:val="en-GB"/>
+              </w:rPr>
+            </w:pPr>
+            <w:r>
+              <w:rPr>
+                <w:lang w:val="en-GB"/>
+              </w:rPr>
+              <w:t>Time taken (seconds)</w:t>
+            </w:r>
+          </w:p>
+        </w:tc>
+      </w:tr>
+      <w:tr>
+        <w:tc>
+          <w:tcPr>
+            <w:tcW w:w="60.70pt" w:type="dxa"/>
+          </w:tcPr>
+          <w:p>
+            <w:pPr>
+              <w:pStyle w:val="Corpodetexto"/>
+              <w:ind w:firstLine="0pt"/>
+              <w:rPr>
+                <w:lang w:val="en-GB"/>
+              </w:rPr>
+            </w:pPr>
+            <w:r>
+              <w:rPr>
+                <w:lang w:val="en-GB"/>
+              </w:rPr>
+              <w:t>Uniform</w:t>
+            </w:r>
+          </w:p>
+        </w:tc>
+        <w:tc>
+          <w:tcPr>
+            <w:tcW w:w="60.70pt" w:type="dxa"/>
+          </w:tcPr>
+          <w:p>
+            <w:pPr>
+              <w:pStyle w:val="Corpodetexto"/>
+              <w:ind w:firstLine="0pt"/>
+              <w:rPr>
+                <w:lang w:val="en-GB"/>
+              </w:rPr>
+            </w:pPr>
+            <w:r>
+              <w:rPr>
+                <w:lang w:val="en-GB"/>
+              </w:rPr>
+              <w:t>219</w:t>
+            </w:r>
+          </w:p>
+        </w:tc>
+        <w:tc>
+          <w:tcPr>
+            <w:tcW w:w="60.70pt" w:type="dxa"/>
+          </w:tcPr>
+          <w:p>
+            <w:pPr>
+              <w:pStyle w:val="Corpodetexto"/>
+              <w:ind w:firstLine="0pt"/>
+              <w:rPr>
+                <w:lang w:val="en-GB"/>
+              </w:rPr>
+            </w:pPr>
+            <w:r>
+              <w:rPr>
+                <w:lang w:val="en-GB"/>
+              </w:rPr>
+              <w:t>307</w:t>
+            </w:r>
+          </w:p>
+        </w:tc>
+        <w:tc>
+          <w:tcPr>
+            <w:tcW w:w="60.70pt" w:type="dxa"/>
+          </w:tcPr>
+          <w:p>
+            <w:pPr>
+              <w:pStyle w:val="Corpodetexto"/>
+              <w:ind w:firstLine="0pt"/>
+              <w:rPr>
+                <w:lang w:val="en-GB"/>
+              </w:rPr>
+            </w:pPr>
+            <w:r>
+              <w:rPr>
+                <w:lang w:val="en-GB"/>
+              </w:rPr>
+              <w:t>0.1</w:t>
+            </w:r>
+            <w:r>
+              <w:rPr>
+                <w:lang w:val="en-GB"/>
+              </w:rPr>
+              <w:t>39</w:t>
+            </w:r>
+          </w:p>
+        </w:tc>
+      </w:tr>
+      <w:tr>
+        <w:tc>
+          <w:tcPr>
+            <w:tcW w:w="60.70pt" w:type="dxa"/>
+          </w:tcPr>
+          <w:p>
+            <w:pPr>
+              <w:pStyle w:val="Corpodetexto"/>
+              <w:ind w:firstLine="0pt"/>
+              <w:rPr>
+                <w:lang w:val="en-GB"/>
+              </w:rPr>
+            </w:pPr>
+            <w:r>
+              <w:rPr>
+                <w:lang w:val="en-GB"/>
+              </w:rPr>
+              <w:t>Greedy 1</w:t>
+            </w:r>
+          </w:p>
+        </w:tc>
+        <w:tc>
+          <w:tcPr>
+            <w:tcW w:w="60.70pt" w:type="dxa"/>
+          </w:tcPr>
+          <w:p>
+            <w:pPr>
+              <w:pStyle w:val="Corpodetexto"/>
+              <w:ind w:firstLine="0pt"/>
+              <w:rPr>
+                <w:lang w:val="en-GB"/>
+              </w:rPr>
+            </w:pPr>
+            <w:r>
+              <w:rPr>
+                <w:lang w:val="en-GB"/>
+              </w:rPr>
+              <w:t>15</w:t>
+            </w:r>
+          </w:p>
+        </w:tc>
+        <w:tc>
+          <w:tcPr>
+            <w:tcW w:w="60.70pt" w:type="dxa"/>
+          </w:tcPr>
+          <w:p>
+            <w:pPr>
+              <w:pStyle w:val="Corpodetexto"/>
+              <w:ind w:firstLine="0pt"/>
+              <w:rPr>
+                <w:lang w:val="en-GB"/>
+              </w:rPr>
+            </w:pPr>
+            <w:r>
+              <w:rPr>
+                <w:lang w:val="en-GB"/>
+              </w:rPr>
+              <w:t>23</w:t>
+            </w:r>
+          </w:p>
+        </w:tc>
+        <w:tc>
+          <w:tcPr>
+            <w:tcW w:w="60.70pt" w:type="dxa"/>
+          </w:tcPr>
+          <w:p>
+            <w:pPr>
+              <w:pStyle w:val="Corpodetexto"/>
+              <w:ind w:firstLine="0pt"/>
+              <w:rPr>
+                <w:lang w:val="en-GB"/>
+              </w:rPr>
+            </w:pPr>
+            <w:r>
+              <w:rPr>
+                <w:lang w:val="en-GB"/>
+              </w:rPr>
+              <w:t>0.104</w:t>
+            </w:r>
+          </w:p>
+        </w:tc>
+      </w:tr>
+      <w:tr>
+        <w:tc>
+          <w:tcPr>
+            <w:tcW w:w="60.70pt" w:type="dxa"/>
+          </w:tcPr>
+          <w:p>
+            <w:pPr>
+              <w:pStyle w:val="Corpodetexto"/>
+              <w:ind w:firstLine="0pt"/>
+              <w:rPr>
+                <w:lang w:val="en-GB"/>
+              </w:rPr>
+            </w:pPr>
+            <w:r>
+              <w:rPr>
+                <w:lang w:val="en-GB"/>
+              </w:rPr>
+              <w:t>Greedy 2</w:t>
+            </w:r>
+          </w:p>
+        </w:tc>
+        <w:tc>
+          <w:tcPr>
+            <w:tcW w:w="60.70pt" w:type="dxa"/>
+          </w:tcPr>
+          <w:p>
+            <w:pPr>
+              <w:pStyle w:val="Corpodetexto"/>
+              <w:ind w:firstLine="0pt"/>
+              <w:rPr>
+                <w:lang w:val="en-GB"/>
+              </w:rPr>
+            </w:pPr>
+            <w:r>
+              <w:rPr>
+                <w:lang w:val="en-GB"/>
+              </w:rPr>
+              <w:t>19</w:t>
+            </w:r>
+          </w:p>
+        </w:tc>
+        <w:tc>
+          <w:tcPr>
+            <w:tcW w:w="60.70pt" w:type="dxa"/>
+          </w:tcPr>
+          <w:p>
+            <w:pPr>
+              <w:pStyle w:val="Corpodetexto"/>
+              <w:ind w:firstLine="0pt"/>
+              <w:rPr>
+                <w:lang w:val="en-GB"/>
+              </w:rPr>
+            </w:pPr>
+            <w:r>
+              <w:rPr>
+                <w:lang w:val="en-GB"/>
+              </w:rPr>
+              <w:t>28</w:t>
+            </w:r>
+          </w:p>
+        </w:tc>
+        <w:tc>
+          <w:tcPr>
+            <w:tcW w:w="60.70pt" w:type="dxa"/>
+          </w:tcPr>
+          <w:p>
+            <w:pPr>
+              <w:pStyle w:val="Corpodetexto"/>
+              <w:ind w:firstLine="0pt"/>
+              <w:rPr>
+                <w:lang w:val="en-GB"/>
+              </w:rPr>
+            </w:pPr>
+            <w:r>
+              <w:rPr>
+                <w:lang w:val="en-GB"/>
+              </w:rPr>
+              <w:t>0.036</w:t>
+            </w:r>
+          </w:p>
+        </w:tc>
+      </w:tr>
+      <w:tr>
+        <w:tc>
+          <w:tcPr>
+            <w:tcW w:w="60.70pt" w:type="dxa"/>
+          </w:tcPr>
+          <w:p>
+            <w:pPr>
+              <w:pStyle w:val="Corpodetexto"/>
+              <w:ind w:firstLine="0pt"/>
+              <w:rPr>
+                <w:lang w:val="en-GB"/>
+              </w:rPr>
+            </w:pPr>
+            <w:r>
+              <w:rPr>
+                <w:lang w:val="en-GB"/>
+              </w:rPr>
+              <w:t>A* 1</w:t>
+            </w:r>
+          </w:p>
+        </w:tc>
+        <w:tc>
+          <w:tcPr>
+            <w:tcW w:w="60.70pt" w:type="dxa"/>
+          </w:tcPr>
+          <w:p>
+            <w:pPr>
+              <w:pStyle w:val="Corpodetexto"/>
+              <w:ind w:firstLine="0pt"/>
+              <w:rPr>
+                <w:lang w:val="en-GB"/>
+              </w:rPr>
+            </w:pPr>
+            <w:r>
+              <w:rPr>
+                <w:lang w:val="en-GB"/>
+              </w:rPr>
+              <w:t>16</w:t>
+            </w:r>
+          </w:p>
+        </w:tc>
+        <w:tc>
+          <w:tcPr>
+            <w:tcW w:w="60.70pt" w:type="dxa"/>
+          </w:tcPr>
+          <w:p>
+            <w:pPr>
+              <w:pStyle w:val="Corpodetexto"/>
+              <w:ind w:firstLine="0pt"/>
+              <w:rPr>
+                <w:lang w:val="en-GB"/>
+              </w:rPr>
+            </w:pPr>
+            <w:r>
+              <w:rPr>
+                <w:lang w:val="en-GB"/>
+              </w:rPr>
+              <w:t>24</w:t>
+            </w:r>
+          </w:p>
+        </w:tc>
+        <w:tc>
+          <w:tcPr>
+            <w:tcW w:w="60.70pt" w:type="dxa"/>
+          </w:tcPr>
+          <w:p>
+            <w:pPr>
+              <w:pStyle w:val="Corpodetexto"/>
+              <w:ind w:firstLine="0pt"/>
+              <w:rPr>
+                <w:lang w:val="en-GB"/>
+              </w:rPr>
+            </w:pPr>
+            <w:r>
+              <w:rPr>
+                <w:lang w:val="en-GB"/>
+              </w:rPr>
+              <w:t>0.026</w:t>
+            </w:r>
+          </w:p>
+        </w:tc>
+      </w:tr>
+      <w:tr>
+        <w:tc>
+          <w:tcPr>
+            <w:tcW w:w="60.70pt" w:type="dxa"/>
+          </w:tcPr>
+          <w:p>
+            <w:pPr>
+              <w:pStyle w:val="Corpodetexto"/>
+              <w:ind w:firstLine="0pt"/>
+              <w:rPr>
+                <w:lang w:val="en-GB"/>
+              </w:rPr>
+            </w:pPr>
+            <w:r>
+              <w:rPr>
+                <w:lang w:val="en-GB"/>
+              </w:rPr>
+              <w:t>A* 2</w:t>
+            </w:r>
+          </w:p>
+        </w:tc>
+        <w:tc>
+          <w:tcPr>
+            <w:tcW w:w="60.70pt" w:type="dxa"/>
+          </w:tcPr>
+          <w:p>
+            <w:pPr>
+              <w:pStyle w:val="Corpodetexto"/>
+              <w:ind w:firstLine="0pt"/>
+              <w:rPr>
+                <w:lang w:val="en-GB"/>
+              </w:rPr>
+            </w:pPr>
+            <w:r>
+              <w:rPr>
+                <w:lang w:val="en-GB"/>
+              </w:rPr>
+              <w:t>16</w:t>
+            </w:r>
+          </w:p>
+        </w:tc>
+        <w:tc>
+          <w:tcPr>
+            <w:tcW w:w="60.70pt" w:type="dxa"/>
+          </w:tcPr>
+          <w:p>
+            <w:pPr>
+              <w:pStyle w:val="Corpodetexto"/>
+              <w:ind w:firstLine="0pt"/>
+              <w:rPr>
+                <w:lang w:val="en-GB"/>
+              </w:rPr>
+            </w:pPr>
+            <w:r>
+              <w:rPr>
+                <w:lang w:val="en-GB"/>
+              </w:rPr>
+              <w:t>23</w:t>
+            </w:r>
+          </w:p>
+        </w:tc>
+        <w:tc>
+          <w:tcPr>
+            <w:tcW w:w="60.70pt" w:type="dxa"/>
+          </w:tcPr>
+          <w:p>
+            <w:pPr>
+              <w:pStyle w:val="Corpodetexto"/>
+              <w:ind w:firstLine="0pt"/>
+              <w:rPr>
+                <w:lang w:val="en-GB"/>
+              </w:rPr>
+            </w:pPr>
+            <w:r>
+              <w:rPr>
+                <w:lang w:val="en-GB"/>
+              </w:rPr>
+              <w:t>0.032</w:t>
+            </w:r>
+          </w:p>
+        </w:tc>
+      </w:tr>
+    </w:tbl>
+    <w:p>
+      <w:pPr>
+        <w:pStyle w:val="Corpodetexto"/>
+        <w:rPr>
+          <w:lang w:val="en-GB"/>
+        </w:rPr>
+      </w:pPr>
     </w:p>
     <w:p>
       <w:pPr>
-        <w:pStyle w:val="Ttulo1"/>
-        <w:rPr>
-          <w:lang w:val="en-GB"/>
-        </w:rPr>
-      </w:pPr>
-      <w:r>
-        <w:rPr>
-          <w:lang w:val="en-GB"/>
-        </w:rPr>
-        <w:t>Conclusions and Development Prespectives</w:t>
-      </w:r>
+        <w:pStyle w:val="Corpodetexto"/>
+        <w:rPr>
+          <w:lang w:val="en-GB"/>
+        </w:rPr>
+      </w:pPr>
+      <w:r>
+        <w:rPr>
+          <w:lang w:val="en-GB"/>
+        </w:rPr>
+        <w:t xml:space="preserve">Board </w:t>
+      </w:r>
+      <w:r>
+        <w:rPr>
+          <w:lang w:val="en-GB"/>
+        </w:rPr>
+        <w:t>3</w:t>
+      </w:r>
+      <w:r>
+        <w:rPr>
+          <w:lang w:val="en-GB"/>
+        </w:rPr>
+        <w:t>:</w:t>
+      </w:r>
+    </w:p>
+    <w:tbl>
+      <w:tblPr>
+        <w:tblStyle w:val="TabelacomGrelha"/>
+        <w:tblW w:w="0pt" w:type="auto"/>
+        <w:tblLook w:firstRow="1" w:lastRow="0" w:firstColumn="1" w:lastColumn="0" w:noHBand="0" w:noVBand="1"/>
+      </w:tblPr>
+      <w:tblGrid>
+        <w:gridCol w:w="1214"/>
+        <w:gridCol w:w="1214"/>
+        <w:gridCol w:w="1214"/>
+        <w:gridCol w:w="1214"/>
+      </w:tblGrid>
+      <w:tr>
+        <w:tc>
+          <w:tcPr>
+            <w:tcW w:w="60.70pt" w:type="dxa"/>
+          </w:tcPr>
+          <w:p>
+            <w:pPr>
+              <w:pStyle w:val="Corpodetexto"/>
+              <w:ind w:firstLine="0pt"/>
+              <w:rPr>
+                <w:lang w:val="en-GB"/>
+              </w:rPr>
+            </w:pPr>
+          </w:p>
+        </w:tc>
+        <w:tc>
+          <w:tcPr>
+            <w:tcW w:w="60.70pt" w:type="dxa"/>
+          </w:tcPr>
+          <w:p>
+            <w:pPr>
+              <w:pStyle w:val="Corpodetexto"/>
+              <w:ind w:firstLine="0pt"/>
+              <w:rPr>
+                <w:lang w:val="en-GB"/>
+              </w:rPr>
+            </w:pPr>
+            <w:r>
+              <w:rPr>
+                <w:lang w:val="en-GB"/>
+              </w:rPr>
+              <w:t>Nodes Seen</w:t>
+            </w:r>
+          </w:p>
+        </w:tc>
+        <w:tc>
+          <w:tcPr>
+            <w:tcW w:w="60.70pt" w:type="dxa"/>
+          </w:tcPr>
+          <w:p>
+            <w:pPr>
+              <w:pStyle w:val="Corpodetexto"/>
+              <w:ind w:firstLine="0pt"/>
+              <w:rPr>
+                <w:lang w:val="en-GB"/>
+              </w:rPr>
+            </w:pPr>
+            <w:r>
+              <w:rPr>
+                <w:lang w:val="en-GB"/>
+              </w:rPr>
+              <w:t>Nodes Generated</w:t>
+            </w:r>
+          </w:p>
+        </w:tc>
+        <w:tc>
+          <w:tcPr>
+            <w:tcW w:w="60.70pt" w:type="dxa"/>
+          </w:tcPr>
+          <w:p>
+            <w:pPr>
+              <w:pStyle w:val="Corpodetexto"/>
+              <w:ind w:firstLine="0pt"/>
+              <w:rPr>
+                <w:lang w:val="en-GB"/>
+              </w:rPr>
+            </w:pPr>
+            <w:r>
+              <w:rPr>
+                <w:lang w:val="en-GB"/>
+              </w:rPr>
+              <w:t>Time taken (seconds)</w:t>
+            </w:r>
+          </w:p>
+        </w:tc>
+      </w:tr>
+      <w:tr>
+        <w:tc>
+          <w:tcPr>
+            <w:tcW w:w="60.70pt" w:type="dxa"/>
+          </w:tcPr>
+          <w:p>
+            <w:pPr>
+              <w:pStyle w:val="Corpodetexto"/>
+              <w:ind w:firstLine="0pt"/>
+              <w:rPr>
+                <w:lang w:val="en-GB"/>
+              </w:rPr>
+            </w:pPr>
+            <w:r>
+              <w:rPr>
+                <w:lang w:val="en-GB"/>
+              </w:rPr>
+              <w:t>Uniform</w:t>
+            </w:r>
+          </w:p>
+        </w:tc>
+        <w:tc>
+          <w:tcPr>
+            <w:tcW w:w="60.70pt" w:type="dxa"/>
+          </w:tcPr>
+          <w:p>
+            <w:pPr>
+              <w:pStyle w:val="Corpodetexto"/>
+              <w:ind w:firstLine="0pt"/>
+              <w:rPr>
+                <w:lang w:val="en-GB"/>
+              </w:rPr>
+            </w:pPr>
+            <w:r>
+              <w:rPr>
+                <w:lang w:val="en-GB"/>
+              </w:rPr>
+              <w:t>713</w:t>
+            </w:r>
+          </w:p>
+        </w:tc>
+        <w:tc>
+          <w:tcPr>
+            <w:tcW w:w="60.70pt" w:type="dxa"/>
+          </w:tcPr>
+          <w:p>
+            <w:pPr>
+              <w:pStyle w:val="Corpodetexto"/>
+              <w:ind w:firstLine="0pt"/>
+              <w:rPr>
+                <w:lang w:val="en-GB"/>
+              </w:rPr>
+            </w:pPr>
+            <w:r>
+              <w:rPr>
+                <w:lang w:val="en-GB"/>
+              </w:rPr>
+              <w:t>1000</w:t>
+            </w:r>
+          </w:p>
+        </w:tc>
+        <w:tc>
+          <w:tcPr>
+            <w:tcW w:w="60.70pt" w:type="dxa"/>
+          </w:tcPr>
+          <w:p>
+            <w:pPr>
+              <w:pStyle w:val="Corpodetexto"/>
+              <w:ind w:firstLine="0pt"/>
+              <w:rPr>
+                <w:lang w:val="en-GB"/>
+              </w:rPr>
+            </w:pPr>
+            <w:r>
+              <w:rPr>
+                <w:lang w:val="en-GB"/>
+              </w:rPr>
+              <w:t>0.</w:t>
+            </w:r>
+            <w:r>
+              <w:rPr>
+                <w:lang w:val="en-GB"/>
+              </w:rPr>
+              <w:t>460</w:t>
+            </w:r>
+          </w:p>
+        </w:tc>
+      </w:tr>
+      <w:tr>
+        <w:tc>
+          <w:tcPr>
+            <w:tcW w:w="60.70pt" w:type="dxa"/>
+          </w:tcPr>
+          <w:p>
+            <w:pPr>
+              <w:pStyle w:val="Corpodetexto"/>
+              <w:ind w:firstLine="0pt"/>
+              <w:rPr>
+                <w:lang w:val="en-GB"/>
+              </w:rPr>
+            </w:pPr>
+            <w:r>
+              <w:rPr>
+                <w:lang w:val="en-GB"/>
+              </w:rPr>
+              <w:t>Greedy 1</w:t>
+            </w:r>
+          </w:p>
+        </w:tc>
+        <w:tc>
+          <w:tcPr>
+            <w:tcW w:w="60.70pt" w:type="dxa"/>
+          </w:tcPr>
+          <w:p>
+            <w:pPr>
+              <w:pStyle w:val="Corpodetexto"/>
+              <w:ind w:firstLine="0pt"/>
+              <w:rPr>
+                <w:lang w:val="en-GB"/>
+              </w:rPr>
+            </w:pPr>
+            <w:r>
+              <w:rPr>
+                <w:lang w:val="en-GB"/>
+              </w:rPr>
+              <w:t>965</w:t>
+            </w:r>
+          </w:p>
+        </w:tc>
+        <w:tc>
+          <w:tcPr>
+            <w:tcW w:w="60.70pt" w:type="dxa"/>
+          </w:tcPr>
+          <w:p>
+            <w:pPr>
+              <w:pStyle w:val="Corpodetexto"/>
+              <w:ind w:firstLine="0pt"/>
+              <w:rPr>
+                <w:lang w:val="en-GB"/>
+              </w:rPr>
+            </w:pPr>
+            <w:r>
+              <w:rPr>
+                <w:lang w:val="en-GB"/>
+              </w:rPr>
+              <w:t>1174</w:t>
+            </w:r>
+          </w:p>
+        </w:tc>
+        <w:tc>
+          <w:tcPr>
+            <w:tcW w:w="60.70pt" w:type="dxa"/>
+          </w:tcPr>
+          <w:p>
+            <w:pPr>
+              <w:pStyle w:val="Corpodetexto"/>
+              <w:ind w:firstLine="0pt"/>
+              <w:rPr>
+                <w:lang w:val="en-GB"/>
+              </w:rPr>
+            </w:pPr>
+            <w:r>
+              <w:rPr>
+                <w:lang w:val="en-GB"/>
+              </w:rPr>
+              <w:t>0.824</w:t>
+            </w:r>
+          </w:p>
+        </w:tc>
+      </w:tr>
+      <w:tr>
+        <w:tc>
+          <w:tcPr>
+            <w:tcW w:w="60.70pt" w:type="dxa"/>
+          </w:tcPr>
+          <w:p>
+            <w:pPr>
+              <w:pStyle w:val="Corpodetexto"/>
+              <w:ind w:firstLine="0pt"/>
+              <w:rPr>
+                <w:lang w:val="en-GB"/>
+              </w:rPr>
+            </w:pPr>
+            <w:r>
+              <w:rPr>
+                <w:lang w:val="en-GB"/>
+              </w:rPr>
+              <w:t>Greedy 2</w:t>
+            </w:r>
+          </w:p>
+        </w:tc>
+        <w:tc>
+          <w:tcPr>
+            <w:tcW w:w="60.70pt" w:type="dxa"/>
+          </w:tcPr>
+          <w:p>
+            <w:pPr>
+              <w:pStyle w:val="Corpodetexto"/>
+              <w:ind w:firstLine="0pt"/>
+              <w:rPr>
+                <w:lang w:val="en-GB"/>
+              </w:rPr>
+            </w:pPr>
+            <w:r>
+              <w:rPr>
+                <w:lang w:val="en-GB"/>
+              </w:rPr>
+              <w:t>28</w:t>
+            </w:r>
+          </w:p>
+        </w:tc>
+        <w:tc>
+          <w:tcPr>
+            <w:tcW w:w="60.70pt" w:type="dxa"/>
+          </w:tcPr>
+          <w:p>
+            <w:pPr>
+              <w:pStyle w:val="Corpodetexto"/>
+              <w:ind w:firstLine="0pt"/>
+              <w:rPr>
+                <w:lang w:val="en-GB"/>
+              </w:rPr>
+            </w:pPr>
+            <w:r>
+              <w:rPr>
+                <w:lang w:val="en-GB"/>
+              </w:rPr>
+              <w:t>41</w:t>
+            </w:r>
+          </w:p>
+        </w:tc>
+        <w:tc>
+          <w:tcPr>
+            <w:tcW w:w="60.70pt" w:type="dxa"/>
+          </w:tcPr>
+          <w:p>
+            <w:pPr>
+              <w:pStyle w:val="Corpodetexto"/>
+              <w:ind w:firstLine="0pt"/>
+              <w:rPr>
+                <w:lang w:val="en-GB"/>
+              </w:rPr>
+            </w:pPr>
+            <w:r>
+              <w:rPr>
+                <w:lang w:val="en-GB"/>
+              </w:rPr>
+              <w:t>0.045</w:t>
+            </w:r>
+          </w:p>
+        </w:tc>
+      </w:tr>
+      <w:tr>
+        <w:tc>
+          <w:tcPr>
+            <w:tcW w:w="60.70pt" w:type="dxa"/>
+          </w:tcPr>
+          <w:p>
+            <w:pPr>
+              <w:pStyle w:val="Corpodetexto"/>
+              <w:ind w:firstLine="0pt"/>
+              <w:rPr>
+                <w:lang w:val="en-GB"/>
+              </w:rPr>
+            </w:pPr>
+            <w:r>
+              <w:rPr>
+                <w:lang w:val="en-GB"/>
+              </w:rPr>
+              <w:lastRenderedPageBreak/>
+              <w:t>A* 1</w:t>
+            </w:r>
+          </w:p>
+        </w:tc>
+        <w:tc>
+          <w:tcPr>
+            <w:tcW w:w="60.70pt" w:type="dxa"/>
+          </w:tcPr>
+          <w:p>
+            <w:pPr>
+              <w:pStyle w:val="Corpodetexto"/>
+              <w:ind w:firstLine="0pt"/>
+              <w:rPr>
+                <w:lang w:val="en-GB"/>
+              </w:rPr>
+            </w:pPr>
+            <w:r>
+              <w:rPr>
+                <w:lang w:val="en-GB"/>
+              </w:rPr>
+              <w:t>64</w:t>
+            </w:r>
+          </w:p>
+        </w:tc>
+        <w:tc>
+          <w:tcPr>
+            <w:tcW w:w="60.70pt" w:type="dxa"/>
+          </w:tcPr>
+          <w:p>
+            <w:pPr>
+              <w:pStyle w:val="Corpodetexto"/>
+              <w:ind w:firstLine="0pt"/>
+              <w:rPr>
+                <w:lang w:val="en-GB"/>
+              </w:rPr>
+            </w:pPr>
+            <w:r>
+              <w:rPr>
+                <w:lang w:val="en-GB"/>
+              </w:rPr>
+              <w:t>91</w:t>
+            </w:r>
+          </w:p>
+        </w:tc>
+        <w:tc>
+          <w:tcPr>
+            <w:tcW w:w="60.70pt" w:type="dxa"/>
+          </w:tcPr>
+          <w:p>
+            <w:pPr>
+              <w:pStyle w:val="Corpodetexto"/>
+              <w:ind w:firstLine="0pt"/>
+              <w:rPr>
+                <w:lang w:val="en-GB"/>
+              </w:rPr>
+            </w:pPr>
+            <w:r>
+              <w:rPr>
+                <w:lang w:val="en-GB"/>
+              </w:rPr>
+              <w:t>0.038</w:t>
+            </w:r>
+          </w:p>
+        </w:tc>
+      </w:tr>
+      <w:tr>
+        <w:tc>
+          <w:tcPr>
+            <w:tcW w:w="60.70pt" w:type="dxa"/>
+          </w:tcPr>
+          <w:p>
+            <w:pPr>
+              <w:pStyle w:val="Corpodetexto"/>
+              <w:ind w:firstLine="0pt"/>
+              <w:rPr>
+                <w:lang w:val="en-GB"/>
+              </w:rPr>
+            </w:pPr>
+            <w:r>
+              <w:rPr>
+                <w:lang w:val="en-GB"/>
+              </w:rPr>
+              <w:t>A* 2</w:t>
+            </w:r>
+          </w:p>
+        </w:tc>
+        <w:tc>
+          <w:tcPr>
+            <w:tcW w:w="60.70pt" w:type="dxa"/>
+          </w:tcPr>
+          <w:p>
+            <w:pPr>
+              <w:pStyle w:val="Corpodetexto"/>
+              <w:ind w:firstLine="0pt"/>
+              <w:rPr>
+                <w:lang w:val="en-GB"/>
+              </w:rPr>
+            </w:pPr>
+            <w:r>
+              <w:rPr>
+                <w:lang w:val="en-GB"/>
+              </w:rPr>
+              <w:t>30</w:t>
+            </w:r>
+          </w:p>
+        </w:tc>
+        <w:tc>
+          <w:tcPr>
+            <w:tcW w:w="60.70pt" w:type="dxa"/>
+          </w:tcPr>
+          <w:p>
+            <w:pPr>
+              <w:pStyle w:val="Corpodetexto"/>
+              <w:ind w:firstLine="0pt"/>
+              <w:rPr>
+                <w:lang w:val="en-GB"/>
+              </w:rPr>
+            </w:pPr>
+            <w:r>
+              <w:rPr>
+                <w:lang w:val="en-GB"/>
+              </w:rPr>
+              <w:t>44</w:t>
+            </w:r>
+          </w:p>
+        </w:tc>
+        <w:tc>
+          <w:tcPr>
+            <w:tcW w:w="60.70pt" w:type="dxa"/>
+          </w:tcPr>
+          <w:p>
+            <w:pPr>
+              <w:pStyle w:val="Corpodetexto"/>
+              <w:ind w:firstLine="0pt"/>
+              <w:rPr>
+                <w:lang w:val="en-GB"/>
+              </w:rPr>
+            </w:pPr>
+            <w:r>
+              <w:rPr>
+                <w:lang w:val="en-GB"/>
+              </w:rPr>
+              <w:t>0.040</w:t>
+            </w:r>
+          </w:p>
+        </w:tc>
+      </w:tr>
+    </w:tbl>
+    <w:p>
+      <w:pPr>
+        <w:pStyle w:val="Corpodetexto"/>
+        <w:rPr>
+          <w:lang w:val="en-GB"/>
+        </w:rPr>
+      </w:pPr>
     </w:p>
     <w:p>
       <w:pPr>
@@ -4583,369 +5638,589 @@
           <w:lang w:val="en-GB"/>
         </w:rPr>
       </w:pPr>
-      <w:proofErr w:type="spellStart"/>
-      <w:r>
-        <w:rPr>
-          <w:lang w:val="en-GB"/>
-        </w:rPr>
-        <w:t>Sumário</w:t>
-      </w:r>
-      <w:proofErr w:type="spellEnd"/>
-      <w:r>
-        <w:rPr>
-          <w:lang w:val="en-GB"/>
-        </w:rPr>
-        <w:t xml:space="preserve"> do </w:t>
-      </w:r>
-      <w:proofErr w:type="spellStart"/>
-      <w:r>
-        <w:rPr>
-          <w:lang w:val="en-GB"/>
-        </w:rPr>
-        <w:t>trabalho</w:t>
-      </w:r>
-      <w:proofErr w:type="spellEnd"/>
-      <w:r>
-        <w:rPr>
-          <w:lang w:val="en-GB"/>
-        </w:rPr>
-        <w:t xml:space="preserve"> </w:t>
-      </w:r>
-      <w:proofErr w:type="spellStart"/>
-      <w:r>
-        <w:rPr>
-          <w:lang w:val="en-GB"/>
-        </w:rPr>
-        <w:t>realizado</w:t>
-      </w:r>
-      <w:proofErr w:type="spellEnd"/>
-      <w:r>
-        <w:rPr>
-          <w:lang w:val="en-GB"/>
-        </w:rPr>
-        <w:t xml:space="preserve"> e </w:t>
-      </w:r>
-      <w:proofErr w:type="spellStart"/>
-      <w:r>
-        <w:rPr>
-          <w:lang w:val="en-GB"/>
-        </w:rPr>
-        <w:t>conclusões</w:t>
-      </w:r>
-      <w:proofErr w:type="spellEnd"/>
-      <w:r>
-        <w:rPr>
-          <w:lang w:val="en-GB"/>
-        </w:rPr>
-        <w:t xml:space="preserve"> que </w:t>
-      </w:r>
-      <w:proofErr w:type="spellStart"/>
-      <w:r>
-        <w:rPr>
-          <w:lang w:val="en-GB"/>
-        </w:rPr>
-        <w:t>retira</w:t>
-      </w:r>
-      <w:proofErr w:type="spellEnd"/>
-      <w:r>
-        <w:rPr>
-          <w:lang w:val="en-GB"/>
-        </w:rPr>
-        <w:t xml:space="preserve"> </w:t>
-      </w:r>
-      <w:proofErr w:type="spellStart"/>
-      <w:r>
-        <w:rPr>
-          <w:lang w:val="en-GB"/>
-        </w:rPr>
-        <w:t>deste</w:t>
-      </w:r>
-      <w:proofErr w:type="spellEnd"/>
-      <w:r>
-        <w:rPr>
-          <w:lang w:val="en-GB"/>
-        </w:rPr>
-        <w:t xml:space="preserve"> </w:t>
-      </w:r>
-      <w:proofErr w:type="spellStart"/>
-      <w:r>
-        <w:rPr>
-          <w:lang w:val="en-GB"/>
-        </w:rPr>
-        <w:t>projeto</w:t>
-      </w:r>
-      <w:proofErr w:type="spellEnd"/>
-      <w:r>
-        <w:rPr>
-          <w:lang w:val="en-GB"/>
-        </w:rPr>
-        <w:t xml:space="preserve">. </w:t>
-      </w:r>
-      <w:proofErr w:type="spellStart"/>
-      <w:r>
-        <w:rPr>
-          <w:lang w:val="en-GB"/>
-        </w:rPr>
-        <w:t>Análise</w:t>
-      </w:r>
-      <w:proofErr w:type="spellEnd"/>
-      <w:r>
-        <w:rPr>
-          <w:lang w:val="en-GB"/>
-        </w:rPr>
-        <w:t xml:space="preserve"> </w:t>
-      </w:r>
-      <w:proofErr w:type="spellStart"/>
-      <w:r>
-        <w:rPr>
-          <w:lang w:val="en-GB"/>
-        </w:rPr>
-        <w:t>crítica</w:t>
-      </w:r>
-      <w:proofErr w:type="spellEnd"/>
-      <w:r>
-        <w:rPr>
-          <w:lang w:val="en-GB"/>
-        </w:rPr>
-        <w:t xml:space="preserve"> dos </w:t>
-      </w:r>
-      <w:proofErr w:type="spellStart"/>
-      <w:r>
-        <w:rPr>
-          <w:lang w:val="en-GB"/>
-        </w:rPr>
-        <w:t>resultados</w:t>
-      </w:r>
-      <w:proofErr w:type="spellEnd"/>
-      <w:r>
-        <w:rPr>
-          <w:lang w:val="en-GB"/>
-        </w:rPr>
-        <w:t xml:space="preserve"> </w:t>
-      </w:r>
-      <w:proofErr w:type="spellStart"/>
-      <w:r>
-        <w:rPr>
-          <w:lang w:val="en-GB"/>
-        </w:rPr>
-        <w:t>obtidos</w:t>
-      </w:r>
-      <w:proofErr w:type="spellEnd"/>
-      <w:r>
-        <w:rPr>
-          <w:lang w:val="en-GB"/>
-        </w:rPr>
-        <w:t xml:space="preserve"> </w:t>
-      </w:r>
-      <w:proofErr w:type="spellStart"/>
-      <w:r>
-        <w:rPr>
-          <w:lang w:val="en-GB"/>
-        </w:rPr>
-        <w:t>em</w:t>
-      </w:r>
-      <w:proofErr w:type="spellEnd"/>
-      <w:r>
-        <w:rPr>
-          <w:lang w:val="en-GB"/>
-        </w:rPr>
-        <w:t xml:space="preserve"> </w:t>
-      </w:r>
-      <w:proofErr w:type="spellStart"/>
-      <w:r>
-        <w:rPr>
-          <w:lang w:val="en-GB"/>
-        </w:rPr>
-        <w:t>comparação</w:t>
-      </w:r>
-      <w:proofErr w:type="spellEnd"/>
-      <w:r>
-        <w:rPr>
-          <w:lang w:val="en-GB"/>
-        </w:rPr>
-        <w:t xml:space="preserve"> com </w:t>
-      </w:r>
-      <w:proofErr w:type="spellStart"/>
-      <w:r>
-        <w:rPr>
-          <w:lang w:val="en-GB"/>
-        </w:rPr>
-        <w:t>os</w:t>
-      </w:r>
-      <w:proofErr w:type="spellEnd"/>
-      <w:r>
-        <w:rPr>
-          <w:lang w:val="en-GB"/>
-        </w:rPr>
-        <w:t xml:space="preserve"> </w:t>
-      </w:r>
-      <w:proofErr w:type="spellStart"/>
-      <w:r>
-        <w:rPr>
-          <w:lang w:val="en-GB"/>
-        </w:rPr>
-        <w:t>resultados</w:t>
-      </w:r>
-      <w:proofErr w:type="spellEnd"/>
-      <w:r>
-        <w:rPr>
-          <w:lang w:val="en-GB"/>
-        </w:rPr>
-        <w:t xml:space="preserve"> </w:t>
-      </w:r>
-      <w:proofErr w:type="spellStart"/>
-      <w:r>
-        <w:rPr>
-          <w:lang w:val="en-GB"/>
-        </w:rPr>
-        <w:t>teóricos</w:t>
-      </w:r>
-      <w:proofErr w:type="spellEnd"/>
-      <w:r>
-        <w:rPr>
-          <w:lang w:val="en-GB"/>
-        </w:rPr>
-        <w:t xml:space="preserve"> que </w:t>
-      </w:r>
-      <w:proofErr w:type="spellStart"/>
-      <w:r>
-        <w:rPr>
-          <w:lang w:val="en-GB"/>
-        </w:rPr>
-        <w:t>seriam</w:t>
-      </w:r>
-      <w:proofErr w:type="spellEnd"/>
-      <w:r>
-        <w:rPr>
-          <w:lang w:val="en-GB"/>
-        </w:rPr>
-        <w:t xml:space="preserve"> </w:t>
-      </w:r>
-      <w:proofErr w:type="spellStart"/>
-      <w:r>
-        <w:rPr>
-          <w:lang w:val="en-GB"/>
-        </w:rPr>
-        <w:t>esperados</w:t>
-      </w:r>
-      <w:proofErr w:type="spellEnd"/>
-      <w:r>
-        <w:rPr>
-          <w:lang w:val="en-GB"/>
-        </w:rPr>
-        <w:t xml:space="preserve">. </w:t>
-      </w:r>
-      <w:proofErr w:type="spellStart"/>
-      <w:r>
-        <w:rPr>
-          <w:lang w:val="en-GB"/>
-        </w:rPr>
-        <w:t>Trabalho</w:t>
-      </w:r>
-      <w:proofErr w:type="spellEnd"/>
-      <w:r>
-        <w:rPr>
-          <w:lang w:val="en-GB"/>
-        </w:rPr>
-        <w:t xml:space="preserve"> </w:t>
-      </w:r>
-      <w:proofErr w:type="spellStart"/>
-      <w:r>
-        <w:rPr>
-          <w:lang w:val="en-GB"/>
-        </w:rPr>
-        <w:t>futuro</w:t>
-      </w:r>
-      <w:proofErr w:type="spellEnd"/>
-      <w:r>
-        <w:rPr>
-          <w:lang w:val="en-GB"/>
-        </w:rPr>
-        <w:t xml:space="preserve">, </w:t>
-      </w:r>
-      <w:proofErr w:type="spellStart"/>
-      <w:r>
-        <w:rPr>
-          <w:lang w:val="en-GB"/>
-        </w:rPr>
-        <w:t>ou</w:t>
-      </w:r>
-      <w:proofErr w:type="spellEnd"/>
-      <w:r>
-        <w:rPr>
-          <w:lang w:val="en-GB"/>
-        </w:rPr>
-        <w:t xml:space="preserve"> </w:t>
-      </w:r>
-      <w:proofErr w:type="spellStart"/>
-      <w:r>
-        <w:rPr>
-          <w:lang w:val="en-GB"/>
-        </w:rPr>
-        <w:t>seja</w:t>
-      </w:r>
-      <w:proofErr w:type="spellEnd"/>
-      <w:r>
-        <w:rPr>
-          <w:lang w:val="en-GB"/>
-        </w:rPr>
-        <w:t xml:space="preserve">, </w:t>
-      </w:r>
-      <w:proofErr w:type="spellStart"/>
-      <w:r>
-        <w:rPr>
-          <w:lang w:val="en-GB"/>
-        </w:rPr>
-        <w:t>formas</w:t>
-      </w:r>
-      <w:proofErr w:type="spellEnd"/>
-      <w:r>
-        <w:rPr>
-          <w:lang w:val="en-GB"/>
-        </w:rPr>
-        <w:t xml:space="preserve"> de </w:t>
-      </w:r>
-      <w:proofErr w:type="spellStart"/>
-      <w:r>
-        <w:rPr>
-          <w:lang w:val="en-GB"/>
-        </w:rPr>
-        <w:t>melhorar</w:t>
-      </w:r>
-      <w:proofErr w:type="spellEnd"/>
-      <w:r>
-        <w:rPr>
-          <w:lang w:val="en-GB"/>
-        </w:rPr>
-        <w:t xml:space="preserve"> o </w:t>
-      </w:r>
-      <w:proofErr w:type="spellStart"/>
-      <w:r>
-        <w:rPr>
-          <w:lang w:val="en-GB"/>
-        </w:rPr>
-        <w:t>trabalho</w:t>
-      </w:r>
-      <w:proofErr w:type="spellEnd"/>
-      <w:r>
-        <w:rPr>
-          <w:lang w:val="en-GB"/>
-        </w:rPr>
-        <w:t xml:space="preserve"> </w:t>
-      </w:r>
-      <w:proofErr w:type="spellStart"/>
-      <w:r>
-        <w:rPr>
-          <w:lang w:val="en-GB"/>
-        </w:rPr>
-        <w:t>desenvolvido</w:t>
-      </w:r>
-      <w:proofErr w:type="spellEnd"/>
-      <w:r>
-        <w:rPr>
-          <w:lang w:val="en-GB"/>
-        </w:rPr>
-        <w:t>.</w:t>
+      <w:r>
+        <w:rPr>
+          <w:lang w:val="en-GB"/>
+        </w:rPr>
+        <w:t xml:space="preserve">Board </w:t>
+      </w:r>
+      <w:r>
+        <w:rPr>
+          <w:lang w:val="en-GB"/>
+        </w:rPr>
+        <w:t>4</w:t>
+      </w:r>
+      <w:r>
+        <w:rPr>
+          <w:lang w:val="en-GB"/>
+        </w:rPr>
+        <w:t>:</w:t>
+      </w:r>
+    </w:p>
+    <w:tbl>
+      <w:tblPr>
+        <w:tblStyle w:val="TabelacomGrelha"/>
+        <w:tblW w:w="0pt" w:type="auto"/>
+        <w:tblLook w:firstRow="1" w:lastRow="0" w:firstColumn="1" w:lastColumn="0" w:noHBand="0" w:noVBand="1"/>
+      </w:tblPr>
+      <w:tblGrid>
+        <w:gridCol w:w="1214"/>
+        <w:gridCol w:w="1214"/>
+        <w:gridCol w:w="1214"/>
+        <w:gridCol w:w="1214"/>
+      </w:tblGrid>
+      <w:tr>
+        <w:tc>
+          <w:tcPr>
+            <w:tcW w:w="60.70pt" w:type="dxa"/>
+          </w:tcPr>
+          <w:p>
+            <w:pPr>
+              <w:pStyle w:val="Corpodetexto"/>
+              <w:ind w:firstLine="0pt"/>
+              <w:rPr>
+                <w:lang w:val="en-GB"/>
+              </w:rPr>
+            </w:pPr>
+          </w:p>
+        </w:tc>
+        <w:tc>
+          <w:tcPr>
+            <w:tcW w:w="60.70pt" w:type="dxa"/>
+          </w:tcPr>
+          <w:p>
+            <w:pPr>
+              <w:pStyle w:val="Corpodetexto"/>
+              <w:ind w:firstLine="0pt"/>
+              <w:rPr>
+                <w:lang w:val="en-GB"/>
+              </w:rPr>
+            </w:pPr>
+            <w:r>
+              <w:rPr>
+                <w:lang w:val="en-GB"/>
+              </w:rPr>
+              <w:t>Nodes Seen</w:t>
+            </w:r>
+          </w:p>
+        </w:tc>
+        <w:tc>
+          <w:tcPr>
+            <w:tcW w:w="60.70pt" w:type="dxa"/>
+          </w:tcPr>
+          <w:p>
+            <w:pPr>
+              <w:pStyle w:val="Corpodetexto"/>
+              <w:ind w:firstLine="0pt"/>
+              <w:rPr>
+                <w:lang w:val="en-GB"/>
+              </w:rPr>
+            </w:pPr>
+            <w:r>
+              <w:rPr>
+                <w:lang w:val="en-GB"/>
+              </w:rPr>
+              <w:t>Nodes Generated</w:t>
+            </w:r>
+          </w:p>
+        </w:tc>
+        <w:tc>
+          <w:tcPr>
+            <w:tcW w:w="60.70pt" w:type="dxa"/>
+          </w:tcPr>
+          <w:p>
+            <w:pPr>
+              <w:pStyle w:val="Corpodetexto"/>
+              <w:ind w:firstLine="0pt"/>
+              <w:rPr>
+                <w:lang w:val="en-GB"/>
+              </w:rPr>
+            </w:pPr>
+            <w:r>
+              <w:rPr>
+                <w:lang w:val="en-GB"/>
+              </w:rPr>
+              <w:t>Time taken (seconds)</w:t>
+            </w:r>
+          </w:p>
+        </w:tc>
+      </w:tr>
+      <w:tr>
+        <w:tc>
+          <w:tcPr>
+            <w:tcW w:w="60.70pt" w:type="dxa"/>
+          </w:tcPr>
+          <w:p>
+            <w:pPr>
+              <w:pStyle w:val="Corpodetexto"/>
+              <w:ind w:firstLine="0pt"/>
+              <w:rPr>
+                <w:lang w:val="en-GB"/>
+              </w:rPr>
+            </w:pPr>
+            <w:r>
+              <w:rPr>
+                <w:lang w:val="en-GB"/>
+              </w:rPr>
+              <w:t>Uniform</w:t>
+            </w:r>
+          </w:p>
+        </w:tc>
+        <w:tc>
+          <w:tcPr>
+            <w:tcW w:w="182.10pt" w:type="dxa"/>
+            <w:gridSpan w:val="3"/>
+          </w:tcPr>
+          <w:p>
+            <w:pPr>
+              <w:pStyle w:val="Corpodetexto"/>
+              <w:ind w:firstLine="0pt"/>
+              <w:jc w:val="center"/>
+              <w:rPr>
+                <w:lang w:val="en-GB"/>
+              </w:rPr>
+            </w:pPr>
+            <w:r>
+              <w:rPr>
+                <w:lang w:val="en-GB"/>
+              </w:rPr>
+              <w:t>Ran out of memory before tests were done</w:t>
+            </w:r>
+          </w:p>
+        </w:tc>
+      </w:tr>
+      <w:tr>
+        <w:tc>
+          <w:tcPr>
+            <w:tcW w:w="60.70pt" w:type="dxa"/>
+          </w:tcPr>
+          <w:p>
+            <w:pPr>
+              <w:pStyle w:val="Corpodetexto"/>
+              <w:ind w:firstLine="0pt"/>
+              <w:rPr>
+                <w:lang w:val="en-GB"/>
+              </w:rPr>
+            </w:pPr>
+            <w:r>
+              <w:rPr>
+                <w:lang w:val="en-GB"/>
+              </w:rPr>
+              <w:t>Greedy 1</w:t>
+            </w:r>
+          </w:p>
+        </w:tc>
+        <w:tc>
+          <w:tcPr>
+            <w:tcW w:w="60.70pt" w:type="dxa"/>
+          </w:tcPr>
+          <w:p>
+            <w:pPr>
+              <w:pStyle w:val="Corpodetexto"/>
+              <w:ind w:firstLine="0pt"/>
+              <w:rPr>
+                <w:lang w:val="en-GB"/>
+              </w:rPr>
+            </w:pPr>
+            <w:r>
+              <w:rPr>
+                <w:lang w:val="en-GB"/>
+              </w:rPr>
+              <w:t>85</w:t>
+            </w:r>
+          </w:p>
+        </w:tc>
+        <w:tc>
+          <w:tcPr>
+            <w:tcW w:w="60.70pt" w:type="dxa"/>
+          </w:tcPr>
+          <w:p>
+            <w:pPr>
+              <w:pStyle w:val="Corpodetexto"/>
+              <w:ind w:firstLine="0pt"/>
+              <w:rPr>
+                <w:lang w:val="en-GB"/>
+              </w:rPr>
+            </w:pPr>
+            <w:r>
+              <w:rPr>
+                <w:lang w:val="en-GB"/>
+              </w:rPr>
+              <w:t>133</w:t>
+            </w:r>
+          </w:p>
+        </w:tc>
+        <w:tc>
+          <w:tcPr>
+            <w:tcW w:w="60.70pt" w:type="dxa"/>
+          </w:tcPr>
+          <w:p>
+            <w:pPr>
+              <w:pStyle w:val="Corpodetexto"/>
+              <w:ind w:firstLine="0pt"/>
+              <w:rPr>
+                <w:lang w:val="en-GB"/>
+              </w:rPr>
+            </w:pPr>
+            <w:r>
+              <w:rPr>
+                <w:lang w:val="en-GB"/>
+              </w:rPr>
+              <w:t>0.113</w:t>
+            </w:r>
+          </w:p>
+        </w:tc>
+      </w:tr>
+      <w:tr>
+        <w:tc>
+          <w:tcPr>
+            <w:tcW w:w="60.70pt" w:type="dxa"/>
+          </w:tcPr>
+          <w:p>
+            <w:pPr>
+              <w:pStyle w:val="Corpodetexto"/>
+              <w:ind w:firstLine="0pt"/>
+              <w:rPr>
+                <w:lang w:val="en-GB"/>
+              </w:rPr>
+            </w:pPr>
+            <w:r>
+              <w:rPr>
+                <w:lang w:val="en-GB"/>
+              </w:rPr>
+              <w:t>Greedy 2</w:t>
+            </w:r>
+          </w:p>
+        </w:tc>
+        <w:tc>
+          <w:tcPr>
+            <w:tcW w:w="60.70pt" w:type="dxa"/>
+          </w:tcPr>
+          <w:p>
+            <w:pPr>
+              <w:pStyle w:val="Corpodetexto"/>
+              <w:ind w:firstLine="0pt"/>
+              <w:rPr>
+                <w:lang w:val="en-GB"/>
+              </w:rPr>
+            </w:pPr>
+            <w:r>
+              <w:rPr>
+                <w:lang w:val="en-GB"/>
+              </w:rPr>
+              <w:t>271</w:t>
+            </w:r>
+          </w:p>
+        </w:tc>
+        <w:tc>
+          <w:tcPr>
+            <w:tcW w:w="60.70pt" w:type="dxa"/>
+          </w:tcPr>
+          <w:p>
+            <w:pPr>
+              <w:pStyle w:val="Corpodetexto"/>
+              <w:ind w:firstLine="0pt"/>
+              <w:rPr>
+                <w:lang w:val="en-GB"/>
+              </w:rPr>
+            </w:pPr>
+            <w:r>
+              <w:rPr>
+                <w:lang w:val="en-GB"/>
+              </w:rPr>
+              <w:t>406</w:t>
+            </w:r>
+          </w:p>
+        </w:tc>
+        <w:tc>
+          <w:tcPr>
+            <w:tcW w:w="60.70pt" w:type="dxa"/>
+          </w:tcPr>
+          <w:p>
+            <w:pPr>
+              <w:pStyle w:val="Corpodetexto"/>
+              <w:ind w:firstLine="0pt"/>
+              <w:rPr>
+                <w:lang w:val="en-GB"/>
+              </w:rPr>
+            </w:pPr>
+            <w:r>
+              <w:rPr>
+                <w:lang w:val="en-GB"/>
+              </w:rPr>
+              <w:t>0.238</w:t>
+            </w:r>
+          </w:p>
+        </w:tc>
+      </w:tr>
+      <w:tr>
+        <w:tc>
+          <w:tcPr>
+            <w:tcW w:w="60.70pt" w:type="dxa"/>
+          </w:tcPr>
+          <w:p>
+            <w:pPr>
+              <w:pStyle w:val="Corpodetexto"/>
+              <w:ind w:firstLine="0pt"/>
+              <w:rPr>
+                <w:lang w:val="en-GB"/>
+              </w:rPr>
+            </w:pPr>
+            <w:r>
+              <w:rPr>
+                <w:lang w:val="en-GB"/>
+              </w:rPr>
+              <w:t>A* 1</w:t>
+            </w:r>
+          </w:p>
+        </w:tc>
+        <w:tc>
+          <w:tcPr>
+            <w:tcW w:w="60.70pt" w:type="dxa"/>
+          </w:tcPr>
+          <w:p>
+            <w:pPr>
+              <w:pStyle w:val="Corpodetexto"/>
+              <w:ind w:firstLine="0pt"/>
+              <w:rPr>
+                <w:lang w:val="en-GB"/>
+              </w:rPr>
+            </w:pPr>
+            <w:r>
+              <w:rPr>
+                <w:lang w:val="en-GB"/>
+              </w:rPr>
+              <w:t>46</w:t>
+            </w:r>
+          </w:p>
+        </w:tc>
+        <w:tc>
+          <w:tcPr>
+            <w:tcW w:w="60.70pt" w:type="dxa"/>
+          </w:tcPr>
+          <w:p>
+            <w:pPr>
+              <w:pStyle w:val="Corpodetexto"/>
+              <w:ind w:firstLine="0pt"/>
+              <w:rPr>
+                <w:lang w:val="en-GB"/>
+              </w:rPr>
+            </w:pPr>
+            <w:r>
+              <w:rPr>
+                <w:lang w:val="en-GB"/>
+              </w:rPr>
+              <w:t>69</w:t>
+            </w:r>
+          </w:p>
+        </w:tc>
+        <w:tc>
+          <w:tcPr>
+            <w:tcW w:w="60.70pt" w:type="dxa"/>
+          </w:tcPr>
+          <w:p>
+            <w:pPr>
+              <w:pStyle w:val="Corpodetexto"/>
+              <w:ind w:firstLine="0pt"/>
+              <w:rPr>
+                <w:lang w:val="en-GB"/>
+              </w:rPr>
+            </w:pPr>
+            <w:r>
+              <w:rPr>
+                <w:lang w:val="en-GB"/>
+              </w:rPr>
+              <w:t>0.0</w:t>
+            </w:r>
+            <w:r>
+              <w:rPr>
+                <w:lang w:val="en-GB"/>
+              </w:rPr>
+              <w:t>37</w:t>
+            </w:r>
+          </w:p>
+        </w:tc>
+      </w:tr>
+      <w:tr>
+        <w:tc>
+          <w:tcPr>
+            <w:tcW w:w="60.70pt" w:type="dxa"/>
+          </w:tcPr>
+          <w:p>
+            <w:pPr>
+              <w:pStyle w:val="Corpodetexto"/>
+              <w:ind w:firstLine="0pt"/>
+              <w:rPr>
+                <w:lang w:val="en-GB"/>
+              </w:rPr>
+            </w:pPr>
+            <w:r>
+              <w:rPr>
+                <w:lang w:val="en-GB"/>
+              </w:rPr>
+              <w:t>A* 2</w:t>
+            </w:r>
+          </w:p>
+        </w:tc>
+        <w:tc>
+          <w:tcPr>
+            <w:tcW w:w="60.70pt" w:type="dxa"/>
+          </w:tcPr>
+          <w:p>
+            <w:pPr>
+              <w:pStyle w:val="Corpodetexto"/>
+              <w:ind w:firstLine="0pt"/>
+              <w:rPr>
+                <w:lang w:val="en-GB"/>
+              </w:rPr>
+            </w:pPr>
+            <w:r>
+              <w:rPr>
+                <w:lang w:val="en-GB"/>
+              </w:rPr>
+              <w:t>79</w:t>
+            </w:r>
+          </w:p>
+        </w:tc>
+        <w:tc>
+          <w:tcPr>
+            <w:tcW w:w="60.70pt" w:type="dxa"/>
+          </w:tcPr>
+          <w:p>
+            <w:pPr>
+              <w:pStyle w:val="Corpodetexto"/>
+              <w:ind w:firstLine="0pt"/>
+              <w:rPr>
+                <w:lang w:val="en-GB"/>
+              </w:rPr>
+            </w:pPr>
+            <w:r>
+              <w:rPr>
+                <w:lang w:val="en-GB"/>
+              </w:rPr>
+              <w:t>120</w:t>
+            </w:r>
+          </w:p>
+        </w:tc>
+        <w:tc>
+          <w:tcPr>
+            <w:tcW w:w="60.70pt" w:type="dxa"/>
+          </w:tcPr>
+          <w:p>
+            <w:pPr>
+              <w:pStyle w:val="Corpodetexto"/>
+              <w:ind w:firstLine="0pt"/>
+              <w:rPr>
+                <w:lang w:val="en-GB"/>
+              </w:rPr>
+            </w:pPr>
+            <w:r>
+              <w:rPr>
+                <w:lang w:val="en-GB"/>
+              </w:rPr>
+              <w:t>0.074</w:t>
+            </w:r>
+          </w:p>
+          <w:p>
+            <w:pPr>
+              <w:pStyle w:val="Corpodetexto"/>
+              <w:ind w:firstLine="0pt"/>
+              <w:rPr>
+                <w:lang w:val="en-GB"/>
+              </w:rPr>
+            </w:pPr>
+          </w:p>
+        </w:tc>
+      </w:tr>
+    </w:tbl>
+    <w:p>
+      <w:pPr>
+        <w:pStyle w:val="Corpodetexto"/>
+        <w:rPr>
+          <w:lang w:val="en-GB"/>
+        </w:rPr>
+      </w:pPr>
+    </w:p>
+    <w:p>
+      <w:pPr>
+        <w:pStyle w:val="Corpodetexto"/>
+        <w:rPr>
+          <w:lang w:val="en-GB"/>
+        </w:rPr>
+      </w:pPr>
+      <w:r>
+        <w:rPr>
+          <w:lang w:val="en-GB"/>
+        </w:rPr>
+        <w:t>As we can see from the result, the A* algorithm using the first heuristic, the number of pieces with an offset, always provides the fastest results, requiring, most of the times, the least amount of memory.</w:t>
+      </w:r>
+    </w:p>
+    <w:p>
+      <w:pPr>
+        <w:pStyle w:val="Corpodetexto"/>
+        <w:rPr>
+          <w:lang w:val="en-GB"/>
+        </w:rPr>
+      </w:pPr>
+      <w:r>
+        <w:rPr>
+          <w:lang w:val="en-GB"/>
+        </w:rPr>
+        <w:t>The Uniform is almost always the slowest and the one that requires the most amount of memory, which makes sense do to the nature of the algorithm.</w:t>
+      </w:r>
+    </w:p>
+    <w:p>
+      <w:pPr>
+        <w:pStyle w:val="Corpodetexto"/>
+        <w:rPr>
+          <w:lang w:val="en-GB"/>
+        </w:rPr>
+      </w:pPr>
+      <w:r>
+        <w:rPr>
+          <w:lang w:val="en-GB"/>
+        </w:rPr>
+        <w:t>We can also see that the execution time decreases when comparing the Greedy algorithms with the corresponding A*. This is do to the fact that the A* algorithms use a more informed search than Greedy one’s do.</w:t>
+      </w:r>
+    </w:p>
+    <w:p>
+      <w:pPr>
+        <w:pStyle w:val="Ttulo1"/>
+        <w:rPr>
+          <w:lang w:val="en-GB"/>
+        </w:rPr>
+      </w:pPr>
+      <w:r>
+        <w:rPr>
+          <w:lang w:val="en-GB"/>
+        </w:rPr>
+        <w:t>Conclusions and Development Prespectives</w:t>
+      </w:r>
+    </w:p>
+    <w:p>
+      <w:pPr>
+        <w:pStyle w:val="Corpodetexto"/>
+        <w:rPr>
+          <w:lang w:val="en-GB"/>
+        </w:rPr>
+      </w:pPr>
+      <w:r>
+        <w:rPr>
+          <w:lang w:val="en-GB"/>
+        </w:rPr>
+        <w:t>This project was certainly interesting to do since it gave me another chance to apply the knowledges acquired from the previous project</w:t>
+      </w:r>
+      <w:r>
+        <w:rPr>
+          <w:lang w:val="en-GB"/>
+        </w:rPr>
+        <w:t>, but</w:t>
+      </w:r>
+      <w:r>
+        <w:rPr>
+          <w:lang w:val="en-GB"/>
+        </w:rPr>
+        <w:t xml:space="preserve"> with more experience. </w:t>
       </w:r>
     </w:p>
     <w:p>
@@ -5051,6 +6326,7 @@
         <w:r>
           <w:rPr>
             <w:rStyle w:val="Hiperligao"/>
+            <w:lang w:val="en-GB"/>
           </w:rPr>
           <w:t>https://en.wikipedia.org/wiki/File:15-puzzle_magical.svg</w:t>
         </w:r>
@@ -5067,6 +6343,7 @@
         <w:r>
           <w:rPr>
             <w:rStyle w:val="Hiperligao"/>
+            <w:lang w:val="en-GB"/>
           </w:rPr>
           <w:t>http://www.mathpuzzle.com/loyd/cop234-235.jpg</w:t>
         </w:r>
@@ -7227,6 +8504,7 @@
     <w:lsdException w:name="Emphasis" w:qFormat="1"/>
     <w:lsdException w:name="HTML Preformatted" w:semiHidden="1" w:unhideWhenUsed="1"/>
     <w:lsdException w:name="HTML Variable" w:semiHidden="1" w:unhideWhenUsed="1"/>
+    <w:lsdException w:name="Normal Table" w:semiHidden="1" w:unhideWhenUsed="1"/>
     <w:lsdException w:name="No List" w:semiHidden="1" w:unhideWhenUsed="1"/>
     <w:lsdException w:name="Outline List 1" w:semiHidden="1" w:unhideWhenUsed="1"/>
     <w:lsdException w:name="Outline List 2" w:semiHidden="1" w:unhideWhenUsed="1"/>
@@ -7272,7 +8550,9 @@
     <w:lsdException w:name="Table Subtle 2" w:semiHidden="1" w:unhideWhenUsed="1"/>
     <w:lsdException w:name="Table Web 1" w:semiHidden="1" w:unhideWhenUsed="1"/>
     <w:lsdException w:name="Table Web 2" w:semiHidden="1" w:unhideWhenUsed="1"/>
+    <w:lsdException w:name="Table Web 3" w:semiHidden="1" w:unhideWhenUsed="1"/>
     <w:lsdException w:name="Balloon Text" w:semiHidden="1" w:unhideWhenUsed="1"/>
+    <w:lsdException w:name="Table Theme" w:semiHidden="1" w:unhideWhenUsed="1"/>
     <w:lsdException w:name="Placeholder Text" w:semiHidden="1" w:uiPriority="99"/>
     <w:lsdException w:name="No Spacing" w:uiPriority="1" w:qFormat="1"/>
     <w:lsdException w:name="Light Shading" w:uiPriority="60"/>
@@ -8313,7 +9593,7 @@
 </file>
 
 <file path=customXml/itemProps1.xml><?xml version="1.0" encoding="utf-8"?>
-<ds:datastoreItem xmlns:ds="http://purl.oclc.org/ooxml/officeDocument/customXml" ds:itemID="{8CDE1870-60E1-4D9C-82E4-545EF2D9A73F}">
+<ds:datastoreItem xmlns:ds="http://purl.oclc.org/ooxml/officeDocument/customXml" ds:itemID="{564D3D5A-F3D9-4E3B-8A2D-0DE4F89C3533}">
   <ds:schemaRefs>
     <ds:schemaRef ds:uri="http://schemas.openxmlformats.org/officeDocument/2006/bibliography"/>
   </ds:schemaRefs>

</xml_diff>

<commit_message>
Final commit for delivery
</commit_message>
<xml_diff>
--- a/docs/Report.docx
+++ b/docs/Report.docx
@@ -52,14 +52,14 @@
         <w:rPr>
           <w:sz w:val="18"/>
           <w:szCs w:val="18"/>
-          <w:lang w:val="en-GB"/>
+          <w:lang w:val="pt-PT"/>
         </w:rPr>
       </w:pPr>
       <w:r>
         <w:rPr>
           <w:sz w:val="18"/>
           <w:szCs w:val="18"/>
-          <w:lang w:val="en-GB"/>
+          <w:lang w:val="pt-PT"/>
         </w:rPr>
         <w:t>L</w:t>
       </w:r>
@@ -67,7 +67,7 @@
         <w:rPr>
           <w:sz w:val="18"/>
           <w:szCs w:val="18"/>
-          <w:lang w:val="en-GB"/>
+          <w:lang w:val="pt-PT"/>
         </w:rPr>
         <w:t xml:space="preserve">uís </w:t>
       </w:r>
@@ -75,7 +75,7 @@
         <w:rPr>
           <w:sz w:val="18"/>
           <w:szCs w:val="18"/>
-          <w:lang w:val="en-GB"/>
+          <w:lang w:val="pt-PT"/>
         </w:rPr>
         <w:t xml:space="preserve">Miguel Pedrosa de Moura Oliveira Henriques </w:t>
       </w:r>
@@ -83,7 +83,7 @@
         <w:rPr>
           <w:sz w:val="18"/>
           <w:szCs w:val="18"/>
-          <w:lang w:val="en-GB"/>
+          <w:lang w:val="pt-PT"/>
         </w:rPr>
         <w:t>(up201604343)</w:t>
       </w:r>
@@ -91,7 +91,7 @@
         <w:rPr>
           <w:sz w:val="18"/>
           <w:szCs w:val="18"/>
-          <w:lang w:val="en-GB"/>
+          <w:lang w:val="pt-PT"/>
         </w:rPr>
         <w:br/>
       </w:r>
@@ -99,7 +99,7 @@
         <w:rPr>
           <w:sz w:val="18"/>
           <w:szCs w:val="18"/>
-          <w:lang w:val="en-GB"/>
+          <w:lang w:val="pt-PT"/>
         </w:rPr>
         <w:t xml:space="preserve">Mestrado Integrado de Engenharia e Computação, </w:t>
       </w:r>
@@ -107,7 +107,7 @@
         <w:rPr>
           <w:sz w:val="18"/>
           <w:szCs w:val="18"/>
-          <w:lang w:val="en-GB"/>
+          <w:lang w:val="pt-PT"/>
         </w:rPr>
         <w:t>MIEIC</w:t>
       </w:r>
@@ -115,7 +115,7 @@
         <w:rPr>
           <w:sz w:val="18"/>
           <w:szCs w:val="18"/>
-          <w:lang w:val="en-GB"/>
+          <w:lang w:val="pt-PT"/>
         </w:rPr>
         <w:br/>
       </w:r>
@@ -123,7 +123,7 @@
         <w:rPr>
           <w:sz w:val="18"/>
           <w:szCs w:val="18"/>
-          <w:lang w:val="en-GB"/>
+          <w:lang w:val="pt-PT"/>
         </w:rPr>
         <w:t>F</w:t>
       </w:r>
@@ -131,7 +131,7 @@
         <w:rPr>
           <w:sz w:val="18"/>
           <w:szCs w:val="18"/>
-          <w:lang w:val="en-GB"/>
+          <w:lang w:val="pt-PT"/>
         </w:rPr>
         <w:t>aculdade de Engenharia da Universidade do Porto</w:t>
       </w:r>
@@ -140,7 +140,7 @@
           <w:i/>
           <w:sz w:val="18"/>
           <w:szCs w:val="18"/>
-          <w:lang w:val="en-GB"/>
+          <w:lang w:val="pt-PT"/>
         </w:rPr>
         <w:br/>
       </w:r>
@@ -148,7 +148,7 @@
         <w:rPr>
           <w:sz w:val="18"/>
           <w:szCs w:val="18"/>
-          <w:lang w:val="en-GB"/>
+          <w:lang w:val="pt-PT"/>
         </w:rPr>
         <w:t>Santa Maria da Feira</w:t>
       </w:r>
@@ -156,7 +156,7 @@
         <w:rPr>
           <w:sz w:val="18"/>
           <w:szCs w:val="18"/>
-          <w:lang w:val="en-GB"/>
+          <w:lang w:val="pt-PT"/>
         </w:rPr>
         <w:t>, Portugal</w:t>
       </w:r>
@@ -164,7 +164,7 @@
         <w:rPr>
           <w:sz w:val="18"/>
           <w:szCs w:val="18"/>
-          <w:lang w:val="en-GB"/>
+          <w:lang w:val="pt-PT"/>
         </w:rPr>
         <w:br/>
       </w:r>
@@ -172,7 +172,7 @@
         <w:rPr>
           <w:sz w:val="18"/>
           <w:szCs w:val="18"/>
-          <w:lang w:val="en-GB"/>
+          <w:lang w:val="pt-PT"/>
         </w:rPr>
         <w:t>up201604343@fe.up.pt</w:t>
       </w:r>
@@ -180,7 +180,7 @@
         <w:rPr>
           <w:sz w:val="18"/>
           <w:szCs w:val="18"/>
-          <w:lang w:val="en-GB"/>
+          <w:lang w:val="pt-PT"/>
         </w:rPr>
         <w:t xml:space="preserve"> </w:t>
       </w:r>
@@ -189,7 +189,7 @@
       <w:pPr>
         <w:jc w:val="both"/>
         <w:rPr>
-          <w:lang w:val="en-GB"/>
+          <w:lang w:val="pt-PT"/>
         </w:rPr>
       </w:pPr>
     </w:p>
@@ -197,7 +197,7 @@
       <w:pPr>
         <w:jc w:val="both"/>
         <w:rPr>
-          <w:lang w:val="en-GB"/>
+          <w:lang w:val="pt-PT"/>
         </w:rPr>
         <w:sectPr>
           <w:type w:val="continuous"/>
@@ -637,7 +637,23 @@
         <w:rPr>
           <w:lang w:val="en-GB"/>
         </w:rPr>
-        <w:t>Samuel Floyd took credit for inventing the 15-puzzle and, after his death, his son published the book “</w:t>
+        <w:t>Samuel Floyd</w:t>
+      </w:r>
+      <w:hyperlink w:anchor="_References" w:history="1">
+        <w:r>
+          <w:rPr>
+            <w:rStyle w:val="Hiperligao"/>
+            <w:vertAlign w:val="superscript"/>
+            <w:lang w:val="en-GB"/>
+          </w:rPr>
+          <w:t>[1]</w:t>
+        </w:r>
+      </w:hyperlink>
+      <w:r>
+        <w:rPr>
+          <w:lang w:val="en-GB"/>
+        </w:rPr>
+        <w:t xml:space="preserve"> took credit for inventing the 15-puzzle and, after his death, his son published the book “</w:t>
       </w:r>
       <w:proofErr w:type="spellStart"/>
       <w:r>
@@ -659,124 +675,116 @@
         </w:rPr>
         <w:t xml:space="preserve"> where he described in </w:t>
       </w:r>
+      <w:r>
+        <w:rPr>
+          <w:lang w:val="en-GB"/>
+        </w:rPr>
+        <w:t xml:space="preserve">great </w:t>
+      </w:r>
+      <w:r>
+        <w:rPr>
+          <w:lang w:val="en-GB"/>
+        </w:rPr>
+        <w:t>detail the puzzle known today</w:t>
+      </w:r>
+      <w:r>
+        <w:rPr>
+          <w:lang w:val="en-GB"/>
+        </w:rPr>
+        <w:t xml:space="preserve">. </w:t>
+      </w:r>
+      <w:r>
+        <w:rPr>
+          <w:lang w:val="en-GB"/>
+        </w:rPr>
+        <w:t>The father also promised a 1000 dollar</w:t>
+      </w:r>
+      <w:r>
+        <w:rPr>
+          <w:lang w:val="en-GB"/>
+        </w:rPr>
+        <w:t>s</w:t>
+      </w:r>
+      <w:r>
+        <w:rPr>
+          <w:lang w:val="en-GB"/>
+        </w:rPr>
+        <w:t xml:space="preserve"> reward to anyone who could sol</w:t>
+      </w:r>
+      <w:r>
+        <w:rPr>
+          <w:lang w:val="en-GB"/>
+        </w:rPr>
+        <w:t xml:space="preserve">ve a </w:t>
+      </w:r>
       <w:proofErr w:type="gramStart"/>
       <w:r>
         <w:rPr>
           <w:lang w:val="en-GB"/>
         </w:rPr>
-        <w:t xml:space="preserve">great </w:t>
-      </w:r>
-      <w:r>
-        <w:rPr>
-          <w:lang w:val="en-GB"/>
-        </w:rPr>
-        <w:t>detail</w:t>
+        <w:t>particular instance</w:t>
       </w:r>
       <w:proofErr w:type="gramEnd"/>
       <w:r>
         <w:rPr>
           <w:lang w:val="en-GB"/>
         </w:rPr>
-        <w:t xml:space="preserve"> the puzzle known today</w:t>
-      </w:r>
-      <w:r>
-        <w:rPr>
-          <w:lang w:val="en-GB"/>
-        </w:rPr>
-        <w:t xml:space="preserve">. </w:t>
-      </w:r>
-      <w:r>
-        <w:rPr>
-          <w:lang w:val="en-GB"/>
-        </w:rPr>
-        <w:t>The father also promised a 1000 dollar</w:t>
-      </w:r>
-      <w:r>
-        <w:rPr>
-          <w:lang w:val="en-GB"/>
-        </w:rPr>
-        <w:t>s</w:t>
-      </w:r>
-      <w:r>
-        <w:rPr>
-          <w:lang w:val="en-GB"/>
-        </w:rPr>
-        <w:t xml:space="preserve"> reward to anyone who could sol</w:t>
-      </w:r>
-      <w:r>
-        <w:rPr>
-          <w:lang w:val="en-GB"/>
-        </w:rPr>
-        <w:t xml:space="preserve">ve a </w:t>
+        <w:t xml:space="preserve"> of it</w:t>
+      </w:r>
+      <w:r>
+        <w:rPr>
+          <w:lang w:val="en-GB"/>
+        </w:rPr>
+        <w:t xml:space="preserve">, </w:t>
+      </w:r>
+      <w:r>
+        <w:rPr>
+          <w:lang w:val="en-GB"/>
+        </w:rPr>
+        <w:t xml:space="preserve">which is now known </w:t>
+      </w:r>
+      <w:r>
+        <w:rPr>
+          <w:lang w:val="en-GB"/>
+        </w:rPr>
+        <w:t xml:space="preserve">to be impossible. </w:t>
+      </w:r>
+      <w:r>
+        <w:rPr>
+          <w:lang w:val="en-GB"/>
+        </w:rPr>
+        <w:t>Regardless, we know that</w:t>
+      </w:r>
+      <w:r>
+        <w:rPr>
+          <w:lang w:val="en-GB"/>
+        </w:rPr>
+        <w:t xml:space="preserve"> t</w:t>
+      </w:r>
+      <w:r>
+        <w:rPr>
+          <w:lang w:val="en-GB"/>
+        </w:rPr>
+        <w:t xml:space="preserve">he first draft of the puzzle was </w:t>
       </w:r>
       <w:proofErr w:type="gramStart"/>
       <w:r>
         <w:rPr>
           <w:lang w:val="en-GB"/>
         </w:rPr>
-        <w:t>particular instance</w:t>
+        <w:t xml:space="preserve">actually </w:t>
+      </w:r>
+      <w:r>
+        <w:rPr>
+          <w:lang w:val="en-GB"/>
+        </w:rPr>
+        <w:t>done</w:t>
       </w:r>
       <w:proofErr w:type="gramEnd"/>
       <w:r>
         <w:rPr>
           <w:lang w:val="en-GB"/>
         </w:rPr>
-        <w:t xml:space="preserve"> of it</w:t>
-      </w:r>
-      <w:r>
-        <w:rPr>
-          <w:lang w:val="en-GB"/>
-        </w:rPr>
-        <w:t xml:space="preserve">, </w:t>
-      </w:r>
-      <w:r>
-        <w:rPr>
-          <w:lang w:val="en-GB"/>
-        </w:rPr>
-        <w:t xml:space="preserve">which is now known </w:t>
-      </w:r>
-      <w:r>
-        <w:rPr>
-          <w:lang w:val="en-GB"/>
-        </w:rPr>
-        <w:t xml:space="preserve">to be impossible. </w:t>
-      </w:r>
-      <w:r>
-        <w:rPr>
-          <w:lang w:val="en-GB"/>
-        </w:rPr>
-        <w:t>Regardless, we know that</w:t>
-      </w:r>
-      <w:r>
-        <w:rPr>
-          <w:lang w:val="en-GB"/>
-        </w:rPr>
-        <w:t xml:space="preserve"> t</w:t>
-      </w:r>
-      <w:r>
-        <w:rPr>
-          <w:lang w:val="en-GB"/>
-        </w:rPr>
-        <w:t xml:space="preserve">he first draft of the puzzle was </w:t>
-      </w:r>
-      <w:proofErr w:type="gramStart"/>
-      <w:r>
-        <w:rPr>
-          <w:lang w:val="en-GB"/>
-        </w:rPr>
-        <w:t xml:space="preserve">actually </w:t>
-      </w:r>
-      <w:r>
-        <w:rPr>
-          <w:lang w:val="en-GB"/>
-        </w:rPr>
-        <w:t>done</w:t>
-      </w:r>
-      <w:proofErr w:type="gramEnd"/>
-      <w:r>
-        <w:rPr>
-          <w:lang w:val="en-GB"/>
-        </w:rPr>
         <w:t xml:space="preserve"> in 1874 by Noyes Palmer Chapman where the goal was to achieve a </w:t>
       </w:r>
       <w:r>
@@ -813,21 +821,23 @@
         <w:rPr>
           <w:lang w:val="en-GB"/>
         </w:rPr>
-        <w:t xml:space="preserve">but was rejected for being too </w:t>
-      </w:r>
-      <w:proofErr w:type="gramStart"/>
-      <w:r>
-        <w:rPr>
-          <w:lang w:val="en-GB"/>
-        </w:rPr>
-        <w:t>similar to</w:t>
-      </w:r>
-      <w:proofErr w:type="gramEnd"/>
-      <w:r>
-        <w:rPr>
-          <w:lang w:val="en-GB"/>
-        </w:rPr>
-        <w:t xml:space="preserve"> an already existing patent owned by Ernest U. Kinsey, although his only described a sliding puzzle mechanism lacking any goal.</w:t>
+        <w:t>but was rejected for being too similar to an already existing patent owned by Ernest U. Kinsey, although his only described a sliding puzzle mechanism lacking any goal</w:t>
+      </w:r>
+      <w:hyperlink w:anchor="_References" w:history="1">
+        <w:r>
+          <w:rPr>
+            <w:rStyle w:val="Hiperligao"/>
+            <w:vertAlign w:val="superscript"/>
+            <w:lang w:val="en-GB"/>
+          </w:rPr>
+          <w:t>[2]</w:t>
+        </w:r>
+      </w:hyperlink>
+      <w:r>
+        <w:rPr>
+          <w:lang w:val="en-GB"/>
+        </w:rPr>
+        <w:t>.</w:t>
       </w:r>
     </w:p>
     <w:p>
@@ -978,7 +988,23 @@
         <w:rPr>
           <w:lang w:val="en-GB"/>
         </w:rPr>
-        <w:t>se work on Number Theory and Permutations allowed Woolsey Johnson and William E. to publish “Notes on the ‘15’ Puzzle” where they proved not all instances of the puzzle lead to a solvable state, including the one proposed by Samuel Floyd.</w:t>
+        <w:t>se work on Number Theory and Permutations allowed Woolsey Johnson and William E. to publish “Notes on the ‘15’ Puzzle”</w:t>
+      </w:r>
+      <w:hyperlink w:anchor="_References" w:history="1">
+        <w:r>
+          <w:rPr>
+            <w:rStyle w:val="Hiperligao"/>
+            <w:vertAlign w:val="superscript"/>
+            <w:lang w:val="en-GB"/>
+          </w:rPr>
+          <w:t>[3]</w:t>
+        </w:r>
+      </w:hyperlink>
+      <w:r>
+        <w:rPr>
+          <w:lang w:val="en-GB"/>
+        </w:rPr>
+        <w:t xml:space="preserve"> where they proved not all instances of the puzzle lead to a solvable state, including the one proposed by Samuel Floyd.</w:t>
       </w:r>
     </w:p>
     <w:p>
@@ -1287,12 +1313,103 @@
           <w:lang w:val="en-GB"/>
         </w:rPr>
       </w:pPr>
-      <w:r>
+    </w:p>
+    <w:p>
+      <w:pPr>
+        <w:pStyle w:val="Corpodetexto"/>
         <w:rPr>
           <w:sz w:val="22"/>
           <w:szCs w:val="22"/>
           <w:lang w:val="en-GB"/>
         </w:rPr>
+      </w:pPr>
+    </w:p>
+    <w:p>
+      <w:pPr>
+        <w:pStyle w:val="Corpodetexto"/>
+        <w:rPr>
+          <w:sz w:val="22"/>
+          <w:szCs w:val="22"/>
+          <w:lang w:val="en-GB"/>
+        </w:rPr>
+      </w:pPr>
+    </w:p>
+    <w:p>
+      <w:pPr>
+        <w:pStyle w:val="Corpodetexto"/>
+        <w:rPr>
+          <w:sz w:val="22"/>
+          <w:szCs w:val="22"/>
+          <w:lang w:val="en-GB"/>
+        </w:rPr>
+      </w:pPr>
+    </w:p>
+    <w:p>
+      <w:pPr>
+        <w:pStyle w:val="Corpodetexto"/>
+        <w:rPr>
+          <w:sz w:val="22"/>
+          <w:szCs w:val="22"/>
+          <w:lang w:val="en-GB"/>
+        </w:rPr>
+      </w:pPr>
+    </w:p>
+    <w:p>
+      <w:pPr>
+        <w:pStyle w:val="Corpodetexto"/>
+        <w:rPr>
+          <w:sz w:val="22"/>
+          <w:szCs w:val="22"/>
+          <w:lang w:val="en-GB"/>
+        </w:rPr>
+      </w:pPr>
+    </w:p>
+    <w:p>
+      <w:pPr>
+        <w:pStyle w:val="Corpodetexto"/>
+        <w:rPr>
+          <w:sz w:val="22"/>
+          <w:szCs w:val="22"/>
+          <w:lang w:val="en-GB"/>
+        </w:rPr>
+      </w:pPr>
+    </w:p>
+    <w:p>
+      <w:pPr>
+        <w:pStyle w:val="Corpodetexto"/>
+        <w:rPr>
+          <w:sz w:val="22"/>
+          <w:szCs w:val="22"/>
+          <w:lang w:val="en-GB"/>
+        </w:rPr>
+      </w:pPr>
+    </w:p>
+    <w:p>
+      <w:pPr>
+        <w:pStyle w:val="Corpodetexto"/>
+        <w:rPr>
+          <w:sz w:val="22"/>
+          <w:szCs w:val="22"/>
+          <w:lang w:val="en-GB"/>
+        </w:rPr>
+      </w:pPr>
+    </w:p>
+    <w:p>
+      <w:pPr>
+        <w:pStyle w:val="Corpodetexto"/>
+        <w:rPr>
+          <w:sz w:val="22"/>
+          <w:szCs w:val="22"/>
+          <w:lang w:val="en-GB"/>
+        </w:rPr>
+      </w:pPr>
+      <w:r>
+        <w:rPr>
+          <w:sz w:val="22"/>
+          <w:szCs w:val="22"/>
+          <w:lang w:val="en-GB"/>
+        </w:rPr>
+        <w:lastRenderedPageBreak/>
         <w:t>Operators:</w:t>
       </w:r>
     </w:p>
@@ -1407,36 +1524,6 @@
         </w:rPr>
         <w:t>.</w:t>
       </w:r>
-    </w:p>
-    <w:p>
-      <w:pPr>
-        <w:pStyle w:val="Corpodetexto"/>
-        <w:spacing w:line="12pt" w:lineRule="auto"/>
-        <w:ind w:firstLine="0pt"/>
-        <w:rPr>
-          <w:lang w:val="en-GB"/>
-        </w:rPr>
-      </w:pPr>
-    </w:p>
-    <w:p>
-      <w:pPr>
-        <w:pStyle w:val="Corpodetexto"/>
-        <w:spacing w:line="12pt" w:lineRule="auto"/>
-        <w:ind w:firstLine="0pt"/>
-        <w:rPr>
-          <w:lang w:val="en-GB"/>
-        </w:rPr>
-      </w:pPr>
-    </w:p>
-    <w:p>
-      <w:pPr>
-        <w:pStyle w:val="Corpodetexto"/>
-        <w:spacing w:line="12pt" w:lineRule="auto"/>
-        <w:ind w:firstLine="0pt"/>
-        <w:rPr>
-          <w:lang w:val="en-GB"/>
-        </w:rPr>
-      </w:pPr>
     </w:p>
     <w:p>
       <w:pPr>
@@ -1483,7 +1570,6 @@
               <w:rPr>
                 <w:lang w:val="en-GB"/>
               </w:rPr>
-              <w:lastRenderedPageBreak/>
               <w:t>Name:</w:t>
             </w:r>
           </w:p>
@@ -1618,38 +1704,38 @@
               <w:ind w:firstLine="0pt"/>
               <w:jc w:val="start"/>
               <w:rPr>
-                <w:lang w:val="en-GB"/>
-              </w:rPr>
-            </w:pPr>
-            <w:r>
-              <w:rPr>
-                <w:lang w:val="en-GB"/>
+                <w:lang w:val="pt-PT"/>
+              </w:rPr>
+            </w:pPr>
+            <w:r>
+              <w:rPr>
+                <w:lang w:val="pt-PT"/>
               </w:rPr>
               <w:t>(</w:t>
             </w:r>
             <w:proofErr w:type="spellStart"/>
             <w:r>
               <w:rPr>
-                <w:lang w:val="en-GB"/>
+                <w:lang w:val="pt-PT"/>
               </w:rPr>
               <w:t>xPos</w:t>
             </w:r>
             <w:proofErr w:type="spellEnd"/>
             <w:r>
               <w:rPr>
-                <w:lang w:val="en-GB"/>
+                <w:lang w:val="pt-PT"/>
               </w:rPr>
               <w:t xml:space="preserve">, yPos-1) = </w:t>
             </w:r>
             <w:r>
               <w:rPr>
-                <w:lang w:val="en-GB"/>
+                <w:lang w:val="pt-PT"/>
               </w:rPr>
               <w:t>N</w:t>
             </w:r>
             <w:r>
               <w:rPr>
-                <w:lang w:val="en-GB"/>
+                <w:lang w:val="pt-PT"/>
               </w:rPr>
               <w:t>;</w:t>
             </w:r>
@@ -1660,52 +1746,52 @@
               <w:ind w:firstLine="0pt"/>
               <w:jc w:val="start"/>
               <w:rPr>
-                <w:lang w:val="en-GB"/>
-              </w:rPr>
-            </w:pPr>
-            <w:r>
-              <w:rPr>
-                <w:lang w:val="en-GB"/>
+                <w:lang w:val="pt-PT"/>
+              </w:rPr>
+            </w:pPr>
+            <w:r>
+              <w:rPr>
+                <w:lang w:val="pt-PT"/>
               </w:rPr>
               <w:t>(</w:t>
             </w:r>
             <w:proofErr w:type="spellStart"/>
             <w:r>
               <w:rPr>
-                <w:lang w:val="en-GB"/>
+                <w:lang w:val="pt-PT"/>
               </w:rPr>
               <w:t>xPos</w:t>
             </w:r>
             <w:proofErr w:type="spellEnd"/>
             <w:r>
               <w:rPr>
-                <w:lang w:val="en-GB"/>
+                <w:lang w:val="pt-PT"/>
               </w:rPr>
               <w:t xml:space="preserve">, </w:t>
             </w:r>
             <w:proofErr w:type="spellStart"/>
             <w:r>
               <w:rPr>
-                <w:lang w:val="en-GB"/>
+                <w:lang w:val="pt-PT"/>
               </w:rPr>
               <w:t>yPos</w:t>
             </w:r>
             <w:proofErr w:type="spellEnd"/>
             <w:r>
               <w:rPr>
-                <w:lang w:val="en-GB"/>
+                <w:lang w:val="pt-PT"/>
               </w:rPr>
               <w:t>) = “</w:t>
             </w:r>
             <w:r>
               <w:rPr>
-                <w:lang w:val="en-GB"/>
+                <w:lang w:val="pt-PT"/>
               </w:rPr>
               <w:t>0</w:t>
             </w:r>
             <w:r>
               <w:rPr>
-                <w:lang w:val="en-GB"/>
+                <w:lang w:val="pt-PT"/>
               </w:rPr>
               <w:t>”</w:t>
             </w:r>
@@ -1799,38 +1885,38 @@
               <w:ind w:firstLine="0pt"/>
               <w:jc w:val="start"/>
               <w:rPr>
-                <w:lang w:val="en-GB"/>
-              </w:rPr>
-            </w:pPr>
-            <w:r>
-              <w:rPr>
-                <w:lang w:val="en-GB"/>
+                <w:lang w:val="pt-PT"/>
+              </w:rPr>
+            </w:pPr>
+            <w:r>
+              <w:rPr>
+                <w:lang w:val="pt-PT"/>
               </w:rPr>
               <w:t>(</w:t>
             </w:r>
             <w:proofErr w:type="spellStart"/>
             <w:r>
               <w:rPr>
-                <w:lang w:val="en-GB"/>
+                <w:lang w:val="pt-PT"/>
               </w:rPr>
               <w:t>xPos</w:t>
             </w:r>
             <w:proofErr w:type="spellEnd"/>
             <w:r>
               <w:rPr>
-                <w:lang w:val="en-GB"/>
+                <w:lang w:val="pt-PT"/>
               </w:rPr>
               <w:t xml:space="preserve">, yPos+1) = </w:t>
             </w:r>
             <w:r>
               <w:rPr>
-                <w:lang w:val="en-GB"/>
+                <w:lang w:val="pt-PT"/>
               </w:rPr>
               <w:t>N</w:t>
             </w:r>
             <w:r>
               <w:rPr>
-                <w:lang w:val="en-GB"/>
+                <w:lang w:val="pt-PT"/>
               </w:rPr>
               <w:t>;</w:t>
             </w:r>
@@ -1841,52 +1927,52 @@
               <w:ind w:firstLine="0pt"/>
               <w:jc w:val="start"/>
               <w:rPr>
-                <w:lang w:val="en-GB"/>
-              </w:rPr>
-            </w:pPr>
-            <w:r>
-              <w:rPr>
-                <w:lang w:val="en-GB"/>
+                <w:lang w:val="pt-PT"/>
+              </w:rPr>
+            </w:pPr>
+            <w:r>
+              <w:rPr>
+                <w:lang w:val="pt-PT"/>
               </w:rPr>
               <w:t>(</w:t>
             </w:r>
             <w:proofErr w:type="spellStart"/>
             <w:r>
               <w:rPr>
-                <w:lang w:val="en-GB"/>
+                <w:lang w:val="pt-PT"/>
               </w:rPr>
               <w:t>xPos</w:t>
             </w:r>
             <w:proofErr w:type="spellEnd"/>
             <w:r>
               <w:rPr>
-                <w:lang w:val="en-GB"/>
+                <w:lang w:val="pt-PT"/>
               </w:rPr>
               <w:t xml:space="preserve">, </w:t>
             </w:r>
             <w:proofErr w:type="spellStart"/>
             <w:r>
               <w:rPr>
-                <w:lang w:val="en-GB"/>
+                <w:lang w:val="pt-PT"/>
               </w:rPr>
               <w:t>yPos</w:t>
             </w:r>
             <w:proofErr w:type="spellEnd"/>
             <w:r>
               <w:rPr>
-                <w:lang w:val="en-GB"/>
+                <w:lang w:val="pt-PT"/>
               </w:rPr>
               <w:t>) = “</w:t>
             </w:r>
             <w:r>
               <w:rPr>
-                <w:lang w:val="en-GB"/>
+                <w:lang w:val="pt-PT"/>
               </w:rPr>
               <w:t>0</w:t>
             </w:r>
             <w:r>
               <w:rPr>
-                <w:lang w:val="en-GB"/>
+                <w:lang w:val="pt-PT"/>
               </w:rPr>
               <w:t>”</w:t>
             </w:r>
@@ -1980,38 +2066,38 @@
               <w:ind w:firstLine="0pt"/>
               <w:jc w:val="start"/>
               <w:rPr>
-                <w:lang w:val="en-GB"/>
-              </w:rPr>
-            </w:pPr>
-            <w:r>
-              <w:rPr>
-                <w:lang w:val="en-GB"/>
+                <w:lang w:val="pt-PT"/>
+              </w:rPr>
+            </w:pPr>
+            <w:r>
+              <w:rPr>
+                <w:lang w:val="pt-PT"/>
               </w:rPr>
               <w:t xml:space="preserve">(xPos-1, </w:t>
             </w:r>
             <w:proofErr w:type="spellStart"/>
             <w:r>
               <w:rPr>
-                <w:lang w:val="en-GB"/>
+                <w:lang w:val="pt-PT"/>
               </w:rPr>
               <w:t>yPos</w:t>
             </w:r>
             <w:proofErr w:type="spellEnd"/>
             <w:r>
               <w:rPr>
-                <w:lang w:val="en-GB"/>
+                <w:lang w:val="pt-PT"/>
               </w:rPr>
               <w:t xml:space="preserve">) = </w:t>
             </w:r>
             <w:r>
               <w:rPr>
-                <w:lang w:val="en-GB"/>
+                <w:lang w:val="pt-PT"/>
               </w:rPr>
               <w:t>N</w:t>
             </w:r>
             <w:r>
               <w:rPr>
-                <w:lang w:val="en-GB"/>
+                <w:lang w:val="pt-PT"/>
               </w:rPr>
               <w:t>;</w:t>
             </w:r>
@@ -2022,52 +2108,52 @@
               <w:ind w:firstLine="0pt"/>
               <w:jc w:val="start"/>
               <w:rPr>
-                <w:lang w:val="en-GB"/>
-              </w:rPr>
-            </w:pPr>
-            <w:r>
-              <w:rPr>
-                <w:lang w:val="en-GB"/>
+                <w:lang w:val="pt-PT"/>
+              </w:rPr>
+            </w:pPr>
+            <w:r>
+              <w:rPr>
+                <w:lang w:val="pt-PT"/>
               </w:rPr>
               <w:t>(</w:t>
             </w:r>
             <w:proofErr w:type="spellStart"/>
             <w:r>
               <w:rPr>
-                <w:lang w:val="en-GB"/>
+                <w:lang w:val="pt-PT"/>
               </w:rPr>
               <w:t>xPos</w:t>
             </w:r>
             <w:proofErr w:type="spellEnd"/>
             <w:r>
               <w:rPr>
-                <w:lang w:val="en-GB"/>
+                <w:lang w:val="pt-PT"/>
               </w:rPr>
               <w:t xml:space="preserve">, </w:t>
             </w:r>
             <w:proofErr w:type="spellStart"/>
             <w:r>
               <w:rPr>
-                <w:lang w:val="en-GB"/>
+                <w:lang w:val="pt-PT"/>
               </w:rPr>
               <w:t>yPos</w:t>
             </w:r>
             <w:proofErr w:type="spellEnd"/>
             <w:r>
               <w:rPr>
-                <w:lang w:val="en-GB"/>
+                <w:lang w:val="pt-PT"/>
               </w:rPr>
               <w:t>) = “</w:t>
             </w:r>
             <w:r>
               <w:rPr>
-                <w:lang w:val="en-GB"/>
+                <w:lang w:val="pt-PT"/>
               </w:rPr>
               <w:t>0</w:t>
             </w:r>
             <w:r>
               <w:rPr>
-                <w:lang w:val="en-GB"/>
+                <w:lang w:val="pt-PT"/>
               </w:rPr>
               <w:t>”</w:t>
             </w:r>
@@ -2161,38 +2247,38 @@
               <w:ind w:firstLine="0pt"/>
               <w:jc w:val="start"/>
               <w:rPr>
-                <w:lang w:val="en-GB"/>
-              </w:rPr>
-            </w:pPr>
-            <w:r>
-              <w:rPr>
-                <w:lang w:val="en-GB"/>
+                <w:lang w:val="pt-PT"/>
+              </w:rPr>
+            </w:pPr>
+            <w:r>
+              <w:rPr>
+                <w:lang w:val="pt-PT"/>
               </w:rPr>
               <w:t xml:space="preserve">(xPos+1, </w:t>
             </w:r>
             <w:proofErr w:type="spellStart"/>
             <w:r>
               <w:rPr>
-                <w:lang w:val="en-GB"/>
+                <w:lang w:val="pt-PT"/>
               </w:rPr>
               <w:t>yPos</w:t>
             </w:r>
             <w:proofErr w:type="spellEnd"/>
             <w:r>
               <w:rPr>
-                <w:lang w:val="en-GB"/>
+                <w:lang w:val="pt-PT"/>
               </w:rPr>
               <w:t xml:space="preserve">) = </w:t>
             </w:r>
             <w:r>
               <w:rPr>
-                <w:lang w:val="en-GB"/>
+                <w:lang w:val="pt-PT"/>
               </w:rPr>
               <w:t>N</w:t>
             </w:r>
             <w:r>
               <w:rPr>
-                <w:lang w:val="en-GB"/>
+                <w:lang w:val="pt-PT"/>
               </w:rPr>
               <w:t>;</w:t>
             </w:r>
@@ -2203,52 +2289,52 @@
               <w:ind w:firstLine="0pt"/>
               <w:jc w:val="start"/>
               <w:rPr>
-                <w:lang w:val="en-GB"/>
-              </w:rPr>
-            </w:pPr>
-            <w:r>
-              <w:rPr>
-                <w:lang w:val="en-GB"/>
+                <w:lang w:val="pt-PT"/>
+              </w:rPr>
+            </w:pPr>
+            <w:r>
+              <w:rPr>
+                <w:lang w:val="pt-PT"/>
               </w:rPr>
               <w:t>(</w:t>
             </w:r>
             <w:proofErr w:type="spellStart"/>
             <w:r>
               <w:rPr>
-                <w:lang w:val="en-GB"/>
+                <w:lang w:val="pt-PT"/>
               </w:rPr>
               <w:t>xPos</w:t>
             </w:r>
             <w:proofErr w:type="spellEnd"/>
             <w:r>
               <w:rPr>
-                <w:lang w:val="en-GB"/>
+                <w:lang w:val="pt-PT"/>
               </w:rPr>
               <w:t xml:space="preserve">, </w:t>
             </w:r>
             <w:proofErr w:type="spellStart"/>
             <w:r>
               <w:rPr>
-                <w:lang w:val="en-GB"/>
+                <w:lang w:val="pt-PT"/>
               </w:rPr>
               <w:t>yPos</w:t>
             </w:r>
             <w:proofErr w:type="spellEnd"/>
             <w:r>
               <w:rPr>
-                <w:lang w:val="en-GB"/>
+                <w:lang w:val="pt-PT"/>
               </w:rPr>
               <w:t>) = “</w:t>
             </w:r>
             <w:r>
               <w:rPr>
-                <w:lang w:val="en-GB"/>
+                <w:lang w:val="pt-PT"/>
               </w:rPr>
               <w:t>0</w:t>
             </w:r>
             <w:r>
               <w:rPr>
-                <w:lang w:val="en-GB"/>
+                <w:lang w:val="pt-PT"/>
               </w:rPr>
               <w:t>”</w:t>
             </w:r>
@@ -2318,7 +2404,19 @@
         <w:rPr>
           <w:lang w:val="en-GB"/>
         </w:rPr>
-        <w:t>The work that most guided me in this project was my group’s first project. It gave me a first contact with search algorithms and made me gave a general approach to problems of the same nature. Design solution of other projects were avoided.</w:t>
+        <w:t xml:space="preserve">The work that most guided me in this project was my group’s first project. It gave me a first contact with search algorithms </w:t>
+      </w:r>
+      <w:r>
+        <w:rPr>
+          <w:lang w:val="en-GB"/>
+        </w:rPr>
+        <w:t>and gave me</w:t>
+      </w:r>
+      <w:r>
+        <w:rPr>
+          <w:lang w:val="en-GB"/>
+        </w:rPr>
+        <w:t xml:space="preserve"> a general approach to problems of the same nature. Design solution of other projects were avoided.</w:t>
       </w:r>
     </w:p>
     <w:p>
@@ -2640,6 +2738,71 @@
           <w:lang w:val="en-GB"/>
         </w:rPr>
         <w:tab/>
+      </w:r>
+    </w:p>
+    <w:p>
+      <w:pPr>
+        <w:pStyle w:val="Corpodetexto"/>
+        <w:ind w:firstLine="0pt"/>
+        <w:rPr>
+          <w:lang w:val="en-GB"/>
+        </w:rPr>
+      </w:pPr>
+    </w:p>
+    <w:p>
+      <w:pPr>
+        <w:pStyle w:val="Corpodetexto"/>
+        <w:ind w:firstLine="0pt"/>
+        <w:rPr>
+          <w:lang w:val="en-GB"/>
+        </w:rPr>
+      </w:pPr>
+    </w:p>
+    <w:p>
+      <w:pPr>
+        <w:pStyle w:val="Corpodetexto"/>
+        <w:ind w:firstLine="0pt"/>
+        <w:rPr>
+          <w:lang w:val="en-GB"/>
+        </w:rPr>
+      </w:pPr>
+    </w:p>
+    <w:p>
+      <w:pPr>
+        <w:pStyle w:val="Corpodetexto"/>
+        <w:ind w:firstLine="0pt"/>
+        <w:rPr>
+          <w:lang w:val="en-GB"/>
+        </w:rPr>
+      </w:pPr>
+    </w:p>
+    <w:p>
+      <w:pPr>
+        <w:pStyle w:val="Corpodetexto"/>
+        <w:ind w:firstLine="0pt"/>
+        <w:rPr>
+          <w:lang w:val="en-GB"/>
+        </w:rPr>
+      </w:pPr>
+    </w:p>
+    <w:p>
+      <w:pPr>
+        <w:pStyle w:val="Corpodetexto"/>
+        <w:ind w:firstLine="0pt"/>
+        <w:rPr>
+          <w:lang w:val="en-GB"/>
+        </w:rPr>
+      </w:pPr>
+      <w:r>
+        <w:rPr>
+          <w:lang w:val="en-GB"/>
+        </w:rPr>
+        <w:tab/>
+      </w:r>
+      <w:r>
+        <w:rPr>
+          <w:lang w:val="en-GB"/>
+        </w:rPr>
         <w:t xml:space="preserve">In </w:t>
       </w:r>
       <w:r>
@@ -2782,6 +2945,18 @@
       <w:pPr>
         <w:pStyle w:val="Corpodetexto"/>
         <w:ind w:firstLine="0pt"/>
+        <w:jc w:val="center"/>
+        <w:rPr>
+          <w:sz w:val="18"/>
+          <w:szCs w:val="18"/>
+          <w:lang w:val="en-GB"/>
+        </w:rPr>
+      </w:pPr>
+    </w:p>
+    <w:p>
+      <w:pPr>
+        <w:pStyle w:val="Corpodetexto"/>
+        <w:ind w:firstLine="0pt"/>
         <w:rPr>
           <w:lang w:val="en-GB"/>
         </w:rPr>
@@ -3054,6 +3229,78 @@
     </w:p>
     <w:p>
       <w:pPr>
+        <w:pStyle w:val="Corpodetexto"/>
+        <w:ind w:firstLine="0pt"/>
+        <w:rPr>
+          <w:lang w:val="en-GB"/>
+        </w:rPr>
+      </w:pPr>
+    </w:p>
+    <w:p>
+      <w:pPr>
+        <w:pStyle w:val="Corpodetexto"/>
+        <w:ind w:firstLine="0pt"/>
+        <w:rPr>
+          <w:lang w:val="en-GB"/>
+        </w:rPr>
+      </w:pPr>
+    </w:p>
+    <w:p>
+      <w:pPr>
+        <w:pStyle w:val="Corpodetexto"/>
+        <w:ind w:firstLine="0pt"/>
+        <w:rPr>
+          <w:lang w:val="en-GB"/>
+        </w:rPr>
+      </w:pPr>
+    </w:p>
+    <w:p>
+      <w:pPr>
+        <w:pStyle w:val="Corpodetexto"/>
+        <w:ind w:firstLine="0pt"/>
+        <w:rPr>
+          <w:lang w:val="en-GB"/>
+        </w:rPr>
+      </w:pPr>
+    </w:p>
+    <w:p>
+      <w:pPr>
+        <w:pStyle w:val="Corpodetexto"/>
+        <w:ind w:firstLine="0pt"/>
+        <w:rPr>
+          <w:lang w:val="en-GB"/>
+        </w:rPr>
+      </w:pPr>
+    </w:p>
+    <w:p>
+      <w:pPr>
+        <w:pStyle w:val="Corpodetexto"/>
+        <w:ind w:firstLine="0pt"/>
+        <w:rPr>
+          <w:lang w:val="en-GB"/>
+        </w:rPr>
+      </w:pPr>
+    </w:p>
+    <w:p>
+      <w:pPr>
+        <w:pStyle w:val="Corpodetexto"/>
+        <w:ind w:firstLine="0pt"/>
+        <w:rPr>
+          <w:lang w:val="en-GB"/>
+        </w:rPr>
+      </w:pPr>
+    </w:p>
+    <w:p>
+      <w:pPr>
+        <w:pStyle w:val="Corpodetexto"/>
+        <w:ind w:firstLine="0pt"/>
+        <w:rPr>
+          <w:lang w:val="en-GB"/>
+        </w:rPr>
+      </w:pPr>
+    </w:p>
+    <w:p>
+      <w:pPr>
         <w:pStyle w:val="Ttulo1"/>
         <w:rPr>
           <w:lang w:val="en-GB"/>
@@ -3063,6 +3310,7 @@
         <w:rPr>
           <w:lang w:val="en-GB"/>
         </w:rPr>
+        <w:lastRenderedPageBreak/>
         <w:t>Search algorithms</w:t>
       </w:r>
     </w:p>
@@ -3177,7 +3425,6 @@
           <w:noProof/>
           <w:lang w:val="en-GB"/>
         </w:rPr>
-        <w:lastRenderedPageBreak/>
         <w:tab/>
         <w:t xml:space="preserve">An object </w:t>
       </w:r>
@@ -3748,6 +3995,30 @@
           <w:lang w:val="en-GB"/>
         </w:rPr>
         <w:tab/>
+      </w:r>
+    </w:p>
+    <w:p>
+      <w:pPr>
+        <w:pStyle w:val="Corpodetexto"/>
+        <w:ind w:firstLine="0pt"/>
+        <w:jc w:val="start"/>
+        <w:rPr>
+          <w:noProof/>
+          <w:lang w:val="en-GB"/>
+        </w:rPr>
+      </w:pPr>
+      <w:r>
+        <w:rPr>
+          <w:noProof/>
+          <w:lang w:val="en-GB"/>
+        </w:rPr>
+        <w:tab/>
+      </w:r>
+      <w:r>
+        <w:rPr>
+          <w:noProof/>
+          <w:lang w:val="en-GB"/>
+        </w:rPr>
         <w:t xml:space="preserve">The heuristic functions used were </w:t>
       </w:r>
       <w:r>
@@ -3884,6 +4155,23 @@
           <w:lang w:val="en-GB"/>
         </w:rPr>
         <w:tab/>
+      </w:r>
+    </w:p>
+    <w:p>
+      <w:pPr>
+        <w:pStyle w:val="Corpodetexto"/>
+        <w:ind w:firstLine="0pt"/>
+        <w:jc w:val="start"/>
+        <w:rPr>
+          <w:noProof/>
+          <w:lang w:val="en-GB"/>
+        </w:rPr>
+      </w:pPr>
+      <w:r>
+        <w:rPr>
+          <w:noProof/>
+          <w:lang w:val="en-GB"/>
+        </w:rPr>
         <w:t>The advatages of this aproch is that the system is easily expandable to include more algorithms with different costs and/or heuristics simply by creating these new functions:</w:t>
       </w:r>
     </w:p>
@@ -3957,6 +4245,146 @@
     </w:p>
     <w:p>
       <w:pPr>
+        <w:pStyle w:val="Corpodetexto"/>
+        <w:ind w:firstLine="0pt"/>
+        <w:jc w:val="start"/>
+        <w:rPr>
+          <w:lang w:val="en-GB"/>
+        </w:rPr>
+      </w:pPr>
+    </w:p>
+    <w:p>
+      <w:pPr>
+        <w:pStyle w:val="Corpodetexto"/>
+        <w:ind w:firstLine="0pt"/>
+        <w:jc w:val="start"/>
+        <w:rPr>
+          <w:lang w:val="en-GB"/>
+        </w:rPr>
+      </w:pPr>
+    </w:p>
+    <w:p>
+      <w:pPr>
+        <w:pStyle w:val="Corpodetexto"/>
+        <w:ind w:firstLine="0pt"/>
+        <w:jc w:val="start"/>
+        <w:rPr>
+          <w:lang w:val="en-GB"/>
+        </w:rPr>
+      </w:pPr>
+    </w:p>
+    <w:p>
+      <w:pPr>
+        <w:pStyle w:val="Corpodetexto"/>
+        <w:ind w:firstLine="0pt"/>
+        <w:jc w:val="start"/>
+        <w:rPr>
+          <w:lang w:val="en-GB"/>
+        </w:rPr>
+      </w:pPr>
+    </w:p>
+    <w:p>
+      <w:pPr>
+        <w:pStyle w:val="Corpodetexto"/>
+        <w:ind w:firstLine="0pt"/>
+        <w:jc w:val="start"/>
+        <w:rPr>
+          <w:lang w:val="en-GB"/>
+        </w:rPr>
+      </w:pPr>
+    </w:p>
+    <w:p>
+      <w:pPr>
+        <w:pStyle w:val="Corpodetexto"/>
+        <w:ind w:firstLine="0pt"/>
+        <w:jc w:val="start"/>
+        <w:rPr>
+          <w:lang w:val="en-GB"/>
+        </w:rPr>
+      </w:pPr>
+    </w:p>
+    <w:p>
+      <w:pPr>
+        <w:pStyle w:val="Corpodetexto"/>
+        <w:ind w:firstLine="0pt"/>
+        <w:jc w:val="start"/>
+        <w:rPr>
+          <w:lang w:val="en-GB"/>
+        </w:rPr>
+      </w:pPr>
+    </w:p>
+    <w:p>
+      <w:pPr>
+        <w:pStyle w:val="Corpodetexto"/>
+        <w:ind w:firstLine="0pt"/>
+        <w:jc w:val="start"/>
+        <w:rPr>
+          <w:lang w:val="en-GB"/>
+        </w:rPr>
+      </w:pPr>
+    </w:p>
+    <w:p>
+      <w:pPr>
+        <w:pStyle w:val="Corpodetexto"/>
+        <w:ind w:firstLine="0pt"/>
+        <w:jc w:val="start"/>
+        <w:rPr>
+          <w:lang w:val="en-GB"/>
+        </w:rPr>
+      </w:pPr>
+    </w:p>
+    <w:p>
+      <w:pPr>
+        <w:pStyle w:val="Corpodetexto"/>
+        <w:ind w:firstLine="0pt"/>
+        <w:jc w:val="start"/>
+        <w:rPr>
+          <w:lang w:val="en-GB"/>
+        </w:rPr>
+      </w:pPr>
+    </w:p>
+    <w:p>
+      <w:pPr>
+        <w:pStyle w:val="Corpodetexto"/>
+        <w:ind w:firstLine="0pt"/>
+        <w:jc w:val="start"/>
+        <w:rPr>
+          <w:lang w:val="en-GB"/>
+        </w:rPr>
+      </w:pPr>
+    </w:p>
+    <w:p>
+      <w:pPr>
+        <w:pStyle w:val="Corpodetexto"/>
+        <w:ind w:firstLine="0pt"/>
+        <w:jc w:val="start"/>
+        <w:rPr>
+          <w:lang w:val="en-GB"/>
+        </w:rPr>
+      </w:pPr>
+    </w:p>
+    <w:p>
+      <w:pPr>
+        <w:pStyle w:val="Corpodetexto"/>
+        <w:ind w:firstLine="0pt"/>
+        <w:jc w:val="start"/>
+        <w:rPr>
+          <w:lang w:val="en-GB"/>
+        </w:rPr>
+      </w:pPr>
+    </w:p>
+    <w:p>
+      <w:pPr>
+        <w:pStyle w:val="Corpodetexto"/>
+        <w:ind w:firstLine="0pt"/>
+        <w:jc w:val="start"/>
+        <w:rPr>
+          <w:lang w:val="en-GB"/>
+        </w:rPr>
+      </w:pPr>
+    </w:p>
+    <w:p>
+      <w:pPr>
         <w:pStyle w:val="Ttulo1"/>
         <w:rPr>
           <w:lang w:val="en-GB"/>
@@ -3966,6 +4394,7 @@
         <w:rPr>
           <w:lang w:val="en-GB"/>
         </w:rPr>
+        <w:lastRenderedPageBreak/>
         <w:t>Exp</w:t>
       </w:r>
       <w:r>
@@ -4020,6 +4449,21 @@
           <w:lang w:val="en-GB"/>
         </w:rPr>
       </w:pPr>
+    </w:p>
+    <w:p>
+      <w:pPr>
+        <w:pStyle w:val="Corpodetexto"/>
+        <w:ind w:firstLine="0pt"/>
+        <w:rPr>
+          <w:lang w:val="en-GB"/>
+        </w:rPr>
+      </w:pPr>
+      <w:r>
+        <w:rPr>
+          <w:lang w:val="en-GB"/>
+        </w:rPr>
+        <w:tab/>
+      </w:r>
       <w:r>
         <w:rPr>
           <w:lang w:val="en-GB"/>
@@ -4036,7 +4480,7 @@
     <w:tbl>
       <w:tblPr>
         <w:tblStyle w:val="TabelacomGrelha"/>
-        <w:tblW w:w="0pt" w:type="auto"/>
+        <w:tblW w:w="0pt" w:type="dxa"/>
         <w:tblLook w:firstRow="1" w:lastRow="0" w:firstColumn="1" w:lastColumn="0" w:noHBand="0" w:noVBand="1"/>
       </w:tblPr>
       <w:tblGrid>
@@ -4563,13 +5007,7 @@
         <w:rPr>
           <w:lang w:val="en-GB"/>
         </w:rPr>
-        <w:t xml:space="preserve">Board </w:t>
-      </w:r>
-      <w:r>
-        <w:rPr>
-          <w:lang w:val="en-GB"/>
-        </w:rPr>
-        <w:t>2</w:t>
+        <w:t>Board 2</w:t>
       </w:r>
       <w:r>
         <w:rPr>
@@ -4581,7 +5019,7 @@
     <w:tbl>
       <w:tblPr>
         <w:tblStyle w:val="TabelacomGrelha"/>
-        <w:tblW w:w="0pt" w:type="auto"/>
+        <w:tblW w:w="0pt" w:type="dxa"/>
         <w:tblLook w:firstRow="1" w:lastRow="0" w:firstColumn="1" w:lastColumn="0" w:noHBand="0" w:noVBand="1"/>
       </w:tblPr>
       <w:tblGrid>
@@ -4743,13 +5181,7 @@
               <w:rPr>
                 <w:lang w:val="en-GB"/>
               </w:rPr>
-              <w:t>0.1</w:t>
-            </w:r>
-            <w:r>
-              <w:rPr>
-                <w:lang w:val="en-GB"/>
-              </w:rPr>
-              <w:t>39</w:t>
+              <w:t>0.139</w:t>
             </w:r>
           </w:p>
         </w:tc>
@@ -5102,13 +5534,7 @@
         <w:rPr>
           <w:lang w:val="en-GB"/>
         </w:rPr>
-        <w:t xml:space="preserve">Board </w:t>
-      </w:r>
-      <w:r>
-        <w:rPr>
-          <w:lang w:val="en-GB"/>
-        </w:rPr>
-        <w:t>3</w:t>
+        <w:t>Board 3</w:t>
       </w:r>
       <w:r>
         <w:rPr>
@@ -5120,7 +5546,7 @@
     <w:tbl>
       <w:tblPr>
         <w:tblStyle w:val="TabelacomGrelha"/>
-        <w:tblW w:w="0pt" w:type="auto"/>
+        <w:tblW w:w="0pt" w:type="dxa"/>
         <w:tblLook w:firstRow="1" w:lastRow="0" w:firstColumn="1" w:lastColumn="0" w:noHBand="0" w:noVBand="1"/>
       </w:tblPr>
       <w:tblGrid>
@@ -5282,13 +5708,7 @@
               <w:rPr>
                 <w:lang w:val="en-GB"/>
               </w:rPr>
-              <w:t>0.</w:t>
-            </w:r>
-            <w:r>
-              <w:rPr>
-                <w:lang w:val="en-GB"/>
-              </w:rPr>
-              <w:t>460</w:t>
+              <w:t>0.460</w:t>
             </w:r>
           </w:p>
         </w:tc>
@@ -5474,7 +5894,6 @@
               <w:rPr>
                 <w:lang w:val="en-GB"/>
               </w:rPr>
-              <w:lastRenderedPageBreak/>
               <w:t>A* 1</w:t>
             </w:r>
           </w:p>
@@ -5638,17 +6057,59 @@
           <w:lang w:val="en-GB"/>
         </w:rPr>
       </w:pPr>
-      <w:r>
-        <w:rPr>
-          <w:lang w:val="en-GB"/>
-        </w:rPr>
-        <w:t xml:space="preserve">Board </w:t>
-      </w:r>
-      <w:r>
-        <w:rPr>
-          <w:lang w:val="en-GB"/>
-        </w:rPr>
-        <w:t>4</w:t>
+    </w:p>
+    <w:p>
+      <w:pPr>
+        <w:pStyle w:val="Corpodetexto"/>
+        <w:rPr>
+          <w:lang w:val="en-GB"/>
+        </w:rPr>
+      </w:pPr>
+    </w:p>
+    <w:p>
+      <w:pPr>
+        <w:pStyle w:val="Corpodetexto"/>
+        <w:rPr>
+          <w:lang w:val="en-GB"/>
+        </w:rPr>
+      </w:pPr>
+    </w:p>
+    <w:p>
+      <w:pPr>
+        <w:pStyle w:val="Corpodetexto"/>
+        <w:rPr>
+          <w:lang w:val="en-GB"/>
+        </w:rPr>
+      </w:pPr>
+    </w:p>
+    <w:p>
+      <w:pPr>
+        <w:pStyle w:val="Corpodetexto"/>
+        <w:rPr>
+          <w:lang w:val="en-GB"/>
+        </w:rPr>
+      </w:pPr>
+    </w:p>
+    <w:p>
+      <w:pPr>
+        <w:pStyle w:val="Corpodetexto"/>
+        <w:rPr>
+          <w:lang w:val="en-GB"/>
+        </w:rPr>
+      </w:pPr>
+    </w:p>
+    <w:p>
+      <w:pPr>
+        <w:pStyle w:val="Corpodetexto"/>
+        <w:rPr>
+          <w:lang w:val="en-GB"/>
+        </w:rPr>
+      </w:pPr>
+      <w:r>
+        <w:rPr>
+          <w:lang w:val="en-GB"/>
+        </w:rPr>
+        <w:t>Board 4</w:t>
       </w:r>
       <w:r>
         <w:rPr>
@@ -5660,7 +6121,7 @@
     <w:tbl>
       <w:tblPr>
         <w:tblStyle w:val="TabelacomGrelha"/>
-        <w:tblW w:w="0pt" w:type="auto"/>
+        <w:tblW w:w="0pt" w:type="dxa"/>
         <w:tblLook w:firstRow="1" w:lastRow="0" w:firstColumn="1" w:lastColumn="0" w:noHBand="0" w:noVBand="1"/>
       </w:tblPr>
       <w:tblGrid>
@@ -6185,6 +6646,14 @@
     </w:p>
     <w:p>
       <w:pPr>
+        <w:pStyle w:val="Corpodetexto"/>
+        <w:rPr>
+          <w:lang w:val="en-GB"/>
+        </w:rPr>
+      </w:pPr>
+    </w:p>
+    <w:p>
+      <w:pPr>
         <w:pStyle w:val="Ttulo1"/>
         <w:rPr>
           <w:lang w:val="en-GB"/>
@@ -6225,11 +6694,21 @@
     </w:p>
     <w:p>
       <w:pPr>
+        <w:pStyle w:val="Corpodetexto"/>
+        <w:rPr>
+          <w:lang w:val="en-GB"/>
+        </w:rPr>
+      </w:pPr>
+    </w:p>
+    <w:p>
+      <w:pPr>
         <w:pStyle w:val="Ttulo5"/>
         <w:rPr>
           <w:lang w:val="en-GB"/>
         </w:rPr>
       </w:pPr>
+      <w:bookmarkStart w:id="0" w:name="_References"/>
+      <w:bookmarkEnd w:id="0"/>
       <w:r>
         <w:rPr>
           <w:lang w:val="en-GB"/>
@@ -6247,14 +6726,20 @@
       <w:pPr>
         <w:pStyle w:val="references"/>
         <w:rPr>
-          <w:lang w:val="en-GB"/>
-        </w:rPr>
-      </w:pPr>
-      <w:r>
-        <w:rPr>
-          <w:lang w:val="en-GB"/>
-        </w:rPr>
-        <w:t>Stuart Russel and Peter Norvig, “Artificial Intelligence: A Modern Approach”, Third Edtition, Pearson Education Inc., 2010, ISBN: 978-0-13-604259-4.</w:t>
+          <w:lang w:val="pt-PT"/>
+        </w:rPr>
+      </w:pPr>
+      <w:r>
+        <w:rPr>
+          <w:lang w:val="pt-PT"/>
+        </w:rPr>
+        <w:t>Santos, Carlos Pereira dos; N</w:t>
+      </w:r>
+      <w:r>
+        <w:rPr>
+          <w:lang w:val="pt-PT"/>
+        </w:rPr>
+        <w:t>eto, João Pedro and Silva, Jorge Nuno, “A teoria de grupos + o Puzzle do 15”, Single Edition, Norprint, June 2007, ISBN: 978-989612270-6, consulted in April 2019.</w:t>
       </w:r>
     </w:p>
     <w:p>
@@ -6268,34 +6753,18 @@
         <w:rPr>
           <w:lang w:val="en-GB"/>
         </w:rPr>
-        <w:t xml:space="preserve">Stuart Russel and Peter Norvig, “AimaCode - Code for the Book Artificial Intelligence: A Modern Approach", 2019, [online], available at </w:t>
+        <w:t xml:space="preserve">Patent owned by Ernest U. Kinsey describing his mechanism for a sliding blocks puzzle. Approved in 1878-08-20, expired in Lifetime status as of 1895-08-20. Available at </w:t>
       </w:r>
       <w:hyperlink r:id="rId18" w:history="1">
         <w:r>
           <w:rPr>
             <w:rStyle w:val="Hiperligao"/>
-            <w:lang w:val="en-GB"/>
           </w:rPr>
-          <w:t>https://github.com/aimacode</w:t>
+          <w:t>https://patents.google.com/patent/US207124</w:t>
         </w:r>
       </w:hyperlink>
       <w:r>
-        <w:rPr>
-          <w:lang w:val="en-GB"/>
-        </w:rPr>
-        <w:t xml:space="preserve">, consulted </w:t>
-      </w:r>
-      <w:r>
-        <w:rPr>
-          <w:lang w:val="en-GB"/>
-        </w:rPr>
-        <w:t>i</w:t>
-      </w:r>
-      <w:r>
-        <w:rPr>
-          <w:lang w:val="en-GB"/>
-        </w:rPr>
-        <w:t xml:space="preserve">n March 2019. </w:t>
+        <w:t>. Consulted in April 2019. Copy of document was stored in docs/resources for future consult.</w:t>
       </w:r>
     </w:p>
     <w:p>
@@ -6305,6 +6774,66 @@
           <w:lang w:val="en-GB"/>
         </w:rPr>
       </w:pPr>
+      <w:r>
+        <w:rPr>
+          <w:lang w:val="en-GB"/>
+        </w:rPr>
+        <w:t>Johnson</w:t>
+      </w:r>
+      <w:r>
+        <w:rPr>
+          <w:lang w:val="en-GB"/>
+        </w:rPr>
+        <w:t xml:space="preserve">, </w:t>
+      </w:r>
+      <w:r>
+        <w:rPr>
+          <w:lang w:val="en-GB"/>
+        </w:rPr>
+        <w:t>Woolsey and E.</w:t>
+      </w:r>
+      <w:r>
+        <w:rPr>
+          <w:lang w:val="en-GB"/>
+        </w:rPr>
+        <w:t xml:space="preserve">, </w:t>
+      </w:r>
+      <w:r>
+        <w:rPr>
+          <w:lang w:val="en-GB"/>
+        </w:rPr>
+        <w:t>William</w:t>
+      </w:r>
+      <w:r>
+        <w:rPr>
+          <w:lang w:val="en-GB"/>
+        </w:rPr>
+        <w:t xml:space="preserve">; “Notes on the ‘15’ Puzzle”, published as Article in journal “American Journal of Mathmatics”, Vol2, Number4, The Johns Hopkins University Press, December 1879, </w:t>
+      </w:r>
+      <w:r>
+        <w:rPr>
+          <w:lang w:val="en-GB"/>
+        </w:rPr>
+        <w:t>DOI</w:t>
+      </w:r>
+      <w:r>
+        <w:rPr>
+          <w:lang w:val="en-GB"/>
+        </w:rPr>
+        <w:t>:</w:t>
+      </w:r>
+      <w:r>
+        <w:rPr>
+          <w:lang w:val="en-GB"/>
+        </w:rPr>
+        <w:t xml:space="preserve"> 10.2307/2369492</w:t>
+      </w:r>
+      <w:r>
+        <w:rPr>
+          <w:lang w:val="en-GB"/>
+        </w:rPr>
+        <w:t xml:space="preserve">  . Avalable at </w:t>
+      </w:r>
       <w:hyperlink r:id="rId19" w:history="1">
         <w:r>
           <w:rPr>
@@ -6314,6 +6843,36 @@
           <w:t>www.jstor.org/stable/2369492</w:t>
         </w:r>
       </w:hyperlink>
+      <w:r>
+        <w:rPr>
+          <w:lang w:val="en-GB"/>
+        </w:rPr>
+        <w:t>. Consulted in April 2019.</w:t>
+      </w:r>
+      <w:r>
+        <w:rPr>
+          <w:lang w:val="en-GB"/>
+        </w:rPr>
+        <w:t xml:space="preserve"> </w:t>
+      </w:r>
+      <w:r>
+        <w:rPr>
+          <w:lang w:val="en-GB"/>
+        </w:rPr>
+        <w:t xml:space="preserve">Copy of </w:t>
+      </w:r>
+      <w:r>
+        <w:rPr>
+          <w:lang w:val="en-GB"/>
+        </w:rPr>
+        <w:t>document</w:t>
+      </w:r>
+      <w:r>
+        <w:rPr>
+          <w:lang w:val="en-GB"/>
+        </w:rPr>
+        <w:t xml:space="preserve"> was stored in docs/resources for future consult.</w:t>
+      </w:r>
     </w:p>
     <w:p>
       <w:pPr>
@@ -6322,6 +6881,12 @@
           <w:lang w:val="en-GB"/>
         </w:rPr>
       </w:pPr>
+      <w:r>
+        <w:rPr>
+          <w:lang w:val="en-GB"/>
+        </w:rPr>
+        <w:t xml:space="preserve">Link to image used as example of 15-puzzle. Available at </w:t>
+      </w:r>
       <w:hyperlink r:id="rId20" w:history="1">
         <w:r>
           <w:rPr>
@@ -6331,6 +6896,24 @@
           <w:t>https://en.wikipedia.org/wiki/File:15-puzzle_magical.svg</w:t>
         </w:r>
       </w:hyperlink>
+      <w:r>
+        <w:rPr>
+          <w:lang w:val="en-GB"/>
+        </w:rPr>
+        <w:t>. Consulted in April 2019.</w:t>
+      </w:r>
+      <w:r>
+        <w:rPr>
+          <w:lang w:val="en-GB"/>
+        </w:rPr>
+        <w:t xml:space="preserve"> </w:t>
+      </w:r>
+      <w:r>
+        <w:rPr>
+          <w:lang w:val="en-GB"/>
+        </w:rPr>
+        <w:t>Copy of image was stored in docs/resources for future consult.</w:t>
+      </w:r>
     </w:p>
     <w:p>
       <w:pPr>
@@ -6339,6 +6922,42 @@
           <w:lang w:val="en-GB"/>
         </w:rPr>
       </w:pPr>
+      <w:r>
+        <w:rPr>
+          <w:lang w:val="en-GB"/>
+        </w:rPr>
+        <w:t>Image of Sam Lyod’s impossible riddle, s</w:t>
+      </w:r>
+      <w:r>
+        <w:rPr>
+          <w:lang w:val="en-GB"/>
+        </w:rPr>
+        <w:t>c</w:t>
+      </w:r>
+      <w:r>
+        <w:rPr>
+          <w:lang w:val="en-GB"/>
+        </w:rPr>
+        <w:t>reen</w:t>
+      </w:r>
+      <w:r>
+        <w:rPr>
+          <w:lang w:val="en-GB"/>
+        </w:rPr>
+        <w:t>s</w:t>
+      </w:r>
+      <w:r>
+        <w:rPr>
+          <w:lang w:val="en-GB"/>
+        </w:rPr>
+        <w:t>hot of the son’s book, avalable at</w:t>
+      </w:r>
+      <w:r>
+        <w:rPr>
+          <w:lang w:val="en-GB"/>
+        </w:rPr>
+        <w:t xml:space="preserve"> </w:t>
+      </w:r>
       <w:hyperlink r:id="rId21" w:history="1">
         <w:r>
           <w:rPr>
@@ -6348,6 +6967,12 @@
           <w:t>http://www.mathpuzzle.com/loyd/cop234-235.jpg</w:t>
         </w:r>
       </w:hyperlink>
+      <w:r>
+        <w:rPr>
+          <w:lang w:val="en-GB"/>
+        </w:rPr>
+        <w:t>. Consulted in April 2019. Copy of image was stored in docs/resources for future consult.</w:t>
+      </w:r>
     </w:p>
     <w:p>
       <w:pPr>
@@ -6376,328 +7001,6 @@
           <w:docGrid w:linePitch="360"/>
         </w:sectPr>
       </w:pPr>
-      <w:proofErr w:type="spellStart"/>
-      <w:r>
-        <w:rPr>
-          <w:lang w:val="en-GB"/>
-        </w:rPr>
-        <w:t>Livros</w:t>
-      </w:r>
-      <w:proofErr w:type="spellEnd"/>
-      <w:r>
-        <w:rPr>
-          <w:lang w:val="en-GB"/>
-        </w:rPr>
-        <w:t xml:space="preserve">, </w:t>
-      </w:r>
-      <w:proofErr w:type="spellStart"/>
-      <w:r>
-        <w:rPr>
-          <w:lang w:val="en-GB"/>
-        </w:rPr>
-        <w:t>artigos</w:t>
-      </w:r>
-      <w:proofErr w:type="spellEnd"/>
-      <w:r>
-        <w:rPr>
-          <w:lang w:val="en-GB"/>
-        </w:rPr>
-        <w:t xml:space="preserve"> e </w:t>
-      </w:r>
-      <w:proofErr w:type="spellStart"/>
-      <w:r>
-        <w:rPr>
-          <w:lang w:val="en-GB"/>
-        </w:rPr>
-        <w:t>páginas</w:t>
-      </w:r>
-      <w:proofErr w:type="spellEnd"/>
-      <w:r>
-        <w:rPr>
-          <w:lang w:val="en-GB"/>
-        </w:rPr>
-        <w:t xml:space="preserve"> Web </w:t>
-      </w:r>
-      <w:proofErr w:type="spellStart"/>
-      <w:r>
-        <w:rPr>
-          <w:lang w:val="en-GB"/>
-        </w:rPr>
-        <w:t>utilizados</w:t>
-      </w:r>
-      <w:proofErr w:type="spellEnd"/>
-      <w:r>
-        <w:rPr>
-          <w:lang w:val="en-GB"/>
-        </w:rPr>
-        <w:t xml:space="preserve"> para </w:t>
-      </w:r>
-      <w:proofErr w:type="spellStart"/>
-      <w:r>
-        <w:rPr>
-          <w:lang w:val="en-GB"/>
-        </w:rPr>
-        <w:t>desenvolver</w:t>
-      </w:r>
-      <w:proofErr w:type="spellEnd"/>
-      <w:r>
-        <w:rPr>
-          <w:lang w:val="en-GB"/>
-        </w:rPr>
-        <w:t xml:space="preserve"> o </w:t>
-      </w:r>
-      <w:proofErr w:type="spellStart"/>
-      <w:r>
-        <w:rPr>
-          <w:lang w:val="en-GB"/>
-        </w:rPr>
-        <w:t>trabalho</w:t>
-      </w:r>
-      <w:proofErr w:type="spellEnd"/>
-      <w:r>
-        <w:rPr>
-          <w:lang w:val="en-GB"/>
-        </w:rPr>
-        <w:t xml:space="preserve">. </w:t>
-      </w:r>
-      <w:proofErr w:type="spellStart"/>
-      <w:r>
-        <w:rPr>
-          <w:lang w:val="en-GB"/>
-        </w:rPr>
-        <w:t>Todos</w:t>
-      </w:r>
-      <w:proofErr w:type="spellEnd"/>
-      <w:r>
-        <w:rPr>
-          <w:lang w:val="en-GB"/>
-        </w:rPr>
-        <w:t xml:space="preserve"> </w:t>
-      </w:r>
-      <w:proofErr w:type="spellStart"/>
-      <w:r>
-        <w:rPr>
-          <w:lang w:val="en-GB"/>
-        </w:rPr>
-        <w:t>os</w:t>
-      </w:r>
-      <w:proofErr w:type="spellEnd"/>
-      <w:r>
-        <w:rPr>
-          <w:lang w:val="en-GB"/>
-        </w:rPr>
-        <w:t xml:space="preserve"> </w:t>
-      </w:r>
-      <w:proofErr w:type="spellStart"/>
-      <w:r>
-        <w:rPr>
-          <w:lang w:val="en-GB"/>
-        </w:rPr>
-        <w:t>elementos</w:t>
-      </w:r>
-      <w:proofErr w:type="spellEnd"/>
-      <w:r>
-        <w:rPr>
-          <w:lang w:val="en-GB"/>
-        </w:rPr>
-        <w:t xml:space="preserve"> </w:t>
-      </w:r>
-      <w:proofErr w:type="spellStart"/>
-      <w:r>
-        <w:rPr>
-          <w:lang w:val="en-GB"/>
-        </w:rPr>
-        <w:t>bibliográficos</w:t>
-      </w:r>
-      <w:proofErr w:type="spellEnd"/>
-      <w:r>
-        <w:rPr>
-          <w:lang w:val="en-GB"/>
-        </w:rPr>
-        <w:t xml:space="preserve"> </w:t>
-      </w:r>
-      <w:proofErr w:type="spellStart"/>
-      <w:r>
-        <w:rPr>
-          <w:lang w:val="en-GB"/>
-        </w:rPr>
-        <w:t>devem</w:t>
-      </w:r>
-      <w:proofErr w:type="spellEnd"/>
-      <w:r>
-        <w:rPr>
-          <w:lang w:val="en-GB"/>
-        </w:rPr>
-        <w:t xml:space="preserve"> ser </w:t>
-      </w:r>
-      <w:proofErr w:type="spellStart"/>
-      <w:r>
-        <w:rPr>
-          <w:lang w:val="en-GB"/>
-        </w:rPr>
-        <w:t>citados</w:t>
-      </w:r>
-      <w:proofErr w:type="spellEnd"/>
-      <w:r>
-        <w:rPr>
-          <w:lang w:val="en-GB"/>
-        </w:rPr>
-        <w:t xml:space="preserve"> no </w:t>
-      </w:r>
-      <w:proofErr w:type="spellStart"/>
-      <w:r>
-        <w:rPr>
-          <w:lang w:val="en-GB"/>
-        </w:rPr>
-        <w:t>texto</w:t>
-      </w:r>
-      <w:proofErr w:type="spellEnd"/>
-      <w:r>
-        <w:rPr>
-          <w:lang w:val="en-GB"/>
-        </w:rPr>
-        <w:t xml:space="preserve"> do </w:t>
-      </w:r>
-      <w:proofErr w:type="spellStart"/>
-      <w:r>
-        <w:rPr>
-          <w:lang w:val="en-GB"/>
-        </w:rPr>
-        <w:t>trabalho</w:t>
-      </w:r>
-      <w:proofErr w:type="spellEnd"/>
-      <w:r>
-        <w:rPr>
-          <w:lang w:val="en-GB"/>
-        </w:rPr>
-        <w:t xml:space="preserve">, </w:t>
-      </w:r>
-      <w:proofErr w:type="spellStart"/>
-      <w:r>
-        <w:rPr>
-          <w:lang w:val="en-GB"/>
-        </w:rPr>
-        <w:t>incluindo</w:t>
-      </w:r>
-      <w:proofErr w:type="spellEnd"/>
-      <w:r>
-        <w:rPr>
-          <w:lang w:val="en-GB"/>
-        </w:rPr>
-        <w:t xml:space="preserve"> </w:t>
-      </w:r>
-      <w:proofErr w:type="spellStart"/>
-      <w:r>
-        <w:rPr>
-          <w:lang w:val="en-GB"/>
-        </w:rPr>
-        <w:t>qualquer</w:t>
-      </w:r>
-      <w:proofErr w:type="spellEnd"/>
-      <w:r>
-        <w:rPr>
-          <w:lang w:val="en-GB"/>
-        </w:rPr>
-        <w:t xml:space="preserve"> </w:t>
-      </w:r>
-      <w:proofErr w:type="spellStart"/>
-      <w:r>
-        <w:rPr>
-          <w:lang w:val="en-GB"/>
-        </w:rPr>
-        <w:t>código</w:t>
-      </w:r>
-      <w:proofErr w:type="spellEnd"/>
-      <w:r>
-        <w:rPr>
-          <w:lang w:val="en-GB"/>
-        </w:rPr>
-        <w:t xml:space="preserve"> </w:t>
-      </w:r>
-      <w:proofErr w:type="spellStart"/>
-      <w:r>
-        <w:rPr>
-          <w:lang w:val="en-GB"/>
-        </w:rPr>
-        <w:t>fonte</w:t>
-      </w:r>
-      <w:proofErr w:type="spellEnd"/>
-      <w:r>
-        <w:rPr>
-          <w:lang w:val="en-GB"/>
-        </w:rPr>
-        <w:t xml:space="preserve"> </w:t>
-      </w:r>
-      <w:proofErr w:type="spellStart"/>
-      <w:r>
-        <w:rPr>
-          <w:lang w:val="en-GB"/>
-        </w:rPr>
-        <w:t>adaptado</w:t>
-      </w:r>
-      <w:proofErr w:type="spellEnd"/>
-      <w:r>
-        <w:rPr>
-          <w:lang w:val="en-GB"/>
-        </w:rPr>
-        <w:t xml:space="preserve"> de </w:t>
-      </w:r>
-      <w:proofErr w:type="spellStart"/>
-      <w:r>
-        <w:rPr>
-          <w:lang w:val="en-GB"/>
-        </w:rPr>
-        <w:t>uma</w:t>
-      </w:r>
-      <w:proofErr w:type="spellEnd"/>
-      <w:r>
-        <w:rPr>
-          <w:lang w:val="en-GB"/>
-        </w:rPr>
-        <w:t xml:space="preserve"> dada </w:t>
-      </w:r>
-      <w:proofErr w:type="spellStart"/>
-      <w:r>
-        <w:rPr>
-          <w:lang w:val="en-GB"/>
-        </w:rPr>
-        <w:t>fonte</w:t>
-      </w:r>
-      <w:proofErr w:type="spellEnd"/>
-      <w:r>
-        <w:rPr>
-          <w:lang w:val="en-GB"/>
-        </w:rPr>
-        <w:t xml:space="preserve"> para a </w:t>
-      </w:r>
-      <w:proofErr w:type="spellStart"/>
-      <w:r>
-        <w:rPr>
-          <w:lang w:val="en-GB"/>
-        </w:rPr>
-        <w:t>realização</w:t>
-      </w:r>
-      <w:proofErr w:type="spellEnd"/>
-      <w:r>
-        <w:rPr>
-          <w:lang w:val="en-GB"/>
-        </w:rPr>
-        <w:t xml:space="preserve"> do </w:t>
-      </w:r>
-      <w:proofErr w:type="spellStart"/>
-      <w:r>
-        <w:rPr>
-          <w:lang w:val="en-GB"/>
-        </w:rPr>
-        <w:t>trabalho</w:t>
-      </w:r>
-      <w:proofErr w:type="spellEnd"/>
-      <w:r>
-        <w:rPr>
-          <w:lang w:val="en-GB"/>
-        </w:rPr>
-        <w:t>.</w:t>
-      </w:r>
     </w:p>
     <w:p>
       <w:pPr>
@@ -9324,6 +9627,15 @@
       <w:shd w:val="clear" w:color="auto" w:fill="E1DFDD"/>
     </w:rPr>
   </w:style>
+  <w:style w:type="character" w:styleId="Hiperligaovisitada">
+    <w:name w:val="FollowedHyperlink"/>
+    <w:basedOn w:val="Tipodeletrapredefinidodopargrafo"/>
+    <w:rsid w:val="00503C21"/>
+    <w:rPr>
+      <w:color w:val="954F72" w:themeColor="followedHyperlink"/>
+      <w:u w:val="single"/>
+    </w:rPr>
+  </w:style>
 </w:styles>
 </file>
 
@@ -9593,7 +9905,7 @@
 </file>
 
 <file path=customXml/itemProps1.xml><?xml version="1.0" encoding="utf-8"?>
-<ds:datastoreItem xmlns:ds="http://purl.oclc.org/ooxml/officeDocument/customXml" ds:itemID="{564D3D5A-F3D9-4E3B-8A2D-0DE4F89C3533}">
+<ds:datastoreItem xmlns:ds="http://purl.oclc.org/ooxml/officeDocument/customXml" ds:itemID="{5FB281BF-9E60-4CCF-9E2C-CEA6C3A6A5A1}">
   <ds:schemaRefs>
     <ds:schemaRef ds:uri="http://schemas.openxmlformats.org/officeDocument/2006/bibliography"/>
   </ds:schemaRefs>

</xml_diff>